<commit_message>
update README to include symbolink
</commit_message>
<xml_diff>
--- a/README.docx
+++ b/README.docx
@@ -545,6 +545,29 @@
         </w:numPr>
       </w:pPr>
       <w:r>
+        <w:t xml:space="preserve">Reference files and </w:t>
+      </w:r>
+      <w:proofErr w:type="spellStart"/>
+      <w:r>
+        <w:t>fastq</w:t>
+      </w:r>
+      <w:proofErr w:type="spellEnd"/>
+      <w:r>
+        <w:t xml:space="preserve"> folder can be symbolic link.</w:t>
+      </w:r>
+      <w:r>
+        <w:t xml:space="preserve"> See below for how to correctly set the symbolic link.</w:t>
+      </w:r>
+    </w:p>
+    <w:p>
+      <w:pPr>
+        <w:pStyle w:val="ListParagraph"/>
+        <w:numPr>
+          <w:ilvl w:val="0"/>
+          <w:numId w:val="14"/>
+        </w:numPr>
+      </w:pPr>
+      <w:r>
         <w:t>In this document, there are also descriptions of output files.</w:t>
       </w:r>
     </w:p>
@@ -564,11 +587,15 @@
       <w:pPr>
         <w:rPr>
           <w:b/>
-        </w:rPr>
-      </w:pPr>
-      <w:r>
-        <w:rPr>
-          <w:b/>
+          <w:sz w:val="28"/>
+          <w:szCs w:val="28"/>
+        </w:rPr>
+      </w:pPr>
+      <w:r>
+        <w:rPr>
+          <w:b/>
+          <w:sz w:val="28"/>
+          <w:szCs w:val="28"/>
         </w:rPr>
         <w:t>Preparing directory and samples information</w:t>
       </w:r>
@@ -613,6 +640,7 @@
         <w:rPr>
           <w:color w:val="E36C0A" w:themeColor="accent6" w:themeShade="BF"/>
         </w:rPr>
+        <w:lastRenderedPageBreak/>
         <w:t>Inside the project directory</w:t>
       </w:r>
       <w:r>
@@ -670,11 +698,7 @@
       </w:r>
       <w:proofErr w:type="spellEnd"/>
       <w:r>
-        <w:t xml:space="preserve"> directory, you can have </w:t>
-      </w:r>
-      <w:r>
-        <w:lastRenderedPageBreak/>
-        <w:t>subdirectories which then contain the fastq</w:t>
+        <w:t xml:space="preserve"> directory, you can have subdirectories which then contain the fastq</w:t>
       </w:r>
       <w:r>
         <w:t>.gz</w:t>
@@ -1564,6 +1588,7 @@
         <w:ind w:left="2880"/>
       </w:pPr>
       <w:r>
+        <w:lastRenderedPageBreak/>
         <w:t xml:space="preserve">Have 2 lines in the </w:t>
       </w:r>
       <w:r>
@@ -1626,7 +1651,6 @@
         <w:rPr>
           <w:b/>
         </w:rPr>
-        <w:lastRenderedPageBreak/>
         <w:t>E</w:t>
       </w:r>
       <w:r>
@@ -2412,7 +2436,16 @@
           <w:rFonts w:ascii="Calibri" w:hAnsi="Calibri" w:cs="Calibri"/>
           <w:shd w:val="clear" w:color="auto" w:fill="FFFFFF"/>
         </w:rPr>
-        <w:t>Sometimes the replicates are denoted as R1 or rep1. Make sure the correct replicate notation is typed in the samples.txt</w:t>
+        <w:t xml:space="preserve">Sometimes the replicates are denoted as R1 or rep1. Make sure the correct replicate notation is typed in the </w:t>
+      </w:r>
+      <w:r>
+        <w:rPr>
+          <w:rStyle w:val="normaltextrun"/>
+          <w:rFonts w:ascii="Calibri" w:hAnsi="Calibri" w:cs="Calibri"/>
+          <w:shd w:val="clear" w:color="auto" w:fill="FFFFFF"/>
+        </w:rPr>
+        <w:lastRenderedPageBreak/>
+        <w:t>samples.txt</w:t>
       </w:r>
       <w:r>
         <w:rPr>
@@ -2518,7 +2551,6 @@
         <w:rPr>
           <w:b/>
         </w:rPr>
-        <w:lastRenderedPageBreak/>
         <w:t>Example of how to pick a “</w:t>
       </w:r>
       <w:proofErr w:type="spellStart"/>
@@ -3485,6 +3517,7 @@
         <w:ind w:left="2880"/>
       </w:pPr>
       <w:r>
+        <w:lastRenderedPageBreak/>
         <w:t xml:space="preserve">Therefore the </w:t>
       </w:r>
       <w:r>
@@ -3545,7 +3578,6 @@
           <w:sz w:val="20"/>
           <w:szCs w:val="20"/>
         </w:rPr>
-        <w:lastRenderedPageBreak/>
         <w:t>A9_20-0655_</w:t>
       </w:r>
       <w:r>
@@ -3626,17 +3658,29 @@
       <w:r>
         <w:t>How to</w:t>
       </w:r>
+      <w:r>
+        <w:t>:</w:t>
+      </w:r>
     </w:p>
     <w:p/>
     <w:p>
       <w:pPr>
-        <w:rPr>
-          <w:b/>
-        </w:rPr>
-      </w:pPr>
-      <w:r>
-        <w:rPr>
-          <w:b/>
+        <w:pStyle w:val="ListParagraph"/>
+        <w:numPr>
+          <w:ilvl w:val="0"/>
+          <w:numId w:val="37"/>
+        </w:numPr>
+        <w:rPr>
+          <w:b/>
+          <w:sz w:val="28"/>
+          <w:szCs w:val="28"/>
+        </w:rPr>
+      </w:pPr>
+      <w:r>
+        <w:rPr>
+          <w:b/>
+          <w:sz w:val="28"/>
+          <w:szCs w:val="28"/>
         </w:rPr>
         <w:t>Trim adapter sequences and low quality reads then run quality control (QC) without running full analysis.</w:t>
       </w:r>
@@ -4035,37 +4079,54 @@
     </w:p>
     <w:p>
       <w:pPr>
-        <w:rPr>
-          <w:b/>
-        </w:rPr>
-      </w:pPr>
-      <w:r>
-        <w:rPr>
-          <w:b/>
+        <w:pStyle w:val="ListParagraph"/>
+        <w:numPr>
+          <w:ilvl w:val="0"/>
+          <w:numId w:val="36"/>
+        </w:numPr>
+        <w:rPr>
+          <w:b/>
+          <w:sz w:val="28"/>
+          <w:szCs w:val="28"/>
+        </w:rPr>
+      </w:pPr>
+      <w:r>
+        <w:rPr>
+          <w:b/>
+          <w:sz w:val="28"/>
+          <w:szCs w:val="28"/>
         </w:rPr>
         <w:t>Align reads to reference genome hg19</w:t>
       </w:r>
       <w:r>
         <w:rPr>
           <w:b/>
+          <w:sz w:val="28"/>
+          <w:szCs w:val="28"/>
         </w:rPr>
         <w:t xml:space="preserve"> (or hg38</w:t>
       </w:r>
       <w:r>
         <w:rPr>
           <w:b/>
+          <w:sz w:val="28"/>
+          <w:szCs w:val="28"/>
         </w:rPr>
         <w:t xml:space="preserve"> or other reference genome</w:t>
       </w:r>
       <w:r>
         <w:rPr>
           <w:b/>
+          <w:sz w:val="28"/>
+          <w:szCs w:val="28"/>
         </w:rPr>
         <w:t>)</w:t>
       </w:r>
       <w:r>
         <w:rPr>
           <w:b/>
+          <w:sz w:val="28"/>
+          <w:szCs w:val="28"/>
         </w:rPr>
         <w:t xml:space="preserve"> and create normalized tracks for visualization without running the full analysis.</w:t>
       </w:r>
@@ -4086,6 +4147,7 @@
         <w:rPr>
           <w:b/>
         </w:rPr>
+        <w:lastRenderedPageBreak/>
         <w:t>Note</w:t>
       </w:r>
       <w:r>
@@ -4844,6 +4906,7 @@
           <w:sz w:val="20"/>
           <w:szCs w:val="20"/>
         </w:rPr>
+        <w:lastRenderedPageBreak/>
         <w:t xml:space="preserve">bash /apps/opt/rnaseq-pipeline/scripts/run_align_create_tracks_rna.sh genome=mm10 &amp;&gt; </w:t>
       </w:r>
       <w:proofErr w:type="spellStart"/>
@@ -4970,7 +5033,6 @@
         <w:rPr>
           <w:rFonts w:cs="Courier New"/>
         </w:rPr>
-        <w:lastRenderedPageBreak/>
         <w:t>Type in help to get more information:</w:t>
       </w:r>
     </w:p>
@@ -5081,13 +5143,31 @@
     </w:p>
     <w:p>
       <w:pPr>
-        <w:rPr>
-          <w:b/>
-        </w:rPr>
-      </w:pPr>
-      <w:r>
-        <w:rPr>
-          <w:b/>
+        <w:pStyle w:val="ListParagraph"/>
+        <w:ind w:left="1440" w:firstLine="360"/>
+        <w:rPr>
+          <w:rFonts w:cs="Courier New"/>
+        </w:rPr>
+      </w:pPr>
+    </w:p>
+    <w:p>
+      <w:pPr>
+        <w:pStyle w:val="ListParagraph"/>
+        <w:numPr>
+          <w:ilvl w:val="0"/>
+          <w:numId w:val="35"/>
+        </w:numPr>
+        <w:rPr>
+          <w:b/>
+          <w:sz w:val="28"/>
+          <w:szCs w:val="28"/>
+        </w:rPr>
+      </w:pPr>
+      <w:r>
+        <w:rPr>
+          <w:b/>
+          <w:sz w:val="28"/>
+          <w:szCs w:val="28"/>
         </w:rPr>
         <w:t>Run feature count and differential analysis without running the full analysis.</w:t>
       </w:r>
@@ -5612,6 +5692,7 @@
           <w:sz w:val="20"/>
           <w:szCs w:val="20"/>
         </w:rPr>
+        <w:lastRenderedPageBreak/>
         <w:t xml:space="preserve">cd </w:t>
       </w:r>
       <w:proofErr w:type="spellStart"/>
@@ -5780,7 +5861,6 @@
         <w:rPr>
           <w:rFonts w:cs="Courier New"/>
         </w:rPr>
-        <w:lastRenderedPageBreak/>
         <w:t xml:space="preserve">Or to align to </w:t>
       </w:r>
       <w:r>
@@ -6433,6 +6513,7 @@
           <w:sz w:val="20"/>
           <w:szCs w:val="20"/>
         </w:rPr>
+        <w:lastRenderedPageBreak/>
         <w:t xml:space="preserve">bash </w:t>
       </w:r>
       <w:r>
@@ -6558,26 +6639,666 @@
     <w:p>
       <w:pPr>
         <w:pStyle w:val="ListParagraph"/>
-        <w:rPr>
-          <w:rFonts w:cs="Courier New"/>
-        </w:rPr>
-      </w:pPr>
-    </w:p>
-    <w:p>
-      <w:pPr>
-        <w:rPr>
-          <w:rFonts w:cs="Courier New"/>
-          <w:b/>
+        <w:ind w:left="360"/>
+        <w:rPr>
+          <w:rFonts w:cs="Courier New"/>
+        </w:rPr>
+      </w:pPr>
+    </w:p>
+    <w:p>
+      <w:pPr>
+        <w:pStyle w:val="ListParagraph"/>
+        <w:numPr>
+          <w:ilvl w:val="0"/>
+          <w:numId w:val="34"/>
+        </w:numPr>
+        <w:rPr>
+          <w:rFonts w:cs="Courier New"/>
+          <w:b/>
+          <w:bCs/>
           <w:sz w:val="28"/>
-        </w:rPr>
-      </w:pPr>
-      <w:r>
-        <w:rPr>
-          <w:rFonts w:cs="Courier New"/>
-          <w:b/>
+          <w:szCs w:val="28"/>
+        </w:rPr>
+      </w:pPr>
+      <w:r>
+        <w:rPr>
+          <w:rFonts w:cs="Courier New"/>
+          <w:b/>
+          <w:bCs/>
           <w:sz w:val="28"/>
-        </w:rPr>
-        <w:lastRenderedPageBreak/>
+          <w:szCs w:val="28"/>
+        </w:rPr>
+        <w:t xml:space="preserve">How to use symbolic link for </w:t>
+      </w:r>
+      <w:proofErr w:type="spellStart"/>
+      <w:r>
+        <w:rPr>
+          <w:rFonts w:cs="Courier New"/>
+          <w:b/>
+          <w:bCs/>
+          <w:sz w:val="28"/>
+          <w:szCs w:val="28"/>
+        </w:rPr>
+        <w:t>fastq</w:t>
+      </w:r>
+      <w:proofErr w:type="spellEnd"/>
+      <w:r>
+        <w:rPr>
+          <w:rFonts w:cs="Courier New"/>
+          <w:b/>
+          <w:bCs/>
+          <w:sz w:val="28"/>
+          <w:szCs w:val="28"/>
+        </w:rPr>
+        <w:t xml:space="preserve"> folder and reference files:</w:t>
+      </w:r>
+    </w:p>
+    <w:p>
+      <w:pPr>
+        <w:pStyle w:val="ListParagraph"/>
+        <w:ind w:left="360"/>
+        <w:rPr>
+          <w:rFonts w:cs="Courier New"/>
+        </w:rPr>
+      </w:pPr>
+    </w:p>
+    <w:p>
+      <w:pPr>
+        <w:pStyle w:val="ListParagraph"/>
+      </w:pPr>
+      <w:r>
+        <w:t xml:space="preserve">Reference files and </w:t>
+      </w:r>
+      <w:proofErr w:type="spellStart"/>
+      <w:r>
+        <w:t>fastq</w:t>
+      </w:r>
+      <w:proofErr w:type="spellEnd"/>
+      <w:r>
+        <w:t xml:space="preserve"> folder can be symbolic link. However, they need to be full path returned by </w:t>
+      </w:r>
+      <w:proofErr w:type="spellStart"/>
+      <w:r>
+        <w:t>readlink</w:t>
+      </w:r>
+      <w:proofErr w:type="spellEnd"/>
+      <w:r>
+        <w:t xml:space="preserve">. Do the following to </w:t>
+      </w:r>
+      <w:r>
+        <w:t>set the symbolic link correctly:</w:t>
+      </w:r>
+    </w:p>
+    <w:p>
+      <w:pPr>
+        <w:pStyle w:val="ListParagraph"/>
+        <w:numPr>
+          <w:ilvl w:val="1"/>
+          <w:numId w:val="14"/>
+        </w:numPr>
+      </w:pPr>
+      <w:r>
+        <w:t>Go into th</w:t>
+      </w:r>
+      <w:r>
+        <w:t xml:space="preserve">e location </w:t>
+      </w:r>
+      <w:r>
+        <w:t xml:space="preserve">where </w:t>
+      </w:r>
+      <w:proofErr w:type="spellStart"/>
+      <w:r>
+        <w:t>fastq</w:t>
+      </w:r>
+      <w:proofErr w:type="spellEnd"/>
+      <w:r>
+        <w:t xml:space="preserve"> </w:t>
+      </w:r>
+      <w:r>
+        <w:t>directory</w:t>
+      </w:r>
+      <w:r>
+        <w:t xml:space="preserve"> is. In this case, it is </w:t>
+      </w:r>
+      <w:r>
+        <w:rPr>
+          <w:rFonts w:ascii="Courier New" w:hAnsi="Courier New" w:cs="Courier New"/>
+          <w:sz w:val="20"/>
+          <w:szCs w:val="20"/>
+        </w:rPr>
+        <w:t>~/Steve/</w:t>
+      </w:r>
+      <w:proofErr w:type="spellStart"/>
+      <w:r>
+        <w:rPr>
+          <w:rFonts w:ascii="Courier New" w:hAnsi="Courier New" w:cs="Courier New"/>
+          <w:sz w:val="20"/>
+          <w:szCs w:val="20"/>
+        </w:rPr>
+        <w:t>virtual_server</w:t>
+      </w:r>
+      <w:proofErr w:type="spellEnd"/>
+      <w:r>
+        <w:rPr>
+          <w:rFonts w:ascii="Courier New" w:hAnsi="Courier New" w:cs="Courier New"/>
+          <w:sz w:val="20"/>
+          <w:szCs w:val="20"/>
+        </w:rPr>
+        <w:t>/</w:t>
+      </w:r>
+      <w:proofErr w:type="spellStart"/>
+      <w:r>
+        <w:rPr>
+          <w:rFonts w:ascii="Courier New" w:hAnsi="Courier New" w:cs="Courier New"/>
+          <w:sz w:val="20"/>
+          <w:szCs w:val="20"/>
+        </w:rPr>
+        <w:t>rnaseq</w:t>
+      </w:r>
+      <w:proofErr w:type="spellEnd"/>
+      <w:r>
+        <w:rPr>
+          <w:rFonts w:ascii="Courier New" w:hAnsi="Courier New" w:cs="Courier New"/>
+          <w:sz w:val="20"/>
+          <w:szCs w:val="20"/>
+        </w:rPr>
+        <w:t>-singularity/</w:t>
+      </w:r>
+      <w:proofErr w:type="spellStart"/>
+      <w:r>
+        <w:rPr>
+          <w:rFonts w:ascii="Courier New" w:hAnsi="Courier New" w:cs="Courier New"/>
+          <w:sz w:val="20"/>
+          <w:szCs w:val="20"/>
+        </w:rPr>
+        <w:t>project_ex</w:t>
+      </w:r>
+      <w:proofErr w:type="spellEnd"/>
+      <w:r>
+        <w:br/>
+      </w:r>
+      <w:r>
+        <w:rPr>
+          <w:rFonts w:ascii="Courier New" w:hAnsi="Courier New" w:cs="Courier New"/>
+          <w:sz w:val="20"/>
+          <w:szCs w:val="20"/>
+          <w:shd w:val="clear" w:color="auto" w:fill="D9D9D9" w:themeFill="background1" w:themeFillShade="D9"/>
+        </w:rPr>
+        <w:t>cd ~/Steve/</w:t>
+      </w:r>
+      <w:proofErr w:type="spellStart"/>
+      <w:r>
+        <w:rPr>
+          <w:rFonts w:ascii="Courier New" w:hAnsi="Courier New" w:cs="Courier New"/>
+          <w:sz w:val="20"/>
+          <w:szCs w:val="20"/>
+          <w:shd w:val="clear" w:color="auto" w:fill="D9D9D9" w:themeFill="background1" w:themeFillShade="D9"/>
+        </w:rPr>
+        <w:t>virtual_server</w:t>
+      </w:r>
+      <w:proofErr w:type="spellEnd"/>
+      <w:r>
+        <w:rPr>
+          <w:rFonts w:ascii="Courier New" w:hAnsi="Courier New" w:cs="Courier New"/>
+          <w:sz w:val="20"/>
+          <w:szCs w:val="20"/>
+          <w:shd w:val="clear" w:color="auto" w:fill="D9D9D9" w:themeFill="background1" w:themeFillShade="D9"/>
+        </w:rPr>
+        <w:t>/</w:t>
+      </w:r>
+      <w:proofErr w:type="spellStart"/>
+      <w:r>
+        <w:rPr>
+          <w:rFonts w:ascii="Courier New" w:hAnsi="Courier New" w:cs="Courier New"/>
+          <w:sz w:val="20"/>
+          <w:szCs w:val="20"/>
+          <w:shd w:val="clear" w:color="auto" w:fill="D9D9D9" w:themeFill="background1" w:themeFillShade="D9"/>
+        </w:rPr>
+        <w:t>rnaseq</w:t>
+      </w:r>
+      <w:proofErr w:type="spellEnd"/>
+      <w:r>
+        <w:rPr>
+          <w:rFonts w:ascii="Courier New" w:hAnsi="Courier New" w:cs="Courier New"/>
+          <w:sz w:val="20"/>
+          <w:szCs w:val="20"/>
+          <w:shd w:val="clear" w:color="auto" w:fill="D9D9D9" w:themeFill="background1" w:themeFillShade="D9"/>
+        </w:rPr>
+        <w:t>-singularity/</w:t>
+      </w:r>
+      <w:proofErr w:type="spellStart"/>
+      <w:r>
+        <w:rPr>
+          <w:rFonts w:ascii="Courier New" w:hAnsi="Courier New" w:cs="Courier New"/>
+          <w:sz w:val="20"/>
+          <w:szCs w:val="20"/>
+          <w:shd w:val="clear" w:color="auto" w:fill="D9D9D9" w:themeFill="background1" w:themeFillShade="D9"/>
+        </w:rPr>
+        <w:t>project_ex</w:t>
+      </w:r>
+      <w:proofErr w:type="spellEnd"/>
+    </w:p>
+    <w:p>
+      <w:pPr>
+        <w:pStyle w:val="ListParagraph"/>
+        <w:numPr>
+          <w:ilvl w:val="1"/>
+          <w:numId w:val="14"/>
+        </w:numPr>
+      </w:pPr>
+      <w:r>
+        <w:t>Get the full path:</w:t>
+      </w:r>
+    </w:p>
+    <w:p>
+      <w:pPr>
+        <w:pStyle w:val="ListParagraph"/>
+        <w:shd w:val="clear" w:color="auto" w:fill="D9D9D9" w:themeFill="background1" w:themeFillShade="D9"/>
+        <w:ind w:left="1440"/>
+        <w:rPr>
+          <w:rFonts w:ascii="Courier New" w:hAnsi="Courier New" w:cs="Courier New"/>
+          <w:sz w:val="20"/>
+          <w:szCs w:val="20"/>
+        </w:rPr>
+      </w:pPr>
+      <w:r>
+        <w:rPr>
+          <w:rFonts w:ascii="Courier New" w:hAnsi="Courier New" w:cs="Courier New"/>
+          <w:sz w:val="20"/>
+          <w:szCs w:val="20"/>
+        </w:rPr>
+        <w:t xml:space="preserve">[cxt050@r1pl-hpcf-log01 </w:t>
+      </w:r>
+      <w:proofErr w:type="spellStart"/>
+      <w:r>
+        <w:rPr>
+          <w:rFonts w:ascii="Courier New" w:hAnsi="Courier New" w:cs="Courier New"/>
+          <w:sz w:val="20"/>
+          <w:szCs w:val="20"/>
+        </w:rPr>
+        <w:t>project_</w:t>
+      </w:r>
+      <w:proofErr w:type="gramStart"/>
+      <w:r>
+        <w:rPr>
+          <w:rFonts w:ascii="Courier New" w:hAnsi="Courier New" w:cs="Courier New"/>
+          <w:sz w:val="20"/>
+          <w:szCs w:val="20"/>
+        </w:rPr>
+        <w:t>ex</w:t>
+      </w:r>
+      <w:proofErr w:type="spellEnd"/>
+      <w:r>
+        <w:rPr>
+          <w:rFonts w:ascii="Courier New" w:hAnsi="Courier New" w:cs="Courier New"/>
+          <w:sz w:val="20"/>
+          <w:szCs w:val="20"/>
+        </w:rPr>
+        <w:t>]$</w:t>
+      </w:r>
+      <w:proofErr w:type="gramEnd"/>
+      <w:r>
+        <w:rPr>
+          <w:rFonts w:ascii="Courier New" w:hAnsi="Courier New" w:cs="Courier New"/>
+          <w:sz w:val="20"/>
+          <w:szCs w:val="20"/>
+        </w:rPr>
+        <w:t xml:space="preserve"> </w:t>
+      </w:r>
+      <w:proofErr w:type="spellStart"/>
+      <w:r>
+        <w:rPr>
+          <w:rFonts w:ascii="Courier New" w:hAnsi="Courier New" w:cs="Courier New"/>
+          <w:sz w:val="20"/>
+          <w:szCs w:val="20"/>
+        </w:rPr>
+        <w:t>readlink</w:t>
+      </w:r>
+      <w:proofErr w:type="spellEnd"/>
+      <w:r>
+        <w:rPr>
+          <w:rFonts w:ascii="Courier New" w:hAnsi="Courier New" w:cs="Courier New"/>
+          <w:sz w:val="20"/>
+          <w:szCs w:val="20"/>
+        </w:rPr>
+        <w:t xml:space="preserve"> -f </w:t>
+      </w:r>
+      <w:proofErr w:type="spellStart"/>
+      <w:r>
+        <w:rPr>
+          <w:rFonts w:ascii="Courier New" w:hAnsi="Courier New" w:cs="Courier New"/>
+          <w:sz w:val="20"/>
+          <w:szCs w:val="20"/>
+        </w:rPr>
+        <w:t>fastq</w:t>
+      </w:r>
+      <w:proofErr w:type="spellEnd"/>
+    </w:p>
+    <w:p>
+      <w:pPr>
+        <w:pStyle w:val="ListParagraph"/>
+        <w:shd w:val="clear" w:color="auto" w:fill="D9D9D9" w:themeFill="background1" w:themeFillShade="D9"/>
+        <w:ind w:left="1440"/>
+        <w:rPr>
+          <w:rFonts w:ascii="Courier New" w:hAnsi="Courier New" w:cs="Courier New"/>
+          <w:sz w:val="20"/>
+          <w:szCs w:val="20"/>
+        </w:rPr>
+      </w:pPr>
+      <w:r>
+        <w:rPr>
+          <w:rFonts w:ascii="Courier New" w:hAnsi="Courier New" w:cs="Courier New"/>
+          <w:sz w:val="20"/>
+          <w:szCs w:val="20"/>
+        </w:rPr>
+        <w:t>/gpfs0/home1/gdlessnicklab/cxt050/Steve/virtual_server/rnaseq-singularity/project_ex/fastq</w:t>
+      </w:r>
+    </w:p>
+    <w:p>
+      <w:pPr>
+        <w:pStyle w:val="ListParagraph"/>
+        <w:numPr>
+          <w:ilvl w:val="1"/>
+          <w:numId w:val="14"/>
+        </w:numPr>
+      </w:pPr>
+      <w:r>
+        <w:t>Note the full path returned above, then go into your project directory from where you want to run the pipeline. In this case, it is “</w:t>
+      </w:r>
+      <w:r>
+        <w:rPr>
+          <w:rFonts w:ascii="Courier New" w:hAnsi="Courier New" w:cs="Courier New"/>
+          <w:sz w:val="20"/>
+          <w:szCs w:val="20"/>
+        </w:rPr>
+        <w:t>my_project5</w:t>
+      </w:r>
+      <w:r>
+        <w:t>”</w:t>
+      </w:r>
+    </w:p>
+    <w:p>
+      <w:pPr>
+        <w:pStyle w:val="ListParagraph"/>
+        <w:shd w:val="clear" w:color="auto" w:fill="D9D9D9" w:themeFill="background1" w:themeFillShade="D9"/>
+        <w:ind w:left="1440"/>
+        <w:rPr>
+          <w:rFonts w:ascii="Courier New" w:hAnsi="Courier New" w:cs="Courier New"/>
+          <w:sz w:val="20"/>
+          <w:szCs w:val="20"/>
+        </w:rPr>
+      </w:pPr>
+      <w:r>
+        <w:rPr>
+          <w:rFonts w:ascii="Courier New" w:hAnsi="Courier New" w:cs="Courier New"/>
+          <w:sz w:val="20"/>
+          <w:szCs w:val="20"/>
+        </w:rPr>
+        <w:t>cd my_project5</w:t>
+      </w:r>
+    </w:p>
+    <w:p>
+      <w:pPr>
+        <w:pStyle w:val="ListParagraph"/>
+        <w:numPr>
+          <w:ilvl w:val="1"/>
+          <w:numId w:val="14"/>
+        </w:numPr>
+      </w:pPr>
+      <w:r>
+        <w:t>Set symbolic link, using the full path returned by “</w:t>
+      </w:r>
+      <w:proofErr w:type="spellStart"/>
+      <w:r>
+        <w:rPr>
+          <w:rFonts w:ascii="Courier New" w:hAnsi="Courier New" w:cs="Courier New"/>
+          <w:sz w:val="20"/>
+          <w:szCs w:val="20"/>
+        </w:rPr>
+        <w:t>readlink</w:t>
+      </w:r>
+      <w:proofErr w:type="spellEnd"/>
+      <w:r>
+        <w:rPr>
+          <w:rFonts w:ascii="Courier New" w:hAnsi="Courier New" w:cs="Courier New"/>
+          <w:sz w:val="20"/>
+          <w:szCs w:val="20"/>
+        </w:rPr>
+        <w:t xml:space="preserve"> -f</w:t>
+      </w:r>
+      <w:r>
+        <w:t>” above:</w:t>
+      </w:r>
+    </w:p>
+    <w:p>
+      <w:pPr>
+        <w:pStyle w:val="ListParagraph"/>
+        <w:shd w:val="clear" w:color="auto" w:fill="D9D9D9" w:themeFill="background1" w:themeFillShade="D9"/>
+        <w:ind w:left="1440"/>
+        <w:rPr>
+          <w:rFonts w:ascii="Courier New" w:hAnsi="Courier New" w:cs="Courier New"/>
+          <w:sz w:val="20"/>
+          <w:szCs w:val="20"/>
+        </w:rPr>
+      </w:pPr>
+      <w:r>
+        <w:rPr>
+          <w:rFonts w:ascii="Courier New" w:hAnsi="Courier New" w:cs="Courier New"/>
+          <w:sz w:val="20"/>
+          <w:szCs w:val="20"/>
+        </w:rPr>
+        <w:t xml:space="preserve">ln -s /gpfs0/home1/gdlessnicklab/cxt050/Steve/virtual_server/rnaseq-singularity/project_ex/fastq </w:t>
+      </w:r>
+      <w:proofErr w:type="spellStart"/>
+      <w:r>
+        <w:rPr>
+          <w:rFonts w:ascii="Courier New" w:hAnsi="Courier New" w:cs="Courier New"/>
+          <w:sz w:val="20"/>
+          <w:szCs w:val="20"/>
+        </w:rPr>
+        <w:t>fastq</w:t>
+      </w:r>
+      <w:proofErr w:type="spellEnd"/>
+    </w:p>
+    <w:p>
+      <w:pPr>
+        <w:pStyle w:val="ListParagraph"/>
+        <w:numPr>
+          <w:ilvl w:val="1"/>
+          <w:numId w:val="14"/>
+        </w:numPr>
+      </w:pPr>
+      <w:r>
+        <w:t xml:space="preserve">Check that the symbolic </w:t>
+      </w:r>
+      <w:proofErr w:type="gramStart"/>
+      <w:r>
+        <w:t>link  is</w:t>
+      </w:r>
+      <w:proofErr w:type="gramEnd"/>
+      <w:r>
+        <w:t xml:space="preserve"> set correctly</w:t>
+      </w:r>
+      <w:r>
+        <w:t xml:space="preserve">. There should be an arrow from </w:t>
+      </w:r>
+      <w:proofErr w:type="spellStart"/>
+      <w:r>
+        <w:t>fastq</w:t>
+      </w:r>
+      <w:proofErr w:type="spellEnd"/>
+      <w:r>
+        <w:t xml:space="preserve"> pointing to the real location of </w:t>
+      </w:r>
+      <w:proofErr w:type="spellStart"/>
+      <w:r>
+        <w:t>fastq</w:t>
+      </w:r>
+      <w:proofErr w:type="spellEnd"/>
+      <w:r>
+        <w:t xml:space="preserve"> as shown below</w:t>
+      </w:r>
+      <w:r>
+        <w:t>:</w:t>
+      </w:r>
+    </w:p>
+    <w:p>
+      <w:pPr>
+        <w:pStyle w:val="ListParagraph"/>
+        <w:shd w:val="clear" w:color="auto" w:fill="D9D9D9" w:themeFill="background1" w:themeFillShade="D9"/>
+        <w:ind w:left="1440"/>
+        <w:rPr>
+          <w:rFonts w:ascii="Courier New" w:hAnsi="Courier New" w:cs="Courier New"/>
+          <w:sz w:val="20"/>
+          <w:szCs w:val="20"/>
+        </w:rPr>
+      </w:pPr>
+      <w:r>
+        <w:rPr>
+          <w:rFonts w:ascii="Courier New" w:hAnsi="Courier New" w:cs="Courier New"/>
+          <w:sz w:val="20"/>
+          <w:szCs w:val="20"/>
+        </w:rPr>
+        <w:t>[cxt050@r1pl-hpcf-log01 project_ex</w:t>
+      </w:r>
+      <w:proofErr w:type="gramStart"/>
+      <w:r>
+        <w:rPr>
+          <w:rFonts w:ascii="Courier New" w:hAnsi="Courier New" w:cs="Courier New"/>
+          <w:sz w:val="20"/>
+          <w:szCs w:val="20"/>
+        </w:rPr>
+        <w:t>5]$</w:t>
+      </w:r>
+      <w:proofErr w:type="gramEnd"/>
+      <w:r>
+        <w:rPr>
+          <w:rFonts w:ascii="Courier New" w:hAnsi="Courier New" w:cs="Courier New"/>
+          <w:sz w:val="20"/>
+          <w:szCs w:val="20"/>
+        </w:rPr>
+        <w:t xml:space="preserve"> ls -</w:t>
+      </w:r>
+      <w:proofErr w:type="spellStart"/>
+      <w:r>
+        <w:rPr>
+          <w:rFonts w:ascii="Courier New" w:hAnsi="Courier New" w:cs="Courier New"/>
+          <w:sz w:val="20"/>
+          <w:szCs w:val="20"/>
+        </w:rPr>
+        <w:t>lh</w:t>
+      </w:r>
+      <w:proofErr w:type="spellEnd"/>
+    </w:p>
+    <w:p>
+      <w:pPr>
+        <w:pStyle w:val="ListParagraph"/>
+        <w:shd w:val="clear" w:color="auto" w:fill="D9D9D9" w:themeFill="background1" w:themeFillShade="D9"/>
+        <w:ind w:left="1440"/>
+        <w:rPr>
+          <w:rFonts w:ascii="Courier New" w:hAnsi="Courier New" w:cs="Courier New"/>
+          <w:sz w:val="20"/>
+          <w:szCs w:val="20"/>
+        </w:rPr>
+      </w:pPr>
+      <w:r>
+        <w:rPr>
+          <w:rFonts w:ascii="Courier New" w:hAnsi="Courier New" w:cs="Courier New"/>
+          <w:sz w:val="20"/>
+          <w:szCs w:val="20"/>
+        </w:rPr>
+        <w:t>total 27K</w:t>
+      </w:r>
+    </w:p>
+    <w:p>
+      <w:pPr>
+        <w:pStyle w:val="ListParagraph"/>
+        <w:shd w:val="clear" w:color="auto" w:fill="D9D9D9" w:themeFill="background1" w:themeFillShade="D9"/>
+        <w:ind w:left="1440"/>
+        <w:rPr>
+          <w:rFonts w:ascii="Courier New" w:hAnsi="Courier New" w:cs="Courier New"/>
+          <w:sz w:val="20"/>
+          <w:szCs w:val="20"/>
+        </w:rPr>
+      </w:pPr>
+      <w:proofErr w:type="spellStart"/>
+      <w:r>
+        <w:rPr>
+          <w:rFonts w:ascii="Courier New" w:hAnsi="Courier New" w:cs="Courier New"/>
+          <w:sz w:val="20"/>
+          <w:szCs w:val="20"/>
+        </w:rPr>
+        <w:t>lrwxrwxrwx</w:t>
+      </w:r>
+      <w:proofErr w:type="spellEnd"/>
+      <w:r>
+        <w:rPr>
+          <w:rFonts w:ascii="Courier New" w:hAnsi="Courier New" w:cs="Courier New"/>
+          <w:sz w:val="20"/>
+          <w:szCs w:val="20"/>
+        </w:rPr>
+        <w:t xml:space="preserve"> 1 cxt050 </w:t>
+      </w:r>
+      <w:proofErr w:type="spellStart"/>
+      <w:r>
+        <w:rPr>
+          <w:rFonts w:ascii="Courier New" w:hAnsi="Courier New" w:cs="Courier New"/>
+          <w:sz w:val="20"/>
+          <w:szCs w:val="20"/>
+        </w:rPr>
+        <w:t>gdlessnicklab</w:t>
+      </w:r>
+      <w:proofErr w:type="spellEnd"/>
+      <w:r>
+        <w:rPr>
+          <w:rFonts w:ascii="Courier New" w:hAnsi="Courier New" w:cs="Courier New"/>
+          <w:sz w:val="20"/>
+          <w:szCs w:val="20"/>
+        </w:rPr>
+        <w:t xml:space="preserve">   90 Feb 11 09:10 </w:t>
+      </w:r>
+      <w:proofErr w:type="spellStart"/>
+      <w:r>
+        <w:rPr>
+          <w:rFonts w:ascii="Courier New" w:hAnsi="Courier New" w:cs="Courier New"/>
+          <w:sz w:val="20"/>
+          <w:szCs w:val="20"/>
+        </w:rPr>
+        <w:t>fastq</w:t>
+      </w:r>
+      <w:proofErr w:type="spellEnd"/>
+      <w:r>
+        <w:rPr>
+          <w:rFonts w:ascii="Courier New" w:hAnsi="Courier New" w:cs="Courier New"/>
+          <w:sz w:val="20"/>
+          <w:szCs w:val="20"/>
+        </w:rPr>
+        <w:t xml:space="preserve"> -&gt; /gpfs0/home1/gdlessnicklab/cxt050/Steve/virtual_server/rnaseq-singularity/project_ex/fastq</w:t>
+      </w:r>
+    </w:p>
+    <w:p>
+      <w:pPr>
+        <w:pStyle w:val="ListParagraph"/>
+        <w:ind w:left="360"/>
+        <w:rPr>
+          <w:rFonts w:cs="Courier New"/>
+        </w:rPr>
+      </w:pPr>
+    </w:p>
+    <w:p>
+      <w:pPr>
+        <w:rPr>
+          <w:rFonts w:cs="Courier New"/>
+          <w:b/>
+          <w:sz w:val="28"/>
+        </w:rPr>
+      </w:pPr>
+      <w:r>
+        <w:rPr>
+          <w:rFonts w:cs="Courier New"/>
+          <w:b/>
+          <w:sz w:val="28"/>
+        </w:rPr>
         <w:t>Output folders:</w:t>
       </w:r>
     </w:p>
@@ -7349,14 +8070,7 @@
         <w:rPr>
           <w:rFonts w:cs="Courier New"/>
         </w:rPr>
-        <w:t xml:space="preserve"> with interactive Venn diagram appear. </w:t>
-      </w:r>
-      <w:r>
-        <w:rPr>
-          <w:rFonts w:cs="Courier New"/>
-        </w:rPr>
-        <w:lastRenderedPageBreak/>
-        <w:t xml:space="preserve">Please wait patiently </w:t>
+        <w:t xml:space="preserve"> with interactive Venn diagram appear. Please wait patiently </w:t>
       </w:r>
       <w:r>
         <w:rPr>
@@ -7803,9 +8517,17 @@
     <w:p>
       <w:pPr>
         <w:pStyle w:val="Heading3"/>
+        <w:rPr>
+          <w:sz w:val="28"/>
+          <w:szCs w:val="28"/>
+        </w:rPr>
       </w:pPr>
       <w:bookmarkStart w:id="0" w:name="_Ref62816857"/>
       <w:r>
+        <w:rPr>
+          <w:sz w:val="28"/>
+          <w:szCs w:val="28"/>
+        </w:rPr>
         <w:t>Useful commands and tips</w:t>
       </w:r>
       <w:bookmarkEnd w:id="0"/>
@@ -7944,7 +8666,7 @@
         <w:tblLook w:val="04A0" w:firstRow="1" w:lastRow="0" w:firstColumn="1" w:lastColumn="0" w:noHBand="0" w:noVBand="1"/>
       </w:tblPr>
       <w:tblGrid>
-        <w:gridCol w:w="9576"/>
+        <w:gridCol w:w="9360"/>
       </w:tblGrid>
       <w:tr>
         <w:tc>
@@ -8199,7 +8921,7 @@
         <w:tblLook w:val="04A0" w:firstRow="1" w:lastRow="0" w:firstColumn="1" w:lastColumn="0" w:noHBand="0" w:noVBand="1"/>
       </w:tblPr>
       <w:tblGrid>
-        <w:gridCol w:w="9576"/>
+        <w:gridCol w:w="9350"/>
       </w:tblGrid>
       <w:tr>
         <w:tc>
@@ -8836,12 +9558,125 @@
     </w:lvl>
   </w:abstractNum>
   <w:abstractNum w:abstractNumId="2" w15:restartNumberingAfterBreak="0">
+    <w:nsid w:val="09984FD1"/>
+    <w:multiLevelType w:val="hybridMultilevel"/>
+    <w:tmpl w:val="9A0C24C6"/>
+    <w:lvl w:ilvl="0" w:tplc="04090001">
+      <w:start w:val="1"/>
+      <w:numFmt w:val="bullet"/>
+      <w:lvlText w:val=""/>
+      <w:lvlJc w:val="left"/>
+      <w:pPr>
+        <w:ind w:left="360" w:hanging="360"/>
+      </w:pPr>
+      <w:rPr>
+        <w:rFonts w:ascii="Symbol" w:hAnsi="Symbol" w:hint="default"/>
+      </w:rPr>
+    </w:lvl>
+    <w:lvl w:ilvl="1" w:tplc="04090003" w:tentative="1">
+      <w:start w:val="1"/>
+      <w:numFmt w:val="bullet"/>
+      <w:lvlText w:val="o"/>
+      <w:lvlJc w:val="left"/>
+      <w:pPr>
+        <w:ind w:left="1080" w:hanging="360"/>
+      </w:pPr>
+      <w:rPr>
+        <w:rFonts w:ascii="Courier New" w:hAnsi="Courier New" w:cs="Courier New" w:hint="default"/>
+      </w:rPr>
+    </w:lvl>
+    <w:lvl w:ilvl="2" w:tplc="04090005" w:tentative="1">
+      <w:start w:val="1"/>
+      <w:numFmt w:val="bullet"/>
+      <w:lvlText w:val=""/>
+      <w:lvlJc w:val="left"/>
+      <w:pPr>
+        <w:ind w:left="1800" w:hanging="360"/>
+      </w:pPr>
+      <w:rPr>
+        <w:rFonts w:ascii="Wingdings" w:hAnsi="Wingdings" w:hint="default"/>
+      </w:rPr>
+    </w:lvl>
+    <w:lvl w:ilvl="3" w:tplc="04090001" w:tentative="1">
+      <w:start w:val="1"/>
+      <w:numFmt w:val="bullet"/>
+      <w:lvlText w:val=""/>
+      <w:lvlJc w:val="left"/>
+      <w:pPr>
+        <w:ind w:left="2520" w:hanging="360"/>
+      </w:pPr>
+      <w:rPr>
+        <w:rFonts w:ascii="Symbol" w:hAnsi="Symbol" w:hint="default"/>
+      </w:rPr>
+    </w:lvl>
+    <w:lvl w:ilvl="4" w:tplc="04090003" w:tentative="1">
+      <w:start w:val="1"/>
+      <w:numFmt w:val="bullet"/>
+      <w:lvlText w:val="o"/>
+      <w:lvlJc w:val="left"/>
+      <w:pPr>
+        <w:ind w:left="3240" w:hanging="360"/>
+      </w:pPr>
+      <w:rPr>
+        <w:rFonts w:ascii="Courier New" w:hAnsi="Courier New" w:cs="Courier New" w:hint="default"/>
+      </w:rPr>
+    </w:lvl>
+    <w:lvl w:ilvl="5" w:tplc="04090005" w:tentative="1">
+      <w:start w:val="1"/>
+      <w:numFmt w:val="bullet"/>
+      <w:lvlText w:val=""/>
+      <w:lvlJc w:val="left"/>
+      <w:pPr>
+        <w:ind w:left="3960" w:hanging="360"/>
+      </w:pPr>
+      <w:rPr>
+        <w:rFonts w:ascii="Wingdings" w:hAnsi="Wingdings" w:hint="default"/>
+      </w:rPr>
+    </w:lvl>
+    <w:lvl w:ilvl="6" w:tplc="04090001" w:tentative="1">
+      <w:start w:val="1"/>
+      <w:numFmt w:val="bullet"/>
+      <w:lvlText w:val=""/>
+      <w:lvlJc w:val="left"/>
+      <w:pPr>
+        <w:ind w:left="4680" w:hanging="360"/>
+      </w:pPr>
+      <w:rPr>
+        <w:rFonts w:ascii="Symbol" w:hAnsi="Symbol" w:hint="default"/>
+      </w:rPr>
+    </w:lvl>
+    <w:lvl w:ilvl="7" w:tplc="04090003" w:tentative="1">
+      <w:start w:val="1"/>
+      <w:numFmt w:val="bullet"/>
+      <w:lvlText w:val="o"/>
+      <w:lvlJc w:val="left"/>
+      <w:pPr>
+        <w:ind w:left="5400" w:hanging="360"/>
+      </w:pPr>
+      <w:rPr>
+        <w:rFonts w:ascii="Courier New" w:hAnsi="Courier New" w:cs="Courier New" w:hint="default"/>
+      </w:rPr>
+    </w:lvl>
+    <w:lvl w:ilvl="8" w:tplc="04090005" w:tentative="1">
+      <w:start w:val="1"/>
+      <w:numFmt w:val="bullet"/>
+      <w:lvlText w:val=""/>
+      <w:lvlJc w:val="left"/>
+      <w:pPr>
+        <w:ind w:left="6120" w:hanging="360"/>
+      </w:pPr>
+      <w:rPr>
+        <w:rFonts w:ascii="Wingdings" w:hAnsi="Wingdings" w:hint="default"/>
+      </w:rPr>
+    </w:lvl>
+  </w:abstractNum>
+  <w:abstractNum w:abstractNumId="3" w15:restartNumberingAfterBreak="0">
     <w:nsid w:val="0A3255F1"/>
     <w:multiLevelType w:val="multilevel"/>
     <w:tmpl w:val="6520149E"/>
     <w:numStyleLink w:val="Style1"/>
   </w:abstractNum>
-  <w:abstractNum w:abstractNumId="3" w15:restartNumberingAfterBreak="0">
+  <w:abstractNum w:abstractNumId="4" w15:restartNumberingAfterBreak="0">
     <w:nsid w:val="10E7259F"/>
     <w:multiLevelType w:val="hybridMultilevel"/>
     <w:tmpl w:val="AB8477A8"/>
@@ -8955,7 +9790,7 @@
       </w:rPr>
     </w:lvl>
   </w:abstractNum>
-  <w:abstractNum w:abstractNumId="4" w15:restartNumberingAfterBreak="0">
+  <w:abstractNum w:abstractNumId="5" w15:restartNumberingAfterBreak="0">
     <w:nsid w:val="154F21FA"/>
     <w:multiLevelType w:val="hybridMultilevel"/>
     <w:tmpl w:val="38406FF8"/>
@@ -9068,7 +9903,7 @@
       </w:rPr>
     </w:lvl>
   </w:abstractNum>
-  <w:abstractNum w:abstractNumId="5" w15:restartNumberingAfterBreak="0">
+  <w:abstractNum w:abstractNumId="6" w15:restartNumberingAfterBreak="0">
     <w:nsid w:val="16E03EAB"/>
     <w:multiLevelType w:val="hybridMultilevel"/>
     <w:tmpl w:val="FFD4086E"/>
@@ -9159,7 +9994,7 @@
       </w:pPr>
     </w:lvl>
   </w:abstractNum>
-  <w:abstractNum w:abstractNumId="6" w15:restartNumberingAfterBreak="0">
+  <w:abstractNum w:abstractNumId="7" w15:restartNumberingAfterBreak="0">
     <w:nsid w:val="17112594"/>
     <w:multiLevelType w:val="hybridMultilevel"/>
     <w:tmpl w:val="A8184638"/>
@@ -9175,7 +10010,7 @@
         <w:rFonts w:ascii="Symbol" w:hAnsi="Symbol" w:hint="default"/>
       </w:rPr>
     </w:lvl>
-    <w:lvl w:ilvl="1" w:tplc="04090003" w:tentative="1">
+    <w:lvl w:ilvl="1" w:tplc="04090003">
       <w:start w:val="1"/>
       <w:numFmt w:val="bullet"/>
       <w:lvlText w:val="o"/>
@@ -9272,7 +10107,7 @@
       </w:rPr>
     </w:lvl>
   </w:abstractNum>
-  <w:abstractNum w:abstractNumId="7" w15:restartNumberingAfterBreak="0">
+  <w:abstractNum w:abstractNumId="8" w15:restartNumberingAfterBreak="0">
     <w:nsid w:val="1805211B"/>
     <w:multiLevelType w:val="hybridMultilevel"/>
     <w:tmpl w:val="30301FD4"/>
@@ -9385,10 +10220,123 @@
       </w:rPr>
     </w:lvl>
   </w:abstractNum>
-  <w:abstractNum w:abstractNumId="8" w15:restartNumberingAfterBreak="0">
+  <w:abstractNum w:abstractNumId="9" w15:restartNumberingAfterBreak="0">
+    <w:nsid w:val="1AA4319E"/>
+    <w:multiLevelType w:val="hybridMultilevel"/>
+    <w:tmpl w:val="927AEC76"/>
+    <w:lvl w:ilvl="0" w:tplc="04090001">
+      <w:start w:val="1"/>
+      <w:numFmt w:val="bullet"/>
+      <w:lvlText w:val=""/>
+      <w:lvlJc w:val="left"/>
+      <w:pPr>
+        <w:ind w:left="360" w:hanging="360"/>
+      </w:pPr>
+      <w:rPr>
+        <w:rFonts w:ascii="Symbol" w:hAnsi="Symbol" w:hint="default"/>
+      </w:rPr>
+    </w:lvl>
+    <w:lvl w:ilvl="1" w:tplc="04090003" w:tentative="1">
+      <w:start w:val="1"/>
+      <w:numFmt w:val="bullet"/>
+      <w:lvlText w:val="o"/>
+      <w:lvlJc w:val="left"/>
+      <w:pPr>
+        <w:ind w:left="1080" w:hanging="360"/>
+      </w:pPr>
+      <w:rPr>
+        <w:rFonts w:ascii="Courier New" w:hAnsi="Courier New" w:cs="Courier New" w:hint="default"/>
+      </w:rPr>
+    </w:lvl>
+    <w:lvl w:ilvl="2" w:tplc="04090005" w:tentative="1">
+      <w:start w:val="1"/>
+      <w:numFmt w:val="bullet"/>
+      <w:lvlText w:val=""/>
+      <w:lvlJc w:val="left"/>
+      <w:pPr>
+        <w:ind w:left="1800" w:hanging="360"/>
+      </w:pPr>
+      <w:rPr>
+        <w:rFonts w:ascii="Wingdings" w:hAnsi="Wingdings" w:hint="default"/>
+      </w:rPr>
+    </w:lvl>
+    <w:lvl w:ilvl="3" w:tplc="04090001" w:tentative="1">
+      <w:start w:val="1"/>
+      <w:numFmt w:val="bullet"/>
+      <w:lvlText w:val=""/>
+      <w:lvlJc w:val="left"/>
+      <w:pPr>
+        <w:ind w:left="2520" w:hanging="360"/>
+      </w:pPr>
+      <w:rPr>
+        <w:rFonts w:ascii="Symbol" w:hAnsi="Symbol" w:hint="default"/>
+      </w:rPr>
+    </w:lvl>
+    <w:lvl w:ilvl="4" w:tplc="04090003" w:tentative="1">
+      <w:start w:val="1"/>
+      <w:numFmt w:val="bullet"/>
+      <w:lvlText w:val="o"/>
+      <w:lvlJc w:val="left"/>
+      <w:pPr>
+        <w:ind w:left="3240" w:hanging="360"/>
+      </w:pPr>
+      <w:rPr>
+        <w:rFonts w:ascii="Courier New" w:hAnsi="Courier New" w:cs="Courier New" w:hint="default"/>
+      </w:rPr>
+    </w:lvl>
+    <w:lvl w:ilvl="5" w:tplc="04090005" w:tentative="1">
+      <w:start w:val="1"/>
+      <w:numFmt w:val="bullet"/>
+      <w:lvlText w:val=""/>
+      <w:lvlJc w:val="left"/>
+      <w:pPr>
+        <w:ind w:left="3960" w:hanging="360"/>
+      </w:pPr>
+      <w:rPr>
+        <w:rFonts w:ascii="Wingdings" w:hAnsi="Wingdings" w:hint="default"/>
+      </w:rPr>
+    </w:lvl>
+    <w:lvl w:ilvl="6" w:tplc="04090001" w:tentative="1">
+      <w:start w:val="1"/>
+      <w:numFmt w:val="bullet"/>
+      <w:lvlText w:val=""/>
+      <w:lvlJc w:val="left"/>
+      <w:pPr>
+        <w:ind w:left="4680" w:hanging="360"/>
+      </w:pPr>
+      <w:rPr>
+        <w:rFonts w:ascii="Symbol" w:hAnsi="Symbol" w:hint="default"/>
+      </w:rPr>
+    </w:lvl>
+    <w:lvl w:ilvl="7" w:tplc="04090003" w:tentative="1">
+      <w:start w:val="1"/>
+      <w:numFmt w:val="bullet"/>
+      <w:lvlText w:val="o"/>
+      <w:lvlJc w:val="left"/>
+      <w:pPr>
+        <w:ind w:left="5400" w:hanging="360"/>
+      </w:pPr>
+      <w:rPr>
+        <w:rFonts w:ascii="Courier New" w:hAnsi="Courier New" w:cs="Courier New" w:hint="default"/>
+      </w:rPr>
+    </w:lvl>
+    <w:lvl w:ilvl="8" w:tplc="04090005" w:tentative="1">
+      <w:start w:val="1"/>
+      <w:numFmt w:val="bullet"/>
+      <w:lvlText w:val=""/>
+      <w:lvlJc w:val="left"/>
+      <w:pPr>
+        <w:ind w:left="6120" w:hanging="360"/>
+      </w:pPr>
+      <w:rPr>
+        <w:rFonts w:ascii="Wingdings" w:hAnsi="Wingdings" w:hint="default"/>
+      </w:rPr>
+    </w:lvl>
+  </w:abstractNum>
+  <w:abstractNum w:abstractNumId="10" w15:restartNumberingAfterBreak="0">
     <w:nsid w:val="1CA92C9D"/>
     <w:multiLevelType w:val="hybridMultilevel"/>
-    <w:tmpl w:val="826A7BA4"/>
+    <w:tmpl w:val="3CB43764"/>
     <w:lvl w:ilvl="0" w:tplc="04090001">
       <w:start w:val="1"/>
       <w:numFmt w:val="bullet"/>
@@ -9474,7 +10422,7 @@
       </w:pPr>
     </w:lvl>
   </w:abstractNum>
-  <w:abstractNum w:abstractNumId="9" w15:restartNumberingAfterBreak="0">
+  <w:abstractNum w:abstractNumId="11" w15:restartNumberingAfterBreak="0">
     <w:nsid w:val="1ED15FC0"/>
     <w:multiLevelType w:val="hybridMultilevel"/>
     <w:tmpl w:val="AB0430AC"/>
@@ -9567,7 +10515,7 @@
       </w:pPr>
     </w:lvl>
   </w:abstractNum>
-  <w:abstractNum w:abstractNumId="10" w15:restartNumberingAfterBreak="0">
+  <w:abstractNum w:abstractNumId="12" w15:restartNumberingAfterBreak="0">
     <w:nsid w:val="1F274959"/>
     <w:multiLevelType w:val="hybridMultilevel"/>
     <w:tmpl w:val="52D2BAFA"/>
@@ -9653,13 +10601,13 @@
       </w:pPr>
     </w:lvl>
   </w:abstractNum>
-  <w:abstractNum w:abstractNumId="11" w15:restartNumberingAfterBreak="0">
+  <w:abstractNum w:abstractNumId="13" w15:restartNumberingAfterBreak="0">
     <w:nsid w:val="21835B4E"/>
     <w:multiLevelType w:val="multilevel"/>
     <w:tmpl w:val="6520149E"/>
     <w:numStyleLink w:val="Style1"/>
   </w:abstractNum>
-  <w:abstractNum w:abstractNumId="12" w15:restartNumberingAfterBreak="0">
+  <w:abstractNum w:abstractNumId="14" w15:restartNumberingAfterBreak="0">
     <w:nsid w:val="25F54E79"/>
     <w:multiLevelType w:val="hybridMultilevel"/>
     <w:tmpl w:val="AB0430AC"/>
@@ -9752,7 +10700,7 @@
       </w:pPr>
     </w:lvl>
   </w:abstractNum>
-  <w:abstractNum w:abstractNumId="13" w15:restartNumberingAfterBreak="0">
+  <w:abstractNum w:abstractNumId="15" w15:restartNumberingAfterBreak="0">
     <w:nsid w:val="284D424B"/>
     <w:multiLevelType w:val="hybridMultilevel"/>
     <w:tmpl w:val="DF2C1442"/>
@@ -9838,7 +10786,7 @@
       </w:pPr>
     </w:lvl>
   </w:abstractNum>
-  <w:abstractNum w:abstractNumId="14" w15:restartNumberingAfterBreak="0">
+  <w:abstractNum w:abstractNumId="16" w15:restartNumberingAfterBreak="0">
     <w:nsid w:val="2E675853"/>
     <w:multiLevelType w:val="singleLevel"/>
     <w:tmpl w:val="0409000F"/>
@@ -9852,7 +10800,7 @@
       </w:pPr>
     </w:lvl>
   </w:abstractNum>
-  <w:abstractNum w:abstractNumId="15" w15:restartNumberingAfterBreak="0">
+  <w:abstractNum w:abstractNumId="17" w15:restartNumberingAfterBreak="0">
     <w:nsid w:val="2F1866D7"/>
     <w:multiLevelType w:val="hybridMultilevel"/>
     <w:tmpl w:val="1C565BAE"/>
@@ -9965,7 +10913,7 @@
       </w:rPr>
     </w:lvl>
   </w:abstractNum>
-  <w:abstractNum w:abstractNumId="16" w15:restartNumberingAfterBreak="0">
+  <w:abstractNum w:abstractNumId="18" w15:restartNumberingAfterBreak="0">
     <w:nsid w:val="30087267"/>
     <w:multiLevelType w:val="hybridMultilevel"/>
     <w:tmpl w:val="FFD4086E"/>
@@ -10056,7 +11004,7 @@
       </w:pPr>
     </w:lvl>
   </w:abstractNum>
-  <w:abstractNum w:abstractNumId="17" w15:restartNumberingAfterBreak="0">
+  <w:abstractNum w:abstractNumId="19" w15:restartNumberingAfterBreak="0">
     <w:nsid w:val="310F434F"/>
     <w:multiLevelType w:val="hybridMultilevel"/>
     <w:tmpl w:val="BFC09F0A"/>
@@ -10142,7 +11090,7 @@
       </w:pPr>
     </w:lvl>
   </w:abstractNum>
-  <w:abstractNum w:abstractNumId="18" w15:restartNumberingAfterBreak="0">
+  <w:abstractNum w:abstractNumId="20" w15:restartNumberingAfterBreak="0">
     <w:nsid w:val="346B2131"/>
     <w:multiLevelType w:val="hybridMultilevel"/>
     <w:tmpl w:val="D20CBFF8"/>
@@ -10228,7 +11176,120 @@
       </w:pPr>
     </w:lvl>
   </w:abstractNum>
-  <w:abstractNum w:abstractNumId="19" w15:restartNumberingAfterBreak="0">
+  <w:abstractNum w:abstractNumId="21" w15:restartNumberingAfterBreak="0">
+    <w:nsid w:val="3D413992"/>
+    <w:multiLevelType w:val="hybridMultilevel"/>
+    <w:tmpl w:val="B62C3AFA"/>
+    <w:lvl w:ilvl="0" w:tplc="04090001">
+      <w:start w:val="1"/>
+      <w:numFmt w:val="bullet"/>
+      <w:lvlText w:val=""/>
+      <w:lvlJc w:val="left"/>
+      <w:pPr>
+        <w:ind w:left="360" w:hanging="360"/>
+      </w:pPr>
+      <w:rPr>
+        <w:rFonts w:ascii="Symbol" w:hAnsi="Symbol" w:hint="default"/>
+      </w:rPr>
+    </w:lvl>
+    <w:lvl w:ilvl="1" w:tplc="04090003" w:tentative="1">
+      <w:start w:val="1"/>
+      <w:numFmt w:val="bullet"/>
+      <w:lvlText w:val="o"/>
+      <w:lvlJc w:val="left"/>
+      <w:pPr>
+        <w:ind w:left="1080" w:hanging="360"/>
+      </w:pPr>
+      <w:rPr>
+        <w:rFonts w:ascii="Courier New" w:hAnsi="Courier New" w:cs="Courier New" w:hint="default"/>
+      </w:rPr>
+    </w:lvl>
+    <w:lvl w:ilvl="2" w:tplc="04090005" w:tentative="1">
+      <w:start w:val="1"/>
+      <w:numFmt w:val="bullet"/>
+      <w:lvlText w:val=""/>
+      <w:lvlJc w:val="left"/>
+      <w:pPr>
+        <w:ind w:left="1800" w:hanging="360"/>
+      </w:pPr>
+      <w:rPr>
+        <w:rFonts w:ascii="Wingdings" w:hAnsi="Wingdings" w:hint="default"/>
+      </w:rPr>
+    </w:lvl>
+    <w:lvl w:ilvl="3" w:tplc="04090001" w:tentative="1">
+      <w:start w:val="1"/>
+      <w:numFmt w:val="bullet"/>
+      <w:lvlText w:val=""/>
+      <w:lvlJc w:val="left"/>
+      <w:pPr>
+        <w:ind w:left="2520" w:hanging="360"/>
+      </w:pPr>
+      <w:rPr>
+        <w:rFonts w:ascii="Symbol" w:hAnsi="Symbol" w:hint="default"/>
+      </w:rPr>
+    </w:lvl>
+    <w:lvl w:ilvl="4" w:tplc="04090003" w:tentative="1">
+      <w:start w:val="1"/>
+      <w:numFmt w:val="bullet"/>
+      <w:lvlText w:val="o"/>
+      <w:lvlJc w:val="left"/>
+      <w:pPr>
+        <w:ind w:left="3240" w:hanging="360"/>
+      </w:pPr>
+      <w:rPr>
+        <w:rFonts w:ascii="Courier New" w:hAnsi="Courier New" w:cs="Courier New" w:hint="default"/>
+      </w:rPr>
+    </w:lvl>
+    <w:lvl w:ilvl="5" w:tplc="04090005" w:tentative="1">
+      <w:start w:val="1"/>
+      <w:numFmt w:val="bullet"/>
+      <w:lvlText w:val=""/>
+      <w:lvlJc w:val="left"/>
+      <w:pPr>
+        <w:ind w:left="3960" w:hanging="360"/>
+      </w:pPr>
+      <w:rPr>
+        <w:rFonts w:ascii="Wingdings" w:hAnsi="Wingdings" w:hint="default"/>
+      </w:rPr>
+    </w:lvl>
+    <w:lvl w:ilvl="6" w:tplc="04090001" w:tentative="1">
+      <w:start w:val="1"/>
+      <w:numFmt w:val="bullet"/>
+      <w:lvlText w:val=""/>
+      <w:lvlJc w:val="left"/>
+      <w:pPr>
+        <w:ind w:left="4680" w:hanging="360"/>
+      </w:pPr>
+      <w:rPr>
+        <w:rFonts w:ascii="Symbol" w:hAnsi="Symbol" w:hint="default"/>
+      </w:rPr>
+    </w:lvl>
+    <w:lvl w:ilvl="7" w:tplc="04090003" w:tentative="1">
+      <w:start w:val="1"/>
+      <w:numFmt w:val="bullet"/>
+      <w:lvlText w:val="o"/>
+      <w:lvlJc w:val="left"/>
+      <w:pPr>
+        <w:ind w:left="5400" w:hanging="360"/>
+      </w:pPr>
+      <w:rPr>
+        <w:rFonts w:ascii="Courier New" w:hAnsi="Courier New" w:cs="Courier New" w:hint="default"/>
+      </w:rPr>
+    </w:lvl>
+    <w:lvl w:ilvl="8" w:tplc="04090005" w:tentative="1">
+      <w:start w:val="1"/>
+      <w:numFmt w:val="bullet"/>
+      <w:lvlText w:val=""/>
+      <w:lvlJc w:val="left"/>
+      <w:pPr>
+        <w:ind w:left="6120" w:hanging="360"/>
+      </w:pPr>
+      <w:rPr>
+        <w:rFonts w:ascii="Wingdings" w:hAnsi="Wingdings" w:hint="default"/>
+      </w:rPr>
+    </w:lvl>
+  </w:abstractNum>
+  <w:abstractNum w:abstractNumId="22" w15:restartNumberingAfterBreak="0">
     <w:nsid w:val="450B0934"/>
     <w:multiLevelType w:val="hybridMultilevel"/>
     <w:tmpl w:val="1834D0EE"/>
@@ -10341,7 +11402,7 @@
       </w:rPr>
     </w:lvl>
   </w:abstractNum>
-  <w:abstractNum w:abstractNumId="20" w15:restartNumberingAfterBreak="0">
+  <w:abstractNum w:abstractNumId="23" w15:restartNumberingAfterBreak="0">
     <w:nsid w:val="45C13BFB"/>
     <w:multiLevelType w:val="hybridMultilevel"/>
     <w:tmpl w:val="FFD4086E"/>
@@ -10432,7 +11493,7 @@
       </w:pPr>
     </w:lvl>
   </w:abstractNum>
-  <w:abstractNum w:abstractNumId="21" w15:restartNumberingAfterBreak="0">
+  <w:abstractNum w:abstractNumId="24" w15:restartNumberingAfterBreak="0">
     <w:nsid w:val="4C993C6B"/>
     <w:multiLevelType w:val="hybridMultilevel"/>
     <w:tmpl w:val="9684BFBC"/>
@@ -10529,7 +11590,7 @@
       </w:pPr>
     </w:lvl>
   </w:abstractNum>
-  <w:abstractNum w:abstractNumId="22" w15:restartNumberingAfterBreak="0">
+  <w:abstractNum w:abstractNumId="25" w15:restartNumberingAfterBreak="0">
     <w:nsid w:val="4DF04702"/>
     <w:multiLevelType w:val="hybridMultilevel"/>
     <w:tmpl w:val="D050384A"/>
@@ -10615,7 +11676,7 @@
       </w:pPr>
     </w:lvl>
   </w:abstractNum>
-  <w:abstractNum w:abstractNumId="23" w15:restartNumberingAfterBreak="0">
+  <w:abstractNum w:abstractNumId="26" w15:restartNumberingAfterBreak="0">
     <w:nsid w:val="59AA1039"/>
     <w:multiLevelType w:val="hybridMultilevel"/>
     <w:tmpl w:val="84C60516"/>
@@ -10704,7 +11765,7 @@
       </w:pPr>
     </w:lvl>
   </w:abstractNum>
-  <w:abstractNum w:abstractNumId="24" w15:restartNumberingAfterBreak="0">
+  <w:abstractNum w:abstractNumId="27" w15:restartNumberingAfterBreak="0">
     <w:nsid w:val="5E53630F"/>
     <w:multiLevelType w:val="hybridMultilevel"/>
     <w:tmpl w:val="087E05BE"/>
@@ -10804,7 +11865,7 @@
       </w:pPr>
     </w:lvl>
   </w:abstractNum>
-  <w:abstractNum w:abstractNumId="25" w15:restartNumberingAfterBreak="0">
+  <w:abstractNum w:abstractNumId="28" w15:restartNumberingAfterBreak="0">
     <w:nsid w:val="5E940CC4"/>
     <w:multiLevelType w:val="hybridMultilevel"/>
     <w:tmpl w:val="D19E1924"/>
@@ -10918,7 +11979,7 @@
       </w:rPr>
     </w:lvl>
   </w:abstractNum>
-  <w:abstractNum w:abstractNumId="26" w15:restartNumberingAfterBreak="0">
+  <w:abstractNum w:abstractNumId="29" w15:restartNumberingAfterBreak="0">
     <w:nsid w:val="640615E6"/>
     <w:multiLevelType w:val="multilevel"/>
     <w:tmpl w:val="6520149E"/>
@@ -11005,7 +12066,7 @@
       </w:pPr>
     </w:lvl>
   </w:abstractNum>
-  <w:abstractNum w:abstractNumId="27" w15:restartNumberingAfterBreak="0">
+  <w:abstractNum w:abstractNumId="30" w15:restartNumberingAfterBreak="0">
     <w:nsid w:val="67EC0B3C"/>
     <w:multiLevelType w:val="hybridMultilevel"/>
     <w:tmpl w:val="FFD4086E"/>
@@ -11096,13 +12157,13 @@
       </w:pPr>
     </w:lvl>
   </w:abstractNum>
-  <w:abstractNum w:abstractNumId="28" w15:restartNumberingAfterBreak="0">
+  <w:abstractNum w:abstractNumId="31" w15:restartNumberingAfterBreak="0">
     <w:nsid w:val="6B015927"/>
     <w:multiLevelType w:val="multilevel"/>
     <w:tmpl w:val="6520149E"/>
     <w:numStyleLink w:val="Style1"/>
   </w:abstractNum>
-  <w:abstractNum w:abstractNumId="29" w15:restartNumberingAfterBreak="0">
+  <w:abstractNum w:abstractNumId="32" w15:restartNumberingAfterBreak="0">
     <w:nsid w:val="704B4DA5"/>
     <w:multiLevelType w:val="hybridMultilevel"/>
     <w:tmpl w:val="EC065006"/>
@@ -11215,7 +12276,7 @@
       </w:rPr>
     </w:lvl>
   </w:abstractNum>
-  <w:abstractNum w:abstractNumId="30" w15:restartNumberingAfterBreak="0">
+  <w:abstractNum w:abstractNumId="33" w15:restartNumberingAfterBreak="0">
     <w:nsid w:val="70CE6D22"/>
     <w:multiLevelType w:val="hybridMultilevel"/>
     <w:tmpl w:val="FE2ECFE4"/>
@@ -11301,7 +12362,7 @@
       </w:pPr>
     </w:lvl>
   </w:abstractNum>
-  <w:abstractNum w:abstractNumId="31" w15:restartNumberingAfterBreak="0">
+  <w:abstractNum w:abstractNumId="34" w15:restartNumberingAfterBreak="0">
     <w:nsid w:val="71A51A38"/>
     <w:multiLevelType w:val="hybridMultilevel"/>
     <w:tmpl w:val="05362BE8"/>
@@ -11416,7 +12477,7 @@
       </w:rPr>
     </w:lvl>
   </w:abstractNum>
-  <w:abstractNum w:abstractNumId="32" w15:restartNumberingAfterBreak="0">
+  <w:abstractNum w:abstractNumId="35" w15:restartNumberingAfterBreak="0">
     <w:nsid w:val="75F171FF"/>
     <w:multiLevelType w:val="hybridMultilevel"/>
     <w:tmpl w:val="05A02AEA"/>
@@ -11529,7 +12590,7 @@
       </w:rPr>
     </w:lvl>
   </w:abstractNum>
-  <w:abstractNum w:abstractNumId="33" w15:restartNumberingAfterBreak="0">
+  <w:abstractNum w:abstractNumId="36" w15:restartNumberingAfterBreak="0">
     <w:nsid w:val="7FAD71FB"/>
     <w:multiLevelType w:val="hybridMultilevel"/>
     <w:tmpl w:val="0828675E"/>
@@ -11644,106 +12705,115 @@
     </w:lvl>
   </w:abstractNum>
   <w:num w:numId="1">
-    <w:abstractNumId w:val="17"/>
+    <w:abstractNumId w:val="19"/>
   </w:num>
   <w:num w:numId="2">
-    <w:abstractNumId w:val="22"/>
+    <w:abstractNumId w:val="25"/>
   </w:num>
   <w:num w:numId="3">
-    <w:abstractNumId w:val="21"/>
+    <w:abstractNumId w:val="24"/>
   </w:num>
   <w:num w:numId="4">
-    <w:abstractNumId w:val="30"/>
+    <w:abstractNumId w:val="33"/>
   </w:num>
   <w:num w:numId="5">
+    <w:abstractNumId w:val="26"/>
+  </w:num>
+  <w:num w:numId="6">
     <w:abstractNumId w:val="23"/>
   </w:num>
-  <w:num w:numId="6">
-    <w:abstractNumId w:val="20"/>
-  </w:num>
   <w:num w:numId="7">
-    <w:abstractNumId w:val="29"/>
+    <w:abstractNumId w:val="32"/>
   </w:num>
   <w:num w:numId="8">
     <w:abstractNumId w:val="0"/>
   </w:num>
   <w:num w:numId="9">
+    <w:abstractNumId w:val="8"/>
+  </w:num>
+  <w:num w:numId="10">
+    <w:abstractNumId w:val="20"/>
+  </w:num>
+  <w:num w:numId="11">
+    <w:abstractNumId w:val="6"/>
+  </w:num>
+  <w:num w:numId="12">
+    <w:abstractNumId w:val="30"/>
+  </w:num>
+  <w:num w:numId="13">
+    <w:abstractNumId w:val="18"/>
+  </w:num>
+  <w:num w:numId="14">
     <w:abstractNumId w:val="7"/>
   </w:num>
-  <w:num w:numId="10">
-    <w:abstractNumId w:val="18"/>
-  </w:num>
-  <w:num w:numId="11">
-    <w:abstractNumId w:val="5"/>
-  </w:num>
-  <w:num w:numId="12">
-    <w:abstractNumId w:val="27"/>
-  </w:num>
-  <w:num w:numId="13">
-    <w:abstractNumId w:val="16"/>
-  </w:num>
-  <w:num w:numId="14">
-    <w:abstractNumId w:val="6"/>
-  </w:num>
   <w:num w:numId="15">
-    <w:abstractNumId w:val="13"/>
+    <w:abstractNumId w:val="15"/>
   </w:num>
   <w:num w:numId="16">
-    <w:abstractNumId w:val="15"/>
+    <w:abstractNumId w:val="17"/>
   </w:num>
   <w:num w:numId="17">
-    <w:abstractNumId w:val="19"/>
+    <w:abstractNumId w:val="22"/>
   </w:num>
   <w:num w:numId="18">
-    <w:abstractNumId w:val="10"/>
+    <w:abstractNumId w:val="12"/>
   </w:num>
   <w:num w:numId="19">
-    <w:abstractNumId w:val="9"/>
+    <w:abstractNumId w:val="11"/>
   </w:num>
   <w:num w:numId="20">
-    <w:abstractNumId w:val="4"/>
+    <w:abstractNumId w:val="5"/>
   </w:num>
   <w:num w:numId="21">
     <w:abstractNumId w:val="1"/>
   </w:num>
   <w:num w:numId="22">
-    <w:abstractNumId w:val="12"/>
+    <w:abstractNumId w:val="14"/>
   </w:num>
   <w:num w:numId="23">
-    <w:abstractNumId w:val="33"/>
+    <w:abstractNumId w:val="36"/>
   </w:num>
   <w:num w:numId="24">
-    <w:abstractNumId w:val="25"/>
+    <w:abstractNumId w:val="28"/>
   </w:num>
   <w:num w:numId="25">
+    <w:abstractNumId w:val="34"/>
+  </w:num>
+  <w:num w:numId="26">
+    <w:abstractNumId w:val="4"/>
+  </w:num>
+  <w:num w:numId="27">
+    <w:abstractNumId w:val="27"/>
+  </w:num>
+  <w:num w:numId="28">
+    <w:abstractNumId w:val="35"/>
+  </w:num>
+  <w:num w:numId="29">
+    <w:abstractNumId w:val="29"/>
+  </w:num>
+  <w:num w:numId="30">
+    <w:abstractNumId w:val="13"/>
+  </w:num>
+  <w:num w:numId="31">
     <w:abstractNumId w:val="31"/>
   </w:num>
-  <w:num w:numId="26">
+  <w:num w:numId="32">
     <w:abstractNumId w:val="3"/>
   </w:num>
-  <w:num w:numId="27">
-    <w:abstractNumId w:val="24"/>
-  </w:num>
-  <w:num w:numId="28">
-    <w:abstractNumId w:val="32"/>
-  </w:num>
-  <w:num w:numId="29">
-    <w:abstractNumId w:val="26"/>
-  </w:num>
-  <w:num w:numId="30">
-    <w:abstractNumId w:val="11"/>
-  </w:num>
-  <w:num w:numId="31">
-    <w:abstractNumId w:val="28"/>
-  </w:num>
-  <w:num w:numId="32">
-    <w:abstractNumId w:val="2"/>
-  </w:num>
   <w:num w:numId="33">
-    <w:abstractNumId w:val="14"/>
+    <w:abstractNumId w:val="16"/>
   </w:num>
   <w:num w:numId="34">
-    <w:abstractNumId w:val="8"/>
+    <w:abstractNumId w:val="10"/>
+  </w:num>
+  <w:num w:numId="35">
+    <w:abstractNumId w:val="21"/>
+  </w:num>
+  <w:num w:numId="36">
+    <w:abstractNumId w:val="9"/>
+  </w:num>
+  <w:num w:numId="37">
+    <w:abstractNumId w:val="2"/>
   </w:num>
 </w:numbering>
 </file>

</xml_diff>

<commit_message>
1. fixed missing gene symbol when using custom human genome 2. print out location of scripts and image to .out files 3. modify README 4. This is the version currently in /export/apps/opt/rnaseq-pipeline/2.0
</commit_message>
<xml_diff>
--- a/README.docx
+++ b/README.docx
@@ -1,6 +1,6 @@
 
 <file path=word/document.xml><?xml version="1.0" encoding="utf-8"?>
-<w:document xmlns:wpc="http://schemas.microsoft.com/office/word/2010/wordprocessingCanvas" xmlns:cx="http://schemas.microsoft.com/office/drawing/2014/chartex" xmlns:cx1="http://schemas.microsoft.com/office/drawing/2015/9/8/chartex" xmlns:cx2="http://schemas.microsoft.com/office/drawing/2015/10/21/chartex" xmlns:cx3="http://schemas.microsoft.com/office/drawing/2016/5/9/chartex" xmlns:cx4="http://schemas.microsoft.com/office/drawing/2016/5/10/chartex" xmlns:cx5="http://schemas.microsoft.com/office/drawing/2016/5/11/chartex" xmlns:cx6="http://schemas.microsoft.com/office/drawing/2016/5/12/chartex" xmlns:cx7="http://schemas.microsoft.com/office/drawing/2016/5/13/chartex" xmlns:cx8="http://schemas.microsoft.com/office/drawing/2016/5/14/chartex" xmlns:mc="http://schemas.openxmlformats.org/markup-compatibility/2006" xmlns:aink="http://schemas.microsoft.com/office/drawing/2016/ink" xmlns:am3d="http://schemas.microsoft.com/office/drawing/2017/model3d" xmlns:o="urn:schemas-microsoft-com:office:office" xmlns:r="http://schemas.openxmlformats.org/officeDocument/2006/relationships" xmlns:m="http://schemas.openxmlformats.org/officeDocument/2006/math" xmlns:v="urn:schemas-microsoft-com:vml" xmlns:wp14="http://schemas.microsoft.com/office/word/2010/wordprocessingDrawing" xmlns:wp="http://schemas.openxmlformats.org/drawingml/2006/wordprocessingDrawing" xmlns:w10="urn:schemas-microsoft-com:office:word" xmlns:w="http://schemas.openxmlformats.org/wordprocessingml/2006/main" xmlns:w14="http://schemas.microsoft.com/office/word/2010/wordml" xmlns:w15="http://schemas.microsoft.com/office/word/2012/wordml" xmlns:w16cex="http://schemas.microsoft.com/office/word/2018/wordml/cex" xmlns:w16cid="http://schemas.microsoft.com/office/word/2016/wordml/cid" xmlns:w16="http://schemas.microsoft.com/office/word/2018/wordml" xmlns:w16se="http://schemas.microsoft.com/office/word/2015/wordml/symex" xmlns:wpg="http://schemas.microsoft.com/office/word/2010/wordprocessingGroup" xmlns:wpi="http://schemas.microsoft.com/office/word/2010/wordprocessingInk" xmlns:wne="http://schemas.microsoft.com/office/word/2006/wordml" xmlns:wps="http://schemas.microsoft.com/office/word/2010/wordprocessingShape" mc:Ignorable="w14 w15 w16se w16cid w16 w16cex wp14">
+<w:document xmlns:wpc="http://schemas.microsoft.com/office/word/2010/wordprocessingCanvas" xmlns:cx="http://schemas.microsoft.com/office/drawing/2014/chartex" xmlns:cx1="http://schemas.microsoft.com/office/drawing/2015/9/8/chartex" xmlns:cx2="http://schemas.microsoft.com/office/drawing/2015/10/21/chartex" xmlns:cx3="http://schemas.microsoft.com/office/drawing/2016/5/9/chartex" xmlns:cx4="http://schemas.microsoft.com/office/drawing/2016/5/10/chartex" xmlns:cx5="http://schemas.microsoft.com/office/drawing/2016/5/11/chartex" xmlns:cx6="http://schemas.microsoft.com/office/drawing/2016/5/12/chartex" xmlns:cx7="http://schemas.microsoft.com/office/drawing/2016/5/13/chartex" xmlns:cx8="http://schemas.microsoft.com/office/drawing/2016/5/14/chartex" xmlns:mc="http://schemas.openxmlformats.org/markup-compatibility/2006" xmlns:aink="http://schemas.microsoft.com/office/drawing/2016/ink" xmlns:am3d="http://schemas.microsoft.com/office/drawing/2017/model3d" xmlns:o="urn:schemas-microsoft-com:office:office" xmlns:r="http://schemas.openxmlformats.org/officeDocument/2006/relationships" xmlns:m="http://schemas.openxmlformats.org/officeDocument/2006/math" xmlns:v="urn:schemas-microsoft-com:vml" xmlns:wp14="http://schemas.microsoft.com/office/word/2010/wordprocessingDrawing" xmlns:wp="http://schemas.openxmlformats.org/drawingml/2006/wordprocessingDrawing" xmlns:w10="urn:schemas-microsoft-com:office:word" xmlns:w="http://schemas.openxmlformats.org/wordprocessingml/2006/main" xmlns:w14="http://schemas.microsoft.com/office/word/2010/wordml" xmlns:w15="http://schemas.microsoft.com/office/word/2012/wordml" xmlns:w16cex="http://schemas.microsoft.com/office/word/2018/wordml/cex" xmlns:w16cid="http://schemas.microsoft.com/office/word/2016/wordml/cid" xmlns:w16="http://schemas.microsoft.com/office/word/2018/wordml" xmlns:w16sdtdh="http://schemas.microsoft.com/office/word/2020/wordml/sdtdatahash" xmlns:w16se="http://schemas.microsoft.com/office/word/2015/wordml/symex" xmlns:wpg="http://schemas.microsoft.com/office/word/2010/wordprocessingGroup" xmlns:wpi="http://schemas.microsoft.com/office/word/2010/wordprocessingInk" xmlns:wne="http://schemas.microsoft.com/office/word/2006/wordml" xmlns:wps="http://schemas.microsoft.com/office/word/2010/wordprocessingShape" mc:Ignorable="w14 w15 w16se w16cid w16 w16cex w16sdtdh wp14">
   <w:body>
     <w:p>
       <w:r>
@@ -22,13 +22,17 @@
         <w:t>s</w:t>
       </w:r>
       <w:r>
-        <w:t xml:space="preserve"> to be enabled in order to display the </w:t>
-      </w:r>
-      <w:proofErr w:type="spellStart"/>
-      <w:r>
-        <w:t>venn</w:t>
-      </w:r>
-      <w:proofErr w:type="spellEnd"/>
+        <w:t xml:space="preserve"> to be enabled </w:t>
+      </w:r>
+      <w:r>
+        <w:t>to</w:t>
+      </w:r>
+      <w:r>
+        <w:t xml:space="preserve"> display the </w:t>
+      </w:r>
+      <w:r>
+        <w:t>Venn</w:t>
+      </w:r>
       <w:r>
         <w:t xml:space="preserve"> diagram.</w:t>
       </w:r>
@@ -109,15 +113,7 @@
         </w:numPr>
       </w:pPr>
       <w:r>
-        <w:t>Software called ‘</w:t>
-      </w:r>
-      <w:proofErr w:type="spellStart"/>
-      <w:r>
-        <w:t>winscp</w:t>
-      </w:r>
-      <w:proofErr w:type="spellEnd"/>
-      <w:r>
-        <w:t>’ to transfer files to Franklin cluster</w:t>
+        <w:t>Software called ‘winscp’ to transfer files to Franklin cluster</w:t>
       </w:r>
     </w:p>
     <w:p>
@@ -129,31 +125,22 @@
         </w:numPr>
       </w:pPr>
       <w:r>
-        <w:t>Software called ‘</w:t>
-      </w:r>
-      <w:proofErr w:type="spellStart"/>
-      <w:r>
-        <w:t>xming</w:t>
-      </w:r>
-      <w:proofErr w:type="spellEnd"/>
-      <w:r>
-        <w:t xml:space="preserve">’ to display x11 program. This is needed to display </w:t>
-      </w:r>
-      <w:proofErr w:type="spellStart"/>
-      <w:r>
-        <w:t>venn</w:t>
-      </w:r>
-      <w:proofErr w:type="spellEnd"/>
+        <w:t xml:space="preserve">Software called ‘xming’ to display x11 program. This is needed to display </w:t>
+      </w:r>
+      <w:r>
+        <w:t>Venn</w:t>
+      </w:r>
       <w:r>
         <w:t xml:space="preserve"> diagram.</w:t>
       </w:r>
     </w:p>
     <w:p>
-      <w:proofErr w:type="gramStart"/>
       <w:r>
         <w:t>There</w:t>
       </w:r>
-      <w:proofErr w:type="gramEnd"/>
+      <w:r>
+        <w:t xml:space="preserve"> are</w:t>
+      </w:r>
       <w:r>
         <w:t xml:space="preserve"> several different analyses you can run:</w:t>
       </w:r>
@@ -169,11 +156,9 @@
       <w:r>
         <w:t xml:space="preserve">Trim </w:t>
       </w:r>
-      <w:proofErr w:type="gramStart"/>
-      <w:r>
-        <w:t>low quality</w:t>
-      </w:r>
-      <w:proofErr w:type="gramEnd"/>
+      <w:r>
+        <w:t>low-quality</w:t>
+      </w:r>
       <w:r>
         <w:t xml:space="preserve"> reads and adapter sequences then run quality control (</w:t>
       </w:r>
@@ -356,11 +341,7 @@
         <w:t>User</w:t>
       </w:r>
       <w:r>
-        <w:t xml:space="preserve"> can </w:t>
-      </w:r>
-      <w:proofErr w:type="spellStart"/>
-      <w:r>
-        <w:t>run</w:t>
+        <w:t xml:space="preserve"> can run</w:t>
       </w:r>
       <w:r>
         <w:t>_</w:t>
@@ -372,11 +353,7 @@
         <w:t>_</w:t>
       </w:r>
       <w:r>
-        <w:t>tracks</w:t>
-      </w:r>
-      <w:proofErr w:type="spellEnd"/>
-      <w:r>
-        <w:t xml:space="preserve"> with only 1 replicate but to run full </w:t>
+        <w:t xml:space="preserve">tracks with only 1 replicate but to run full </w:t>
       </w:r>
       <w:r>
         <w:t>RNA-seq</w:t>
@@ -411,34 +388,32 @@
           <w:numId w:val="14"/>
         </w:numPr>
       </w:pPr>
-      <w:r>
-        <w:t xml:space="preserve">You can take a look at </w:t>
-      </w:r>
-      <w:r>
-        <w:rPr>
-          <w:rFonts w:ascii="Courier New" w:hAnsi="Courier New" w:cs="Courier New"/>
-          <w:sz w:val="20"/>
-          <w:szCs w:val="20"/>
-        </w:rPr>
-        <w:t>/apps/opt/</w:t>
-      </w:r>
-      <w:proofErr w:type="spellStart"/>
-      <w:r>
-        <w:rPr>
-          <w:rFonts w:ascii="Courier New" w:hAnsi="Courier New" w:cs="Courier New"/>
-          <w:sz w:val="20"/>
-          <w:szCs w:val="20"/>
-        </w:rPr>
-        <w:t>rnaseq</w:t>
-      </w:r>
-      <w:proofErr w:type="spellEnd"/>
-      <w:r>
-        <w:rPr>
-          <w:rFonts w:ascii="Courier New" w:hAnsi="Courier New" w:cs="Courier New"/>
-          <w:sz w:val="20"/>
-          <w:szCs w:val="20"/>
-        </w:rPr>
-        <w:t>-pipeline/scripts</w:t>
+      <w:proofErr w:type="gramStart"/>
+      <w:r>
+        <w:t>Take</w:t>
+      </w:r>
+      <w:r>
+        <w:t xml:space="preserve"> a look</w:t>
+      </w:r>
+      <w:proofErr w:type="gramEnd"/>
+      <w:r>
+        <w:t xml:space="preserve"> at </w:t>
+      </w:r>
+      <w:r>
+        <w:rPr>
+          <w:rFonts w:ascii="Courier New" w:hAnsi="Courier New" w:cs="Courier New"/>
+          <w:sz w:val="20"/>
+          <w:szCs w:val="20"/>
+        </w:rPr>
+        <w:t>/export/apps</w:t>
+      </w:r>
+      <w:r>
+        <w:rPr>
+          <w:rFonts w:ascii="Courier New" w:hAnsi="Courier New" w:cs="Courier New"/>
+          <w:sz w:val="20"/>
+          <w:szCs w:val="20"/>
+        </w:rPr>
+        <w:t>/opt/rnaseq-pipeline/scripts</w:t>
       </w:r>
       <w:r>
         <w:rPr>
@@ -448,7 +423,6 @@
         </w:rPr>
         <w:t>/</w:t>
       </w:r>
-      <w:proofErr w:type="spellStart"/>
       <w:r>
         <w:rPr>
           <w:rFonts w:ascii="Courier New" w:hAnsi="Courier New" w:cs="Courier New"/>
@@ -457,27 +431,15 @@
         </w:rPr>
         <w:t>project_ex</w:t>
       </w:r>
-      <w:proofErr w:type="spellEnd"/>
       <w:r>
         <w:t xml:space="preserve"> for examples of input files (</w:t>
       </w:r>
-      <w:proofErr w:type="gramStart"/>
-      <w:r>
-        <w:t>i.e.</w:t>
-      </w:r>
-      <w:proofErr w:type="gramEnd"/>
-      <w:r>
-        <w:t xml:space="preserve"> samples.txt and </w:t>
-      </w:r>
-      <w:proofErr w:type="spellStart"/>
-      <w:r>
-        <w:t>fastq</w:t>
-      </w:r>
-      <w:proofErr w:type="spellEnd"/>
-      <w:r>
-        <w:t xml:space="preserve"> directory). </w:t>
-      </w:r>
-      <w:proofErr w:type="spellStart"/>
+      <w:r>
+        <w:t>i.e.,</w:t>
+      </w:r>
+      <w:r>
+        <w:t xml:space="preserve"> samples.txt and fastq directory). </w:t>
+      </w:r>
       <w:r>
         <w:rPr>
           <w:rFonts w:ascii="Courier New" w:hAnsi="Courier New" w:cs="Courier New"/>
@@ -486,17 +448,8 @@
         </w:rPr>
         <w:t>project_ex</w:t>
       </w:r>
-      <w:proofErr w:type="spellEnd"/>
-      <w:r>
-        <w:t xml:space="preserve"> folder also contains examples of output files upon completion of running </w:t>
-      </w:r>
-      <w:proofErr w:type="spellStart"/>
-      <w:r>
-        <w:t>RNAseq</w:t>
-      </w:r>
-      <w:proofErr w:type="spellEnd"/>
-      <w:r>
-        <w:t xml:space="preserve"> full analysis. </w:t>
+      <w:r>
+        <w:t xml:space="preserve"> folder also contains examples of output files upon completion of running RNAseq full analysis. </w:t>
       </w:r>
     </w:p>
     <w:p>
@@ -510,7 +463,6 @@
       <w:r>
         <w:t xml:space="preserve">You can copy the entire </w:t>
       </w:r>
-      <w:proofErr w:type="spellStart"/>
       <w:r>
         <w:rPr>
           <w:rFonts w:ascii="Courier New" w:hAnsi="Courier New" w:cs="Courier New"/>
@@ -519,7 +471,6 @@
         </w:rPr>
         <w:t>project_ex</w:t>
       </w:r>
-      <w:proofErr w:type="spellEnd"/>
       <w:r>
         <w:t xml:space="preserve"> folder to your own folder, </w:t>
       </w:r>
@@ -545,15 +496,7 @@
         </w:numPr>
       </w:pPr>
       <w:r>
-        <w:t xml:space="preserve">Reference files and </w:t>
-      </w:r>
-      <w:proofErr w:type="spellStart"/>
-      <w:r>
-        <w:t>fastq</w:t>
-      </w:r>
-      <w:proofErr w:type="spellEnd"/>
-      <w:r>
-        <w:t xml:space="preserve"> folder can be symbolic link.</w:t>
+        <w:t>Reference files and fastq folder can be symbolic link.</w:t>
       </w:r>
       <w:r>
         <w:t xml:space="preserve"> See below for how to correctly set the symbolic link.</w:t>
@@ -661,7 +604,6 @@
         </w:rPr>
         <w:t>directory called “</w:t>
       </w:r>
-      <w:proofErr w:type="spellStart"/>
       <w:r>
         <w:rPr>
           <w:rFonts w:ascii="Courier New" w:hAnsi="Courier New" w:cs="Courier New"/>
@@ -671,7 +613,6 @@
         </w:rPr>
         <w:t>fastq</w:t>
       </w:r>
-      <w:proofErr w:type="spellEnd"/>
       <w:r>
         <w:rPr>
           <w:color w:val="E36C0A" w:themeColor="accent6" w:themeShade="BF"/>
@@ -679,26 +620,10 @@
         <w:t xml:space="preserve">”. </w:t>
       </w:r>
       <w:r>
-        <w:t xml:space="preserve">All </w:t>
-      </w:r>
-      <w:proofErr w:type="spellStart"/>
-      <w:r>
-        <w:t>fastq</w:t>
-      </w:r>
-      <w:proofErr w:type="spellEnd"/>
-      <w:r>
-        <w:t xml:space="preserve"> files for all replicates/samples should be in this directory. </w:t>
-      </w:r>
-      <w:r>
-        <w:t xml:space="preserve">Inside </w:t>
-      </w:r>
-      <w:proofErr w:type="spellStart"/>
-      <w:r>
-        <w:t>fastq</w:t>
-      </w:r>
-      <w:proofErr w:type="spellEnd"/>
-      <w:r>
-        <w:t xml:space="preserve"> directory, you can have subdirectories which then contain the fastq</w:t>
+        <w:t xml:space="preserve">All fastq files for all replicates/samples should be in this directory. </w:t>
+      </w:r>
+      <w:r>
+        <w:t>Inside fastq directory, you can have subdirectories which then contain the fastq</w:t>
       </w:r>
       <w:r>
         <w:t>.gz</w:t>
@@ -706,7 +631,6 @@
       <w:r>
         <w:t xml:space="preserve"> files. See “</w:t>
       </w:r>
-      <w:proofErr w:type="spellStart"/>
       <w:r>
         <w:rPr>
           <w:rFonts w:ascii="Courier New" w:hAnsi="Courier New" w:cs="Courier New"/>
@@ -715,7 +639,6 @@
         </w:rPr>
         <w:t>project_ex</w:t>
       </w:r>
-      <w:proofErr w:type="spellEnd"/>
       <w:r>
         <w:t xml:space="preserve">” directory in </w:t>
       </w:r>
@@ -725,25 +648,15 @@
           <w:sz w:val="20"/>
           <w:szCs w:val="20"/>
         </w:rPr>
-        <w:t>/apps/opt/</w:t>
-      </w:r>
-      <w:proofErr w:type="spellStart"/>
-      <w:r>
-        <w:rPr>
-          <w:rFonts w:ascii="Courier New" w:hAnsi="Courier New" w:cs="Courier New"/>
-          <w:sz w:val="20"/>
-          <w:szCs w:val="20"/>
-        </w:rPr>
-        <w:t>rnaseq</w:t>
-      </w:r>
-      <w:proofErr w:type="spellEnd"/>
-      <w:r>
-        <w:rPr>
-          <w:rFonts w:ascii="Courier New" w:hAnsi="Courier New" w:cs="Courier New"/>
-          <w:sz w:val="20"/>
-          <w:szCs w:val="20"/>
-        </w:rPr>
-        <w:t>-pipeline/</w:t>
+        <w:t>/export/apps</w:t>
+      </w:r>
+      <w:r>
+        <w:rPr>
+          <w:rFonts w:ascii="Courier New" w:hAnsi="Courier New" w:cs="Courier New"/>
+          <w:sz w:val="20"/>
+          <w:szCs w:val="20"/>
+        </w:rPr>
+        <w:t>/opt/rnaseq-pipeline/</w:t>
       </w:r>
       <w:r>
         <w:rPr>
@@ -818,7 +731,6 @@
       <w:r>
         <w:t>” from “</w:t>
       </w:r>
-      <w:proofErr w:type="spellStart"/>
       <w:r>
         <w:rPr>
           <w:rFonts w:ascii="Courier New" w:hAnsi="Courier New" w:cs="Courier New"/>
@@ -827,7 +739,6 @@
         </w:rPr>
         <w:t>project_ex</w:t>
       </w:r>
-      <w:proofErr w:type="spellEnd"/>
       <w:r>
         <w:t xml:space="preserve">”, open it with excel and change the text inside </w:t>
       </w:r>
@@ -901,13 +812,11 @@
         <w:t>”</w:t>
       </w:r>
       <w:r>
-        <w:t xml:space="preserve"> in between your </w:t>
-      </w:r>
-      <w:proofErr w:type="gramStart"/>
-      <w:r>
-        <w:t>samples</w:t>
-      </w:r>
-      <w:proofErr w:type="gramEnd"/>
+        <w:t xml:space="preserve"> in between your samples</w:t>
+      </w:r>
+      <w:r>
+        <w:t>’</w:t>
+      </w:r>
       <w:r>
         <w:t xml:space="preserve"> information.</w:t>
       </w:r>
@@ -965,40 +874,10 @@
         <w:rPr>
           <w:b/>
         </w:rPr>
-        <w:t>First column: “</w:t>
-      </w:r>
-      <w:proofErr w:type="spellStart"/>
-      <w:r>
-        <w:rPr>
-          <w:b/>
-        </w:rPr>
-        <w:t>Groupname</w:t>
-      </w:r>
-      <w:proofErr w:type="spellEnd"/>
-      <w:r>
-        <w:rPr>
-          <w:b/>
-        </w:rPr>
-        <w:t>”</w:t>
-      </w:r>
-      <w:r>
-        <w:t xml:space="preserve"> – type in the group name of the samples. Samples with replicates must have the same “</w:t>
-      </w:r>
-      <w:proofErr w:type="spellStart"/>
-      <w:r>
-        <w:t>Groupname</w:t>
-      </w:r>
-      <w:proofErr w:type="spellEnd"/>
-      <w:r>
-        <w:t xml:space="preserve">”. This name must be part of the </w:t>
-      </w:r>
-      <w:proofErr w:type="spellStart"/>
-      <w:r>
-        <w:t>fastq</w:t>
-      </w:r>
-      <w:proofErr w:type="spellEnd"/>
-      <w:r>
-        <w:t xml:space="preserve"> filename. This column cannot be empty.</w:t>
+        <w:t>First column: “Groupname”</w:t>
+      </w:r>
+      <w:r>
+        <w:t xml:space="preserve"> – type in the group name of the samples. Samples with replicates must have the same “Groupname”. This name must be part of the fastq filename. This column cannot be empty.</w:t>
       </w:r>
       <w:r>
         <w:t xml:space="preserve"> </w:t>
@@ -1046,16 +925,11 @@
         <w:t xml:space="preserve">use punctuation characters in </w:t>
       </w:r>
       <w:r>
-        <w:t>“</w:t>
-      </w:r>
-      <w:proofErr w:type="spellStart"/>
-      <w:r>
-        <w:t>G</w:t>
+        <w:t>“G</w:t>
       </w:r>
       <w:r>
         <w:t>roupname</w:t>
       </w:r>
-      <w:proofErr w:type="spellEnd"/>
       <w:r>
         <w:t>”</w:t>
       </w:r>
@@ -1093,15 +967,7 @@
         <w:t xml:space="preserve"> punctuation characters</w:t>
       </w:r>
       <w:r>
-        <w:t>. Only part of the file name that is used as “</w:t>
-      </w:r>
-      <w:proofErr w:type="spellStart"/>
-      <w:r>
-        <w:t>Groupname</w:t>
-      </w:r>
-      <w:proofErr w:type="spellEnd"/>
-      <w:r>
-        <w:t>”</w:t>
+        <w:t>. Only part of the file name that is used as “Groupname”</w:t>
       </w:r>
       <w:r>
         <w:t xml:space="preserve"> </w:t>
@@ -1110,23 +976,7 @@
         <w:t>that need to have the characters removed (not folder name)</w:t>
       </w:r>
       <w:r>
-        <w:t>. Then match “</w:t>
-      </w:r>
-      <w:proofErr w:type="spellStart"/>
-      <w:r>
-        <w:t>Groupname</w:t>
-      </w:r>
-      <w:proofErr w:type="spellEnd"/>
-      <w:r>
-        <w:t xml:space="preserve">” to the </w:t>
-      </w:r>
-      <w:proofErr w:type="spellStart"/>
-      <w:r>
-        <w:t>fastq</w:t>
-      </w:r>
-      <w:proofErr w:type="spellEnd"/>
-      <w:r>
-        <w:t xml:space="preserve"> file names. </w:t>
+        <w:t xml:space="preserve">. Then match “Groupname” to the fastq file names. </w:t>
       </w:r>
     </w:p>
     <w:p>
@@ -1161,16 +1011,11 @@
         <w:t xml:space="preserve"> a </w:t>
       </w:r>
       <w:r>
-        <w:t>“</w:t>
-      </w:r>
-      <w:proofErr w:type="spellStart"/>
-      <w:r>
-        <w:t>G</w:t>
+        <w:t>“G</w:t>
       </w:r>
       <w:r>
         <w:t>roupname</w:t>
       </w:r>
-      <w:proofErr w:type="spellEnd"/>
       <w:r>
         <w:t>”</w:t>
       </w:r>
@@ -1207,15 +1052,7 @@
         <w:t xml:space="preserve"> </w:t>
       </w:r>
       <w:r>
-        <w:t>“</w:t>
-      </w:r>
-      <w:proofErr w:type="spellStart"/>
-      <w:r>
-        <w:t>Groupname</w:t>
-      </w:r>
-      <w:proofErr w:type="spellEnd"/>
-      <w:r>
-        <w:t xml:space="preserve">” that is a </w:t>
+        <w:t xml:space="preserve">“Groupname” that is a </w:t>
       </w:r>
       <w:r>
         <w:t xml:space="preserve">complete </w:t>
@@ -1226,21 +1063,11 @@
       <w:r>
         <w:t xml:space="preserve"> (</w:t>
       </w:r>
-      <w:proofErr w:type="spellStart"/>
-      <w:r>
-        <w:t>i.e</w:t>
-      </w:r>
-      <w:proofErr w:type="spellEnd"/>
-      <w:r>
-        <w:t xml:space="preserve"> two “</w:t>
-      </w:r>
-      <w:proofErr w:type="spellStart"/>
-      <w:r>
-        <w:t>Groupname</w:t>
-      </w:r>
-      <w:proofErr w:type="spellEnd"/>
-      <w:r>
-        <w:t>”: “EFKD” and “EF” is not allowed</w:t>
+      <w:r>
+        <w:t>i.e.,</w:t>
+      </w:r>
+      <w:r>
+        <w:t xml:space="preserve"> two “Groupname”: “EFKD” and “EF” is not allowed</w:t>
       </w:r>
       <w:r>
         <w:t xml:space="preserve"> as “EF” is a substring of “EFKD”</w:t>
@@ -1262,33 +1089,22 @@
           <w:b/>
           <w:bCs/>
         </w:rPr>
-        <w:t>Examples of how to pick a “</w:t>
-      </w:r>
-      <w:proofErr w:type="spellStart"/>
+        <w:t>Examples of how to pick a “Groupname</w:t>
+      </w:r>
       <w:r>
         <w:rPr>
           <w:b/>
           <w:bCs/>
         </w:rPr>
-        <w:t>Groupname</w:t>
-      </w:r>
-      <w:proofErr w:type="spellEnd"/>
-      <w:proofErr w:type="gramStart"/>
+        <w:t>”</w:t>
+      </w:r>
       <w:r>
         <w:rPr>
           <w:b/>
           <w:bCs/>
         </w:rPr>
-        <w:t>”</w:t>
-      </w:r>
-      <w:r>
-        <w:rPr>
-          <w:b/>
-          <w:bCs/>
-        </w:rPr>
-        <w:t xml:space="preserve"> :</w:t>
-      </w:r>
-      <w:proofErr w:type="gramEnd"/>
+        <w:t>:</w:t>
+      </w:r>
     </w:p>
     <w:p>
       <w:pPr>
@@ -1354,7 +1170,6 @@
       <w:r>
         <w:t>“</w:t>
       </w:r>
-      <w:proofErr w:type="gramStart"/>
       <w:r>
         <w:rPr>
           <w:rFonts w:ascii="Courier New" w:hAnsi="Courier New" w:cs="Courier New"/>
@@ -1364,19 +1179,7 @@
         <w:t>-</w:t>
       </w:r>
       <w:r>
-        <w:t>“ from</w:t>
-      </w:r>
-      <w:proofErr w:type="gramEnd"/>
-      <w:r>
-        <w:t xml:space="preserve"> the </w:t>
-      </w:r>
-      <w:proofErr w:type="spellStart"/>
-      <w:r>
-        <w:t>fastq</w:t>
-      </w:r>
-      <w:proofErr w:type="spellEnd"/>
-      <w:r>
-        <w:t xml:space="preserve"> file names</w:t>
+        <w:t>“ from the fastq file names</w:t>
       </w:r>
       <w:r>
         <w:t xml:space="preserve"> so new file name becomes </w:t>
@@ -1388,18 +1191,13 @@
         <w:t>iLuc197_rep1_R1.fastq.gz</w:t>
       </w:r>
       <w:r>
-        <w:t xml:space="preserve">  then set </w:t>
-      </w:r>
-      <w:r>
-        <w:t>“</w:t>
-      </w:r>
-      <w:proofErr w:type="spellStart"/>
-      <w:r>
-        <w:t>Groupname</w:t>
-      </w:r>
-      <w:proofErr w:type="spellEnd"/>
-      <w:r>
-        <w:t xml:space="preserve">” </w:t>
+        <w:t xml:space="preserve"> then</w:t>
+      </w:r>
+      <w:r>
+        <w:t xml:space="preserve"> set </w:t>
+      </w:r>
+      <w:r>
+        <w:t xml:space="preserve">“Groupname” </w:t>
       </w:r>
       <w:r>
         <w:t>to be</w:t>
@@ -1492,15 +1290,7 @@
         <w:t>in</w:t>
       </w:r>
       <w:r>
-        <w:t xml:space="preserve"> “</w:t>
-      </w:r>
-      <w:proofErr w:type="spellStart"/>
-      <w:r>
-        <w:t>Groupname</w:t>
-      </w:r>
-      <w:proofErr w:type="spellEnd"/>
-      <w:r>
-        <w:t>”.</w:t>
+        <w:t xml:space="preserve"> “Groupname”.</w:t>
       </w:r>
       <w:r>
         <w:t xml:space="preserve"> For these two files, you need to: </w:t>
@@ -1524,33 +1314,26 @@
       <w:r>
         <w:t>“</w:t>
       </w:r>
-      <w:proofErr w:type="gramStart"/>
       <w:r>
         <w:t>_</w:t>
       </w:r>
       <w:r>
-        <w:t>“ from</w:t>
-      </w:r>
-      <w:proofErr w:type="gramEnd"/>
+        <w:t xml:space="preserve">“ from </w:t>
+      </w:r>
+      <w:r>
+        <w:t xml:space="preserve">part of </w:t>
+      </w:r>
+      <w:r>
+        <w:t xml:space="preserve">their file names </w:t>
+      </w:r>
+      <w:r>
+        <w:t>that are going to be used for “Groupname</w:t>
+      </w:r>
+      <w:r>
+        <w:t>”,</w:t>
+      </w:r>
       <w:r>
         <w:t xml:space="preserve"> </w:t>
-      </w:r>
-      <w:r>
-        <w:t xml:space="preserve">part of </w:t>
-      </w:r>
-      <w:r>
-        <w:t xml:space="preserve">their file names </w:t>
-      </w:r>
-      <w:r>
-        <w:t>that are going to be used for “</w:t>
-      </w:r>
-      <w:proofErr w:type="spellStart"/>
-      <w:r>
-        <w:t>Groupname</w:t>
-      </w:r>
-      <w:proofErr w:type="spellEnd"/>
-      <w:r>
-        <w:t xml:space="preserve">” </w:t>
       </w:r>
       <w:r>
         <w:t xml:space="preserve">so they become </w:t>
@@ -1600,42 +1383,13 @@
         <w:t>samples.txt</w:t>
       </w:r>
       <w:r>
-        <w:t xml:space="preserve"> with iEF714 as “</w:t>
-      </w:r>
-      <w:proofErr w:type="spellStart"/>
-      <w:r>
-        <w:t>Groupname</w:t>
-      </w:r>
-      <w:proofErr w:type="spellEnd"/>
-      <w:r>
-        <w:t>” and “rep1” and “rep2” under “</w:t>
-      </w:r>
-      <w:proofErr w:type="spellStart"/>
-      <w:r>
-        <w:t>Replicatename</w:t>
-      </w:r>
-      <w:proofErr w:type="spellEnd"/>
-      <w:r>
-        <w:t>”.</w:t>
+        <w:t xml:space="preserve"> with iEF714 as “Groupname” and “rep1” and “rep2” under “Replicatename”.</w:t>
       </w:r>
       <w:r>
         <w:t xml:space="preserve"> </w:t>
       </w:r>
       <w:r>
-        <w:t>See more information on ‘Third column: “</w:t>
-      </w:r>
-      <w:proofErr w:type="spellStart"/>
-      <w:r>
-        <w:t>replicatename</w:t>
-      </w:r>
-      <w:proofErr w:type="spellEnd"/>
-      <w:proofErr w:type="gramStart"/>
-      <w:r>
-        <w:t>” ’</w:t>
-      </w:r>
-      <w:proofErr w:type="gramEnd"/>
-      <w:r>
-        <w:t xml:space="preserve"> below.</w:t>
+        <w:t>See more information on ‘Third column: “replicatename” ’ below.</w:t>
       </w:r>
     </w:p>
     <w:p>
@@ -1696,31 +1450,7 @@
         <w:t>.fastq.gz</w:t>
       </w:r>
       <w:r>
-        <w:t>, remember that “</w:t>
-      </w:r>
-      <w:proofErr w:type="spellStart"/>
-      <w:r>
-        <w:t>iEF</w:t>
-      </w:r>
-      <w:proofErr w:type="spellEnd"/>
-      <w:r>
-        <w:t>” and “iEF714” cannot be your “</w:t>
-      </w:r>
-      <w:proofErr w:type="spellStart"/>
-      <w:r>
-        <w:t>Groupname</w:t>
-      </w:r>
-      <w:proofErr w:type="spellEnd"/>
-      <w:r>
-        <w:t>” as “</w:t>
-      </w:r>
-      <w:proofErr w:type="spellStart"/>
-      <w:r>
-        <w:t>iEF</w:t>
-      </w:r>
-      <w:proofErr w:type="spellEnd"/>
-      <w:r>
-        <w:t>” is part of “iEF714”.</w:t>
+        <w:t>, remember that “iEF” and “iEF714” cannot be your “Groupname” as “iEF” is part of “iEF714”.</w:t>
       </w:r>
       <w:r>
         <w:t xml:space="preserve"> </w:t>
@@ -1738,15 +1468,7 @@
         <w:t xml:space="preserve"> change </w:t>
       </w:r>
       <w:r>
-        <w:t>iEF_rep1_R1.fastq.gz to iEFempty_rep1_R1.fastq.gz. That way, you can then have “</w:t>
-      </w:r>
-      <w:proofErr w:type="spellStart"/>
-      <w:r>
-        <w:t>iEFempty</w:t>
-      </w:r>
-      <w:proofErr w:type="spellEnd"/>
-      <w:r>
-        <w:t>” and “</w:t>
+        <w:t>iEF_rep1_R1.fastq.gz to iEFempty_rep1_R1.fastq.gz. That way, you can then have “iEFempty” and “</w:t>
       </w:r>
       <w:r>
         <w:t>iEF714</w:t>
@@ -1761,29 +1483,13 @@
         <w:t xml:space="preserve">their </w:t>
       </w:r>
       <w:r>
-        <w:t>“</w:t>
-      </w:r>
-      <w:proofErr w:type="spellStart"/>
-      <w:r>
-        <w:t>Groupname</w:t>
-      </w:r>
-      <w:proofErr w:type="spellEnd"/>
-      <w:r>
-        <w:t xml:space="preserve">”. </w:t>
+        <w:t xml:space="preserve">“Groupname”. </w:t>
       </w:r>
       <w:r>
         <w:t>With this change</w:t>
       </w:r>
       <w:r>
-        <w:t>, you no longer have a “</w:t>
-      </w:r>
-      <w:proofErr w:type="spellStart"/>
-      <w:r>
-        <w:t>Groupname</w:t>
-      </w:r>
-      <w:proofErr w:type="spellEnd"/>
-      <w:r>
-        <w:t xml:space="preserve">” that is </w:t>
+        <w:t xml:space="preserve">, you no longer have a “Groupname” that is </w:t>
       </w:r>
       <w:r>
         <w:t xml:space="preserve">completely </w:t>
@@ -1861,15 +1567,7 @@
         </w:numPr>
       </w:pPr>
       <w:r>
-        <w:t>Have “</w:t>
-      </w:r>
-      <w:proofErr w:type="spellStart"/>
-      <w:r>
-        <w:t>Groupname</w:t>
-      </w:r>
-      <w:proofErr w:type="spellEnd"/>
-      <w:r>
-        <w:t>” as iEF714.</w:t>
+        <w:t>Have “Groupname” as iEF714.</w:t>
       </w:r>
     </w:p>
     <w:p>
@@ -1890,21 +1588,7 @@
         <w:rPr>
           <w:b/>
         </w:rPr>
-        <w:t>Second column: “</w:t>
-      </w:r>
-      <w:proofErr w:type="spellStart"/>
-      <w:r>
-        <w:rPr>
-          <w:b/>
-        </w:rPr>
-        <w:t>Controlname</w:t>
-      </w:r>
-      <w:proofErr w:type="spellEnd"/>
-      <w:r>
-        <w:rPr>
-          <w:b/>
-        </w:rPr>
-        <w:t>”</w:t>
+        <w:t>Second column: “Controlname”</w:t>
       </w:r>
       <w:r>
         <w:t xml:space="preserve"> - type in the name of the control</w:t>
@@ -1922,67 +1606,25 @@
         <w:t xml:space="preserve"> </w:t>
       </w:r>
       <w:r>
-        <w:t>During differential analysis, the corresponding sample will be compared to its “</w:t>
-      </w:r>
-      <w:proofErr w:type="spellStart"/>
-      <w:r>
-        <w:t>Controlname</w:t>
-      </w:r>
-      <w:proofErr w:type="spellEnd"/>
-      <w:r>
-        <w:t xml:space="preserve">”. </w:t>
-      </w:r>
-      <w:r>
-        <w:t>Fold-change will be calculated with “</w:t>
-      </w:r>
-      <w:proofErr w:type="spellStart"/>
-      <w:r>
-        <w:t>Controlname</w:t>
-      </w:r>
-      <w:proofErr w:type="spellEnd"/>
-      <w:r>
-        <w:t xml:space="preserve">” as reference. </w:t>
-      </w:r>
-      <w:r>
-        <w:t>“</w:t>
-      </w:r>
-      <w:proofErr w:type="spellStart"/>
-      <w:r>
-        <w:t>Controlname</w:t>
-      </w:r>
-      <w:proofErr w:type="spellEnd"/>
-      <w:r>
-        <w:t xml:space="preserve">” has to be one of </w:t>
-      </w:r>
-      <w:r>
-        <w:t>“</w:t>
-      </w:r>
-      <w:proofErr w:type="spellStart"/>
-      <w:r>
-        <w:t>Groupname</w:t>
-      </w:r>
-      <w:proofErr w:type="spellEnd"/>
-      <w:r>
-        <w:t xml:space="preserve">”.  This name must be part of the </w:t>
-      </w:r>
-      <w:proofErr w:type="spellStart"/>
+        <w:t xml:space="preserve">During differential analysis, the corresponding sample will be compared to its “Controlname”. </w:t>
+      </w:r>
+      <w:r>
+        <w:t xml:space="preserve">Fold-change will be calculated with “Controlname” as reference. </w:t>
+      </w:r>
+      <w:r>
+        <w:t xml:space="preserve">“Controlname” has to be one of </w:t>
+      </w:r>
+      <w:r>
+        <w:t xml:space="preserve">“Groupname”.  This name must be part of the </w:t>
+      </w:r>
       <w:r>
         <w:t>fastq</w:t>
       </w:r>
-      <w:proofErr w:type="spellEnd"/>
       <w:r>
         <w:t xml:space="preserve"> filename. This column cannot be empty.</w:t>
       </w:r>
       <w:r>
-        <w:t xml:space="preserve"> For control/background sample, please put NA for “</w:t>
-      </w:r>
-      <w:proofErr w:type="spellStart"/>
-      <w:r>
-        <w:t>Controlname</w:t>
-      </w:r>
-      <w:proofErr w:type="spellEnd"/>
-      <w:r>
-        <w:t xml:space="preserve">”. </w:t>
+        <w:t xml:space="preserve"> For control/background sample, please put NA for “Controlname”. </w:t>
       </w:r>
     </w:p>
     <w:p>
@@ -2032,15 +1674,7 @@
         <w:t xml:space="preserve"> </w:t>
       </w:r>
       <w:r>
-        <w:t>use punctuation characters in “</w:t>
-      </w:r>
-      <w:proofErr w:type="spellStart"/>
-      <w:r>
-        <w:t>Groupname</w:t>
-      </w:r>
-      <w:proofErr w:type="spellEnd"/>
-      <w:r>
-        <w:t>”. Punctuation characters are:</w:t>
+        <w:t>use punctuation characters in “Groupname”. Punctuation characters are:</w:t>
       </w:r>
     </w:p>
     <w:p>
@@ -2073,15 +1707,7 @@
         <w:t xml:space="preserve"> punctuation characters</w:t>
       </w:r>
       <w:r>
-        <w:t>. Only part of the file name that is used as “</w:t>
-      </w:r>
-      <w:proofErr w:type="spellStart"/>
-      <w:r>
-        <w:t>Controlname</w:t>
-      </w:r>
-      <w:proofErr w:type="spellEnd"/>
-      <w:r>
-        <w:t>”</w:t>
+        <w:t>. Only part of the file name that is used as “Controlname”</w:t>
       </w:r>
       <w:r>
         <w:t xml:space="preserve"> </w:t>
@@ -2092,24 +1718,11 @@
       <w:r>
         <w:t>. Then match “</w:t>
       </w:r>
-      <w:proofErr w:type="spellStart"/>
       <w:r>
         <w:t>Control</w:t>
       </w:r>
       <w:r>
-        <w:t>name</w:t>
-      </w:r>
-      <w:proofErr w:type="spellEnd"/>
-      <w:r>
-        <w:t xml:space="preserve">” to the </w:t>
-      </w:r>
-      <w:proofErr w:type="spellStart"/>
-      <w:r>
-        <w:t>fastq</w:t>
-      </w:r>
-      <w:proofErr w:type="spellEnd"/>
-      <w:r>
-        <w:t xml:space="preserve"> file names. </w:t>
+        <w:t xml:space="preserve">name” to the fastq file names. </w:t>
       </w:r>
     </w:p>
     <w:p>
@@ -2137,11 +1750,9 @@
       <w:r>
         <w:t>use a “</w:t>
       </w:r>
-      <w:proofErr w:type="spellStart"/>
       <w:r>
         <w:t>Controlname</w:t>
       </w:r>
-      <w:proofErr w:type="spellEnd"/>
       <w:r>
         <w:t>” that starts with a number.</w:t>
       </w:r>
@@ -2159,23 +1770,7 @@
           <w:b/>
           <w:bCs/>
         </w:rPr>
-        <w:t>Examples of how to pick a “</w:t>
-      </w:r>
-      <w:proofErr w:type="spellStart"/>
-      <w:r>
-        <w:rPr>
-          <w:b/>
-          <w:bCs/>
-        </w:rPr>
-        <w:t>Controlname</w:t>
-      </w:r>
-      <w:proofErr w:type="spellEnd"/>
-      <w:r>
-        <w:rPr>
-          <w:b/>
-          <w:bCs/>
-        </w:rPr>
-        <w:t>”:</w:t>
+        <w:t>Examples of how to pick a “Controlname”:</w:t>
       </w:r>
     </w:p>
     <w:p>
@@ -2245,22 +1840,14 @@
         <w:t xml:space="preserve">one entry with </w:t>
       </w:r>
       <w:r>
+        <w:t xml:space="preserve">“Groupname” </w:t>
+      </w:r>
+      <w:r>
+        <w:t xml:space="preserve">as </w:t>
+      </w:r>
+      <w:r>
         <w:t>“</w:t>
       </w:r>
-      <w:proofErr w:type="spellStart"/>
-      <w:r>
-        <w:t>Groupname</w:t>
-      </w:r>
-      <w:proofErr w:type="spellEnd"/>
-      <w:r>
-        <w:t xml:space="preserve">” </w:t>
-      </w:r>
-      <w:r>
-        <w:t xml:space="preserve">as </w:t>
-      </w:r>
-      <w:r>
-        <w:t>“</w:t>
-      </w:r>
       <w:r>
         <w:t>i</w:t>
       </w:r>
@@ -2276,21 +1863,11 @@
       <w:r>
         <w:t xml:space="preserve"> “</w:t>
       </w:r>
-      <w:proofErr w:type="spellStart"/>
       <w:r>
         <w:t>iEFempty</w:t>
       </w:r>
-      <w:proofErr w:type="spellEnd"/>
-      <w:r>
-        <w:t>” as “</w:t>
-      </w:r>
-      <w:proofErr w:type="spellStart"/>
-      <w:r>
-        <w:t>Controlname</w:t>
-      </w:r>
-      <w:proofErr w:type="spellEnd"/>
-      <w:r>
-        <w:t>”</w:t>
+      <w:r>
+        <w:t>” as “Controlname”</w:t>
       </w:r>
       <w:r>
         <w:t>.</w:t>
@@ -2325,34 +1902,10 @@
         </w:numPr>
       </w:pPr>
       <w:r>
-        <w:t>Another line with “</w:t>
-      </w:r>
-      <w:proofErr w:type="spellStart"/>
-      <w:r>
-        <w:t>Groupname</w:t>
-      </w:r>
-      <w:proofErr w:type="spellEnd"/>
-      <w:r>
-        <w:t>” as “</w:t>
-      </w:r>
-      <w:proofErr w:type="spellStart"/>
-      <w:r>
-        <w:t>iEFempty</w:t>
-      </w:r>
-      <w:proofErr w:type="spellEnd"/>
-      <w:r>
-        <w:t xml:space="preserve">” and </w:t>
-      </w:r>
-      <w:r>
-        <w:t>“</w:t>
-      </w:r>
-      <w:proofErr w:type="spellStart"/>
-      <w:r>
-        <w:t>Controlname</w:t>
-      </w:r>
-      <w:proofErr w:type="spellEnd"/>
-      <w:r>
-        <w:t>”</w:t>
+        <w:t xml:space="preserve">Another line with “Groupname” as “iEFempty” and </w:t>
+      </w:r>
+      <w:r>
+        <w:t>“Controlname”</w:t>
       </w:r>
       <w:r>
         <w:t xml:space="preserve"> as “NA”</w:t>
@@ -2390,19 +1943,11 @@
         </w:rPr>
         <w:t>“</w:t>
       </w:r>
-      <w:proofErr w:type="spellStart"/>
-      <w:r>
-        <w:rPr>
-          <w:b/>
-        </w:rPr>
-        <w:t>Replicatename</w:t>
-      </w:r>
-      <w:proofErr w:type="spellEnd"/>
-      <w:r>
-        <w:rPr>
-          <w:b/>
-        </w:rPr>
-        <w:t>”</w:t>
+      <w:r>
+        <w:rPr>
+          <w:b/>
+        </w:rPr>
+        <w:t>Replicatename”</w:t>
       </w:r>
       <w:r>
         <w:rPr>
@@ -2414,13 +1959,8 @@
         <w:t>– type in the name of the replicates</w:t>
       </w:r>
       <w:r>
-        <w:t xml:space="preserve">. This name must be part of </w:t>
-      </w:r>
-      <w:proofErr w:type="spellStart"/>
-      <w:r>
-        <w:t>fastq</w:t>
-      </w:r>
-      <w:proofErr w:type="spellEnd"/>
+        <w:t>. This name must be part of fastq</w:t>
+      </w:r>
       <w:r>
         <w:t xml:space="preserve"> filename.</w:t>
       </w:r>
@@ -2455,7 +1995,6 @@
         </w:rPr>
         <w:t>. Make sure “</w:t>
       </w:r>
-      <w:proofErr w:type="spellStart"/>
       <w:r>
         <w:rPr>
           <w:rStyle w:val="eop"/>
@@ -2466,67 +2005,48 @@
         </w:rPr>
         <w:t>Replicatename</w:t>
       </w:r>
-      <w:proofErr w:type="spellEnd"/>
       <w:r>
         <w:rPr>
           <w:rStyle w:val="eop"/>
           <w:rFonts w:ascii="Calibri" w:hAnsi="Calibri" w:cs="Calibri"/>
           <w:shd w:val="clear" w:color="auto" w:fill="FFFFFF"/>
         </w:rPr>
-        <w:t xml:space="preserve">” is not </w:t>
-      </w:r>
-      <w:proofErr w:type="gramStart"/>
+        <w:t>” is not exactly the same as “</w:t>
+      </w:r>
+      <w:r>
+        <w:rPr>
+          <w:rStyle w:val="eop"/>
+          <w:rFonts w:ascii="Calibri" w:hAnsi="Calibri" w:cs="Calibri"/>
+          <w:b/>
+          <w:bCs/>
+          <w:shd w:val="clear" w:color="auto" w:fill="FFFFFF"/>
+        </w:rPr>
+        <w:t>string_pair1</w:t>
+      </w:r>
       <w:r>
         <w:rPr>
           <w:rStyle w:val="eop"/>
           <w:rFonts w:ascii="Calibri" w:hAnsi="Calibri" w:cs="Calibri"/>
           <w:shd w:val="clear" w:color="auto" w:fill="FFFFFF"/>
         </w:rPr>
-        <w:t>exactly the same</w:t>
-      </w:r>
-      <w:proofErr w:type="gramEnd"/>
+        <w:t>” and “</w:t>
+      </w:r>
+      <w:r>
+        <w:rPr>
+          <w:rStyle w:val="eop"/>
+          <w:rFonts w:ascii="Calibri" w:hAnsi="Calibri" w:cs="Calibri"/>
+          <w:b/>
+          <w:bCs/>
+          <w:shd w:val="clear" w:color="auto" w:fill="FFFFFF"/>
+        </w:rPr>
+        <w:t>string_pair2</w:t>
+      </w:r>
       <w:r>
         <w:rPr>
           <w:rStyle w:val="eop"/>
           <w:rFonts w:ascii="Calibri" w:hAnsi="Calibri" w:cs="Calibri"/>
           <w:shd w:val="clear" w:color="auto" w:fill="FFFFFF"/>
         </w:rPr>
-        <w:t xml:space="preserve"> as “</w:t>
-      </w:r>
-      <w:r>
-        <w:rPr>
-          <w:rStyle w:val="eop"/>
-          <w:rFonts w:ascii="Calibri" w:hAnsi="Calibri" w:cs="Calibri"/>
-          <w:b/>
-          <w:bCs/>
-          <w:shd w:val="clear" w:color="auto" w:fill="FFFFFF"/>
-        </w:rPr>
-        <w:t>string_pair1</w:t>
-      </w:r>
-      <w:r>
-        <w:rPr>
-          <w:rStyle w:val="eop"/>
-          <w:rFonts w:ascii="Calibri" w:hAnsi="Calibri" w:cs="Calibri"/>
-          <w:shd w:val="clear" w:color="auto" w:fill="FFFFFF"/>
-        </w:rPr>
-        <w:t>” and “</w:t>
-      </w:r>
-      <w:r>
-        <w:rPr>
-          <w:rStyle w:val="eop"/>
-          <w:rFonts w:ascii="Calibri" w:hAnsi="Calibri" w:cs="Calibri"/>
-          <w:b/>
-          <w:bCs/>
-          <w:shd w:val="clear" w:color="auto" w:fill="FFFFFF"/>
-        </w:rPr>
-        <w:t>string_pair2</w:t>
-      </w:r>
-      <w:r>
-        <w:rPr>
-          <w:rStyle w:val="eop"/>
-          <w:rFonts w:ascii="Calibri" w:hAnsi="Calibri" w:cs="Calibri"/>
-          <w:shd w:val="clear" w:color="auto" w:fill="FFFFFF"/>
-        </w:rPr>
         <w:t>”</w:t>
       </w:r>
     </w:p>
@@ -2551,21 +2071,7 @@
         <w:rPr>
           <w:b/>
         </w:rPr>
-        <w:t>Example of how to pick a “</w:t>
-      </w:r>
-      <w:proofErr w:type="spellStart"/>
-      <w:r>
-        <w:rPr>
-          <w:b/>
-        </w:rPr>
-        <w:t>Replicatename</w:t>
-      </w:r>
-      <w:proofErr w:type="spellEnd"/>
-      <w:r>
-        <w:rPr>
-          <w:b/>
-        </w:rPr>
-        <w:t>”:</w:t>
+        <w:t>Example of how to pick a “Replicatename”:</w:t>
       </w:r>
     </w:p>
     <w:p>
@@ -2683,15 +2189,7 @@
         <w:t>_S57_L001_R1.fastq.gz</w:t>
       </w:r>
       <w:r>
-        <w:t xml:space="preserve"> then “</w:t>
-      </w:r>
-      <w:proofErr w:type="spellStart"/>
-      <w:r>
-        <w:t>Replicatename</w:t>
-      </w:r>
-      <w:proofErr w:type="spellEnd"/>
-      <w:r>
-        <w:t>” will be</w:t>
+        <w:t xml:space="preserve"> then “Replicatename” will be</w:t>
       </w:r>
       <w:r>
         <w:t xml:space="preserve"> “R</w:t>
@@ -2837,15 +2335,7 @@
         <w:t>_S57_L001_R1.sub.fastq.gz</w:t>
       </w:r>
       <w:r>
-        <w:t xml:space="preserve"> then “</w:t>
-      </w:r>
-      <w:proofErr w:type="spellStart"/>
-      <w:r>
-        <w:t>Replicatename</w:t>
-      </w:r>
-      <w:proofErr w:type="spellEnd"/>
-      <w:r>
-        <w:t>” will be “R</w:t>
+        <w:t xml:space="preserve"> then “Replicatename” will be “R</w:t>
       </w:r>
       <w:r>
         <w:t>ep</w:t>
@@ -2881,21 +2371,7 @@
         <w:rPr>
           <w:b/>
         </w:rPr>
-        <w:t>Fourth column: “</w:t>
-      </w:r>
-      <w:proofErr w:type="spellStart"/>
-      <w:r>
-        <w:rPr>
-          <w:b/>
-        </w:rPr>
-        <w:t>spikename</w:t>
-      </w:r>
-      <w:proofErr w:type="spellEnd"/>
-      <w:r>
-        <w:rPr>
-          <w:b/>
-        </w:rPr>
-        <w:t xml:space="preserve">” </w:t>
+        <w:t xml:space="preserve">Fourth column: “spikename” </w:t>
       </w:r>
       <w:r>
         <w:t xml:space="preserve">– type in </w:t>
@@ -2928,15 +2404,7 @@
         <w:t>–</w:t>
       </w:r>
       <w:r>
-        <w:t xml:space="preserve"> type in the email address of the person running the analysis. </w:t>
-      </w:r>
-      <w:proofErr w:type="spellStart"/>
-      <w:r>
-        <w:t>Slurm</w:t>
-      </w:r>
-      <w:proofErr w:type="spellEnd"/>
-      <w:r>
-        <w:t xml:space="preserve"> job emails will be sent this email address.</w:t>
+        <w:t xml:space="preserve"> type in the email address of the person running the analysis. Slurm job emails will be sent this email address.</w:t>
       </w:r>
     </w:p>
     <w:p>
@@ -2959,7 +2427,6 @@
       <w:r>
         <w:t xml:space="preserve"> “</w:t>
       </w:r>
-      <w:proofErr w:type="spellStart"/>
       <w:r>
         <w:rPr>
           <w:b/>
@@ -2972,7 +2439,6 @@
         </w:rPr>
         <w:t>tring_to_identify_sample</w:t>
       </w:r>
-      <w:proofErr w:type="spellEnd"/>
       <w:r>
         <w:t>” – this string will be used to identify files that below to a particular</w:t>
       </w:r>
@@ -3018,21 +2484,7 @@
         <w:rPr>
           <w:b/>
         </w:rPr>
-        <w:t>Examples of how to pick a “</w:t>
-      </w:r>
-      <w:proofErr w:type="spellStart"/>
-      <w:r>
-        <w:rPr>
-          <w:b/>
-        </w:rPr>
-        <w:t>string_to_identify_sample</w:t>
-      </w:r>
-      <w:proofErr w:type="spellEnd"/>
-      <w:r>
-        <w:rPr>
-          <w:b/>
-        </w:rPr>
-        <w:t>”:</w:t>
+        <w:t>Examples of how to pick a “string_to_identify_sample”:</w:t>
       </w:r>
     </w:p>
     <w:p>
@@ -3231,7 +2683,6 @@
       <w:r>
         <w:t>he “</w:t>
       </w:r>
-      <w:proofErr w:type="spellStart"/>
       <w:r>
         <w:rPr>
           <w:b/>
@@ -3239,7 +2690,6 @@
         </w:rPr>
         <w:t>string_to_identify_sample</w:t>
       </w:r>
-      <w:proofErr w:type="spellEnd"/>
       <w:r>
         <w:t xml:space="preserve">” would be </w:t>
       </w:r>
@@ -3292,21 +2742,11 @@
         <w:t>string_pair1</w:t>
       </w:r>
       <w:r>
-        <w:t xml:space="preserve">” – each </w:t>
-      </w:r>
-      <w:proofErr w:type="spellStart"/>
-      <w:r>
-        <w:t>fastq</w:t>
-      </w:r>
-      <w:proofErr w:type="spellEnd"/>
-      <w:r>
-        <w:t xml:space="preserve"> file will be a pair of </w:t>
-      </w:r>
-      <w:proofErr w:type="gramStart"/>
-      <w:r>
-        <w:t>file</w:t>
-      </w:r>
-      <w:proofErr w:type="gramEnd"/>
+        <w:t xml:space="preserve">” – each fastq file will be a pair of </w:t>
+      </w:r>
+      <w:r>
+        <w:t>files</w:t>
+      </w:r>
       <w:r>
         <w:t xml:space="preserve"> that only differs in one string. Usually this string is _R1_ for pair1 reads and _R2_ for pair2 reads. </w:t>
       </w:r>
@@ -3323,16 +2763,8 @@
         <w:rPr>
           <w:b/>
         </w:rPr>
-        <w:t xml:space="preserve">Eight </w:t>
-      </w:r>
-      <w:proofErr w:type="gramStart"/>
-      <w:r>
-        <w:rPr>
-          <w:b/>
-        </w:rPr>
-        <w:t>column</w:t>
-      </w:r>
-      <w:proofErr w:type="gramEnd"/>
+        <w:t>Eight column</w:t>
+      </w:r>
       <w:r>
         <w:t>: “</w:t>
       </w:r>
@@ -3716,7 +3148,6 @@
       <w:r>
         <w:t>For example: if your project directory is called “</w:t>
       </w:r>
-      <w:proofErr w:type="spellStart"/>
       <w:r>
         <w:t>my_</w:t>
       </w:r>
@@ -3728,7 +3159,6 @@
         </w:rPr>
         <w:t>project</w:t>
       </w:r>
-      <w:proofErr w:type="spellEnd"/>
       <w:r>
         <w:t>” then type in:</w:t>
       </w:r>
@@ -3752,7 +3182,6 @@
         </w:rPr>
         <w:t xml:space="preserve">cd </w:t>
       </w:r>
-      <w:proofErr w:type="spellStart"/>
       <w:r>
         <w:rPr>
           <w:rFonts w:ascii="Courier New" w:hAnsi="Courier New" w:cs="Courier New"/>
@@ -3769,7 +3198,6 @@
         </w:rPr>
         <w:t>project</w:t>
       </w:r>
-      <w:proofErr w:type="spellEnd"/>
     </w:p>
     <w:p>
       <w:pPr>
@@ -3820,7 +3248,15 @@
           <w:sz w:val="20"/>
           <w:szCs w:val="20"/>
         </w:rPr>
-        <w:t>/apps/opt/rnaseq-pipeline/scripts</w:t>
+        <w:t>/export/apps</w:t>
+      </w:r>
+      <w:r>
+        <w:rPr>
+          <w:rFonts w:ascii="Courier New" w:hAnsi="Courier New" w:cs="Courier New"/>
+          <w:sz w:val="20"/>
+          <w:szCs w:val="20"/>
+        </w:rPr>
+        <w:t>/opt/rnaseq-pipeline/scripts</w:t>
       </w:r>
       <w:r>
         <w:rPr>
@@ -3862,7 +3298,6 @@
         </w:rPr>
         <w:t xml:space="preserve">.sh &amp;&gt; </w:t>
       </w:r>
-      <w:proofErr w:type="spellStart"/>
       <w:r>
         <w:rPr>
           <w:rFonts w:ascii="Courier New" w:hAnsi="Courier New" w:cs="Courier New"/>
@@ -3871,7 +3306,6 @@
         </w:rPr>
         <w:t>run_trim_qc.out</w:t>
       </w:r>
-      <w:proofErr w:type="spellEnd"/>
       <w:r>
         <w:rPr>
           <w:rFonts w:ascii="Courier New" w:hAnsi="Courier New" w:cs="Courier New"/>
@@ -3912,25 +3346,7 @@
           <w:sz w:val="20"/>
           <w:szCs w:val="20"/>
         </w:rPr>
-        <w:t xml:space="preserve"> “</w:t>
-      </w:r>
-      <w:proofErr w:type="spellStart"/>
-      <w:r>
-        <w:rPr>
-          <w:rFonts w:ascii="Courier New" w:hAnsi="Courier New" w:cs="Courier New"/>
-          <w:sz w:val="20"/>
-          <w:szCs w:val="20"/>
-        </w:rPr>
-        <w:t>run_trim_qc.out</w:t>
-      </w:r>
-      <w:proofErr w:type="spellEnd"/>
-      <w:r>
-        <w:rPr>
-          <w:rFonts w:ascii="Courier New" w:hAnsi="Courier New" w:cs="Courier New"/>
-          <w:sz w:val="20"/>
-          <w:szCs w:val="20"/>
-        </w:rPr>
-        <w:t xml:space="preserve">” </w:t>
+        <w:t xml:space="preserve"> “run_trim_qc.out” </w:t>
       </w:r>
       <w:r>
         <w:rPr>
@@ -4016,7 +3432,15 @@
           <w:sz w:val="20"/>
           <w:szCs w:val="20"/>
         </w:rPr>
-        <w:t>/apps/opt/rnaseq-pipeline/scripts</w:t>
+        <w:t>/export/apps</w:t>
+      </w:r>
+      <w:r>
+        <w:rPr>
+          <w:rFonts w:ascii="Courier New" w:hAnsi="Courier New" w:cs="Courier New"/>
+          <w:sz w:val="20"/>
+          <w:szCs w:val="20"/>
+        </w:rPr>
+        <w:t>/opt/rnaseq-pipeline/scripts</w:t>
       </w:r>
       <w:r>
         <w:rPr>
@@ -4174,7 +3598,6 @@
       <w:r>
         <w:t>For example: if your project directory is called “</w:t>
       </w:r>
-      <w:proofErr w:type="spellStart"/>
       <w:r>
         <w:rPr>
           <w:rFonts w:ascii="Courier New" w:hAnsi="Courier New" w:cs="Courier New"/>
@@ -4191,7 +3614,6 @@
         </w:rPr>
         <w:t>project</w:t>
       </w:r>
-      <w:proofErr w:type="spellEnd"/>
       <w:r>
         <w:t>” then type in:</w:t>
       </w:r>
@@ -4215,7 +3637,6 @@
         </w:rPr>
         <w:t xml:space="preserve">cd </w:t>
       </w:r>
-      <w:proofErr w:type="spellStart"/>
       <w:r>
         <w:rPr>
           <w:rFonts w:ascii="Courier New" w:hAnsi="Courier New" w:cs="Courier New"/>
@@ -4232,7 +3653,6 @@
         </w:rPr>
         <w:t>project</w:t>
       </w:r>
-      <w:proofErr w:type="spellEnd"/>
     </w:p>
     <w:p>
       <w:pPr>
@@ -4305,7 +3725,15 @@
           <w:sz w:val="20"/>
           <w:szCs w:val="20"/>
         </w:rPr>
-        <w:t>/apps/opt/rnaseq-pipeline/</w:t>
+        <w:t>/export/apps</w:t>
+      </w:r>
+      <w:r>
+        <w:rPr>
+          <w:rFonts w:ascii="Courier New" w:hAnsi="Courier New" w:cs="Courier New"/>
+          <w:sz w:val="20"/>
+          <w:szCs w:val="20"/>
+        </w:rPr>
+        <w:t>/opt/rnaseq-pipeline/</w:t>
       </w:r>
       <w:r>
         <w:rPr>
@@ -4339,7 +3767,6 @@
         </w:rPr>
         <w:t xml:space="preserve">&amp;&gt; </w:t>
       </w:r>
-      <w:proofErr w:type="spellStart"/>
       <w:r>
         <w:rPr>
           <w:rFonts w:ascii="Courier New" w:hAnsi="Courier New" w:cs="Courier New"/>
@@ -4354,16 +3781,7 @@
           <w:sz w:val="20"/>
           <w:szCs w:val="20"/>
         </w:rPr>
-        <w:t>.out</w:t>
-      </w:r>
-      <w:proofErr w:type="spellEnd"/>
-      <w:r>
-        <w:rPr>
-          <w:rFonts w:ascii="Courier New" w:hAnsi="Courier New" w:cs="Courier New"/>
-          <w:sz w:val="20"/>
-          <w:szCs w:val="20"/>
-        </w:rPr>
-        <w:t xml:space="preserve"> &amp;</w:t>
+        <w:t>.out &amp;</w:t>
       </w:r>
     </w:p>
     <w:p>
@@ -4397,25 +3815,7 @@
           <w:sz w:val="20"/>
           <w:szCs w:val="20"/>
         </w:rPr>
-        <w:t xml:space="preserve"> “</w:t>
-      </w:r>
-      <w:proofErr w:type="spellStart"/>
-      <w:r>
-        <w:rPr>
-          <w:rFonts w:ascii="Courier New" w:hAnsi="Courier New" w:cs="Courier New"/>
-          <w:sz w:val="20"/>
-          <w:szCs w:val="20"/>
-        </w:rPr>
-        <w:t>run_align_create_tracks_rna.out</w:t>
-      </w:r>
-      <w:proofErr w:type="spellEnd"/>
-      <w:r>
-        <w:rPr>
-          <w:rFonts w:ascii="Courier New" w:hAnsi="Courier New" w:cs="Courier New"/>
-          <w:sz w:val="20"/>
-          <w:szCs w:val="20"/>
-        </w:rPr>
-        <w:t xml:space="preserve">” </w:t>
+        <w:t xml:space="preserve"> “run_align_create_tracks_rna.out” </w:t>
       </w:r>
       <w:r>
         <w:rPr>
@@ -4523,7 +3923,15 @@
           <w:sz w:val="20"/>
           <w:szCs w:val="20"/>
         </w:rPr>
-        <w:t>/apps/opt/rnaseq-pipeline/scripts</w:t>
+        <w:t>/export/apps</w:t>
+      </w:r>
+      <w:r>
+        <w:rPr>
+          <w:rFonts w:ascii="Courier New" w:hAnsi="Courier New" w:cs="Courier New"/>
+          <w:sz w:val="20"/>
+          <w:szCs w:val="20"/>
+        </w:rPr>
+        <w:t>/opt/rnaseq-pipeline/scripts</w:t>
       </w:r>
       <w:r>
         <w:rPr>
@@ -4557,7 +3965,6 @@
         </w:rPr>
         <w:t xml:space="preserve">&amp;&gt; </w:t>
       </w:r>
-      <w:proofErr w:type="spellStart"/>
       <w:r>
         <w:rPr>
           <w:rFonts w:ascii="Courier New" w:hAnsi="Courier New" w:cs="Courier New"/>
@@ -4572,16 +3979,7 @@
           <w:sz w:val="20"/>
           <w:szCs w:val="20"/>
         </w:rPr>
-        <w:t>.out</w:t>
-      </w:r>
-      <w:proofErr w:type="spellEnd"/>
-      <w:r>
-        <w:rPr>
-          <w:rFonts w:ascii="Courier New" w:hAnsi="Courier New" w:cs="Courier New"/>
-          <w:sz w:val="20"/>
-          <w:szCs w:val="20"/>
-        </w:rPr>
-        <w:t xml:space="preserve"> &amp;</w:t>
+        <w:t>.out &amp;</w:t>
       </w:r>
     </w:p>
     <w:p>
@@ -4615,25 +4013,7 @@
           <w:sz w:val="20"/>
           <w:szCs w:val="20"/>
         </w:rPr>
-        <w:t xml:space="preserve"> “</w:t>
-      </w:r>
-      <w:proofErr w:type="spellStart"/>
-      <w:r>
-        <w:rPr>
-          <w:rFonts w:ascii="Courier New" w:hAnsi="Courier New" w:cs="Courier New"/>
-          <w:sz w:val="20"/>
-          <w:szCs w:val="20"/>
-        </w:rPr>
-        <w:t>run_align_create_tracks_rna.out</w:t>
-      </w:r>
-      <w:proofErr w:type="spellEnd"/>
-      <w:r>
-        <w:rPr>
-          <w:rFonts w:ascii="Courier New" w:hAnsi="Courier New" w:cs="Courier New"/>
-          <w:sz w:val="20"/>
-          <w:szCs w:val="20"/>
-        </w:rPr>
-        <w:t xml:space="preserve">” </w:t>
+        <w:t xml:space="preserve"> “run_align_create_tracks_rna.out” </w:t>
       </w:r>
       <w:r>
         <w:rPr>
@@ -4737,49 +4117,7 @@
         <w:rPr>
           <w:rFonts w:cs="Courier New"/>
         </w:rPr>
-        <w:t xml:space="preserve">Place reference genome sequence file </w:t>
-      </w:r>
-      <w:proofErr w:type="gramStart"/>
-      <w:r>
-        <w:rPr>
-          <w:rFonts w:cs="Courier New"/>
-        </w:rPr>
-        <w:t>(.fa</w:t>
-      </w:r>
-      <w:proofErr w:type="gramEnd"/>
-      <w:r>
-        <w:rPr>
-          <w:rFonts w:cs="Courier New"/>
-        </w:rPr>
-        <w:t xml:space="preserve"> or .</w:t>
-      </w:r>
-      <w:proofErr w:type="spellStart"/>
-      <w:r>
-        <w:rPr>
-          <w:rFonts w:cs="Courier New"/>
-        </w:rPr>
-        <w:t>fasta</w:t>
-      </w:r>
-      <w:proofErr w:type="spellEnd"/>
-      <w:r>
-        <w:rPr>
-          <w:rFonts w:cs="Courier New"/>
-        </w:rPr>
-        <w:t>) and genome annotation (.</w:t>
-      </w:r>
-      <w:proofErr w:type="spellStart"/>
-      <w:r>
-        <w:rPr>
-          <w:rFonts w:cs="Courier New"/>
-        </w:rPr>
-        <w:t>gtf</w:t>
-      </w:r>
-      <w:proofErr w:type="spellEnd"/>
-      <w:r>
-        <w:rPr>
-          <w:rFonts w:cs="Courier New"/>
-        </w:rPr>
-        <w:t>) inside a directory with the genome name. Place this directory under a directory named “ref”, inside your project directory.</w:t>
+        <w:t>Place reference genome sequence file (.fa or .fasta) and genome annotation (.gtf) inside a directory with the genome name. Place this directory under a directory named “ref”, inside your project directory.</w:t>
       </w:r>
     </w:p>
     <w:p>
@@ -4907,25 +4245,23 @@
           <w:szCs w:val="20"/>
         </w:rPr>
         <w:lastRenderedPageBreak/>
-        <w:t xml:space="preserve">bash /apps/opt/rnaseq-pipeline/scripts/run_align_create_tracks_rna.sh genome=mm10 &amp;&gt; </w:t>
-      </w:r>
-      <w:proofErr w:type="spellStart"/>
-      <w:r>
-        <w:rPr>
-          <w:rFonts w:ascii="Courier New" w:hAnsi="Courier New" w:cs="Courier New"/>
-          <w:sz w:val="20"/>
-          <w:szCs w:val="20"/>
-        </w:rPr>
-        <w:t>run_align_create_tracks_rna.out</w:t>
-      </w:r>
-      <w:proofErr w:type="spellEnd"/>
-      <w:r>
-        <w:rPr>
-          <w:rFonts w:ascii="Courier New" w:hAnsi="Courier New" w:cs="Courier New"/>
-          <w:sz w:val="20"/>
-          <w:szCs w:val="20"/>
-        </w:rPr>
-        <w:t xml:space="preserve"> &amp;</w:t>
+        <w:t xml:space="preserve">bash </w:t>
+      </w:r>
+      <w:r>
+        <w:rPr>
+          <w:rFonts w:ascii="Courier New" w:hAnsi="Courier New" w:cs="Courier New"/>
+          <w:sz w:val="20"/>
+          <w:szCs w:val="20"/>
+        </w:rPr>
+        <w:t>/export/apps</w:t>
+      </w:r>
+      <w:r>
+        <w:rPr>
+          <w:rFonts w:ascii="Courier New" w:hAnsi="Courier New" w:cs="Courier New"/>
+          <w:sz w:val="20"/>
+          <w:szCs w:val="20"/>
+        </w:rPr>
+        <w:t>/opt/rnaseq-pipeline/scripts/run_align_create_tracks_rna.sh genome=mm10 &amp;&gt; run_align_create_tracks_rna.out &amp;</w:t>
       </w:r>
     </w:p>
     <w:p>
@@ -4948,25 +4284,7 @@
           <w:sz w:val="20"/>
           <w:szCs w:val="20"/>
         </w:rPr>
-        <w:t xml:space="preserve"> “</w:t>
-      </w:r>
-      <w:proofErr w:type="spellStart"/>
-      <w:r>
-        <w:rPr>
-          <w:rFonts w:ascii="Courier New" w:hAnsi="Courier New" w:cs="Courier New"/>
-          <w:sz w:val="20"/>
-          <w:szCs w:val="20"/>
-        </w:rPr>
-        <w:t>run_align_create_tracks_rna.out</w:t>
-      </w:r>
-      <w:proofErr w:type="spellEnd"/>
-      <w:r>
-        <w:rPr>
-          <w:rFonts w:ascii="Courier New" w:hAnsi="Courier New" w:cs="Courier New"/>
-          <w:sz w:val="20"/>
-          <w:szCs w:val="20"/>
-        </w:rPr>
-        <w:t xml:space="preserve">” </w:t>
+        <w:t xml:space="preserve"> “run_align_create_tracks_rna.out” </w:t>
       </w:r>
       <w:r>
         <w:rPr>
@@ -5061,25 +4379,15 @@
           <w:sz w:val="20"/>
           <w:szCs w:val="20"/>
         </w:rPr>
-        <w:t>/apps/opt/</w:t>
-      </w:r>
-      <w:proofErr w:type="spellStart"/>
-      <w:r>
-        <w:rPr>
-          <w:rFonts w:ascii="Courier New" w:hAnsi="Courier New" w:cs="Courier New"/>
-          <w:sz w:val="20"/>
-          <w:szCs w:val="20"/>
-        </w:rPr>
-        <w:t>rnaseq</w:t>
-      </w:r>
-      <w:proofErr w:type="spellEnd"/>
-      <w:r>
-        <w:rPr>
-          <w:rFonts w:ascii="Courier New" w:hAnsi="Courier New" w:cs="Courier New"/>
-          <w:sz w:val="20"/>
-          <w:szCs w:val="20"/>
-        </w:rPr>
-        <w:t>-pipeline/scripts</w:t>
+        <w:t>/export/apps</w:t>
+      </w:r>
+      <w:r>
+        <w:rPr>
+          <w:rFonts w:ascii="Courier New" w:hAnsi="Courier New" w:cs="Courier New"/>
+          <w:sz w:val="20"/>
+          <w:szCs w:val="20"/>
+        </w:rPr>
+        <w:t>/opt/rnaseq-pipeline/scripts</w:t>
       </w:r>
       <w:r>
         <w:rPr>
@@ -5089,7 +4397,6 @@
         </w:rPr>
         <w:t>/</w:t>
       </w:r>
-      <w:proofErr w:type="spellStart"/>
       <w:r>
         <w:rPr>
           <w:rFonts w:ascii="Courier New" w:hAnsi="Courier New" w:cs="Courier New"/>
@@ -5098,7 +4405,6 @@
         </w:rPr>
         <w:t>project_ex</w:t>
       </w:r>
-      <w:proofErr w:type="spellEnd"/>
       <w:r>
         <w:rPr>
           <w:rFonts w:ascii="Courier New" w:hAnsi="Courier New" w:cs="Courier New"/>
@@ -5225,7 +4531,6 @@
       <w:r>
         <w:t>For example: if your project directory is called “</w:t>
       </w:r>
-      <w:proofErr w:type="spellStart"/>
       <w:r>
         <w:rPr>
           <w:rFonts w:ascii="Courier New" w:hAnsi="Courier New" w:cs="Courier New"/>
@@ -5234,7 +4539,6 @@
         </w:rPr>
         <w:t>my_project</w:t>
       </w:r>
-      <w:proofErr w:type="spellEnd"/>
       <w:r>
         <w:t>” then type in:</w:t>
       </w:r>
@@ -5250,18 +4554,8 @@
           <w:sz w:val="20"/>
           <w:szCs w:val="20"/>
         </w:rPr>
-        <w:t xml:space="preserve">cd </w:t>
-      </w:r>
-      <w:proofErr w:type="spellStart"/>
-      <w:r>
-        <w:rPr>
-          <w:rFonts w:ascii="Courier New" w:hAnsi="Courier New" w:cs="Courier New"/>
-          <w:sz w:val="20"/>
-          <w:szCs w:val="20"/>
-        </w:rPr>
-        <w:t>my_project</w:t>
-      </w:r>
-      <w:proofErr w:type="spellEnd"/>
+        <w:t>cd my_project</w:t>
+      </w:r>
     </w:p>
     <w:p>
       <w:pPr>
@@ -5318,7 +4612,15 @@
           <w:sz w:val="20"/>
           <w:szCs w:val="20"/>
         </w:rPr>
-        <w:t>/apps/opt/rnaseq-pipeline/</w:t>
+        <w:t>/export/apps</w:t>
+      </w:r>
+      <w:r>
+        <w:rPr>
+          <w:rFonts w:ascii="Courier New" w:hAnsi="Courier New" w:cs="Courier New"/>
+          <w:sz w:val="20"/>
+          <w:szCs w:val="20"/>
+        </w:rPr>
+        <w:t>/opt/rnaseq-pipeline/</w:t>
       </w:r>
       <w:r>
         <w:rPr>
@@ -5352,7 +4654,6 @@
         </w:rPr>
         <w:t xml:space="preserve">&amp;&gt; </w:t>
       </w:r>
-      <w:proofErr w:type="spellStart"/>
       <w:r>
         <w:rPr>
           <w:rFonts w:ascii="Courier New" w:hAnsi="Courier New" w:cs="Courier New"/>
@@ -5367,16 +4668,7 @@
           <w:sz w:val="20"/>
           <w:szCs w:val="20"/>
         </w:rPr>
-        <w:t>out</w:t>
-      </w:r>
-      <w:proofErr w:type="spellEnd"/>
-      <w:r>
-        <w:rPr>
-          <w:rFonts w:ascii="Courier New" w:hAnsi="Courier New" w:cs="Courier New"/>
-          <w:sz w:val="20"/>
-          <w:szCs w:val="20"/>
-        </w:rPr>
-        <w:t xml:space="preserve"> </w:t>
+        <w:t xml:space="preserve">out </w:t>
       </w:r>
       <w:r>
         <w:rPr>
@@ -5420,7 +4712,6 @@
         </w:rPr>
         <w:t xml:space="preserve"> “</w:t>
       </w:r>
-      <w:proofErr w:type="spellStart"/>
       <w:r>
         <w:rPr>
           <w:rFonts w:ascii="Courier New" w:hAnsi="Courier New" w:cs="Courier New"/>
@@ -5435,16 +4726,7 @@
           <w:sz w:val="20"/>
           <w:szCs w:val="20"/>
         </w:rPr>
-        <w:t>out</w:t>
-      </w:r>
-      <w:proofErr w:type="spellEnd"/>
-      <w:r>
-        <w:rPr>
-          <w:rFonts w:ascii="Courier New" w:hAnsi="Courier New" w:cs="Courier New"/>
-          <w:sz w:val="20"/>
-          <w:szCs w:val="20"/>
-        </w:rPr>
-        <w:t xml:space="preserve">” </w:t>
+        <w:t xml:space="preserve">out” </w:t>
       </w:r>
       <w:r>
         <w:rPr>
@@ -5530,7 +4812,15 @@
           <w:sz w:val="20"/>
           <w:szCs w:val="20"/>
         </w:rPr>
-        <w:t>/apps/opt/rnaseq-pipeline/</w:t>
+        <w:t>/export/apps</w:t>
+      </w:r>
+      <w:r>
+        <w:rPr>
+          <w:rFonts w:ascii="Courier New" w:hAnsi="Courier New" w:cs="Courier New"/>
+          <w:sz w:val="20"/>
+          <w:szCs w:val="20"/>
+        </w:rPr>
+        <w:t>/opt/rnaseq-pipeline/</w:t>
       </w:r>
       <w:r>
         <w:rPr>
@@ -5666,7 +4956,6 @@
       <w:r>
         <w:t>For example: if your project directory is called “</w:t>
       </w:r>
-      <w:proofErr w:type="spellStart"/>
       <w:r>
         <w:rPr>
           <w:rFonts w:ascii="Courier New" w:hAnsi="Courier New" w:cs="Courier New"/>
@@ -5675,7 +4964,6 @@
         </w:rPr>
         <w:t>my_project</w:t>
       </w:r>
-      <w:proofErr w:type="spellEnd"/>
       <w:r>
         <w:t>” then type in:</w:t>
       </w:r>
@@ -5693,18 +4981,8 @@
           <w:szCs w:val="20"/>
         </w:rPr>
         <w:lastRenderedPageBreak/>
-        <w:t xml:space="preserve">cd </w:t>
-      </w:r>
-      <w:proofErr w:type="spellStart"/>
-      <w:r>
-        <w:rPr>
-          <w:rFonts w:ascii="Courier New" w:hAnsi="Courier New" w:cs="Courier New"/>
-          <w:sz w:val="20"/>
-          <w:szCs w:val="20"/>
-        </w:rPr>
-        <w:t>my_project</w:t>
-      </w:r>
-      <w:proofErr w:type="spellEnd"/>
+        <w:t>cd my_project</w:t>
+      </w:r>
     </w:p>
     <w:p>
       <w:pPr>
@@ -5771,7 +5049,15 @@
           <w:sz w:val="20"/>
           <w:szCs w:val="20"/>
         </w:rPr>
-        <w:t>/apps/opt/rnaseq-pipeline/</w:t>
+        <w:t>/export/apps</w:t>
+      </w:r>
+      <w:r>
+        <w:rPr>
+          <w:rFonts w:ascii="Courier New" w:hAnsi="Courier New" w:cs="Courier New"/>
+          <w:sz w:val="20"/>
+          <w:szCs w:val="20"/>
+        </w:rPr>
+        <w:t>/opt/rnaseq-pipeline/</w:t>
       </w:r>
       <w:r>
         <w:rPr>
@@ -5805,7 +5091,6 @@
         </w:rPr>
         <w:t xml:space="preserve">&amp;&gt; </w:t>
       </w:r>
-      <w:proofErr w:type="spellStart"/>
       <w:r>
         <w:rPr>
           <w:rFonts w:ascii="Courier New" w:hAnsi="Courier New" w:cs="Courier New"/>
@@ -5820,16 +5105,7 @@
           <w:sz w:val="20"/>
           <w:szCs w:val="20"/>
         </w:rPr>
-        <w:t>out</w:t>
-      </w:r>
-      <w:proofErr w:type="spellEnd"/>
-      <w:r>
-        <w:rPr>
-          <w:rFonts w:ascii="Courier New" w:hAnsi="Courier New" w:cs="Courier New"/>
-          <w:sz w:val="20"/>
-          <w:szCs w:val="20"/>
-        </w:rPr>
-        <w:t xml:space="preserve"> </w:t>
+        <w:t xml:space="preserve">out </w:t>
       </w:r>
       <w:r>
         <w:rPr>
@@ -5902,7 +5178,15 @@
           <w:sz w:val="20"/>
           <w:szCs w:val="20"/>
         </w:rPr>
-        <w:t>/apps/opt/rnaseq-pipeline/</w:t>
+        <w:t>/export/apps</w:t>
+      </w:r>
+      <w:r>
+        <w:rPr>
+          <w:rFonts w:ascii="Courier New" w:hAnsi="Courier New" w:cs="Courier New"/>
+          <w:sz w:val="20"/>
+          <w:szCs w:val="20"/>
+        </w:rPr>
+        <w:t>/opt/rnaseq-pipeline/</w:t>
       </w:r>
       <w:r>
         <w:rPr>
@@ -5936,7 +5220,6 @@
         </w:rPr>
         <w:t xml:space="preserve">&amp;&gt; </w:t>
       </w:r>
-      <w:proofErr w:type="spellStart"/>
       <w:r>
         <w:rPr>
           <w:rFonts w:ascii="Courier New" w:hAnsi="Courier New" w:cs="Courier New"/>
@@ -5951,16 +5234,7 @@
           <w:sz w:val="20"/>
           <w:szCs w:val="20"/>
         </w:rPr>
-        <w:t>out</w:t>
-      </w:r>
-      <w:proofErr w:type="spellEnd"/>
-      <w:r>
-        <w:rPr>
-          <w:rFonts w:ascii="Courier New" w:hAnsi="Courier New" w:cs="Courier New"/>
-          <w:sz w:val="20"/>
-          <w:szCs w:val="20"/>
-        </w:rPr>
-        <w:t xml:space="preserve"> </w:t>
+        <w:t xml:space="preserve">out </w:t>
       </w:r>
       <w:r>
         <w:rPr>
@@ -6009,49 +5283,7 @@
         <w:rPr>
           <w:rFonts w:cs="Courier New"/>
         </w:rPr>
-        <w:t xml:space="preserve">genome and run full RNA-seq analysis, place reference genome sequence file </w:t>
-      </w:r>
-      <w:proofErr w:type="gramStart"/>
-      <w:r>
-        <w:rPr>
-          <w:rFonts w:cs="Courier New"/>
-        </w:rPr>
-        <w:t>(.fa</w:t>
-      </w:r>
-      <w:proofErr w:type="gramEnd"/>
-      <w:r>
-        <w:rPr>
-          <w:rFonts w:cs="Courier New"/>
-        </w:rPr>
-        <w:t xml:space="preserve"> or .</w:t>
-      </w:r>
-      <w:proofErr w:type="spellStart"/>
-      <w:r>
-        <w:rPr>
-          <w:rFonts w:cs="Courier New"/>
-        </w:rPr>
-        <w:t>fasta</w:t>
-      </w:r>
-      <w:proofErr w:type="spellEnd"/>
-      <w:r>
-        <w:rPr>
-          <w:rFonts w:cs="Courier New"/>
-        </w:rPr>
-        <w:t>) and genome annotation (.</w:t>
-      </w:r>
-      <w:proofErr w:type="spellStart"/>
-      <w:r>
-        <w:rPr>
-          <w:rFonts w:cs="Courier New"/>
-        </w:rPr>
-        <w:t>gtf</w:t>
-      </w:r>
-      <w:proofErr w:type="spellEnd"/>
-      <w:r>
-        <w:rPr>
-          <w:rFonts w:cs="Courier New"/>
-        </w:rPr>
-        <w:t>) inside a directory with the genome name. Place this directory under a directory named “ref”, inside your project directory.</w:t>
+        <w:t>genome and run full RNA-seq analysis, place reference genome sequence file (.fa or .fasta) and genome annotation (.gtf) inside a directory with the genome name. Place this directory under a directory named “ref”, inside your project directory.</w:t>
       </w:r>
     </w:p>
     <w:p>
@@ -6177,7 +5409,15 @@
           <w:sz w:val="20"/>
           <w:szCs w:val="20"/>
         </w:rPr>
-        <w:t>/apps/opt/rnaseq-pipeline/</w:t>
+        <w:t>/export/apps</w:t>
+      </w:r>
+      <w:r>
+        <w:rPr>
+          <w:rFonts w:ascii="Courier New" w:hAnsi="Courier New" w:cs="Courier New"/>
+          <w:sz w:val="20"/>
+          <w:szCs w:val="20"/>
+        </w:rPr>
+        <w:t>/opt/rnaseq-pipeline/</w:t>
       </w:r>
       <w:r>
         <w:rPr>
@@ -6211,7 +5451,6 @@
         </w:rPr>
         <w:t xml:space="preserve">&amp;&gt; </w:t>
       </w:r>
-      <w:proofErr w:type="spellStart"/>
       <w:r>
         <w:rPr>
           <w:rFonts w:ascii="Courier New" w:hAnsi="Courier New" w:cs="Courier New"/>
@@ -6226,16 +5465,7 @@
           <w:sz w:val="20"/>
           <w:szCs w:val="20"/>
         </w:rPr>
-        <w:t>out</w:t>
-      </w:r>
-      <w:proofErr w:type="spellEnd"/>
-      <w:r>
-        <w:rPr>
-          <w:rFonts w:ascii="Courier New" w:hAnsi="Courier New" w:cs="Courier New"/>
-          <w:sz w:val="20"/>
-          <w:szCs w:val="20"/>
-        </w:rPr>
-        <w:t xml:space="preserve"> </w:t>
+        <w:t xml:space="preserve">out </w:t>
       </w:r>
       <w:r>
         <w:rPr>
@@ -6295,7 +5525,15 @@
           <w:sz w:val="20"/>
           <w:szCs w:val="20"/>
         </w:rPr>
-        <w:t>/apps/opt/rnaseq-pipeline/</w:t>
+        <w:t>/export/apps</w:t>
+      </w:r>
+      <w:r>
+        <w:rPr>
+          <w:rFonts w:ascii="Courier New" w:hAnsi="Courier New" w:cs="Courier New"/>
+          <w:sz w:val="20"/>
+          <w:szCs w:val="20"/>
+        </w:rPr>
+        <w:t>/opt/rnaseq-pipeline/</w:t>
       </w:r>
       <w:r>
         <w:rPr>
@@ -6329,7 +5567,6 @@
         </w:rPr>
         <w:t xml:space="preserve">&amp;&gt; </w:t>
       </w:r>
-      <w:proofErr w:type="spellStart"/>
       <w:r>
         <w:rPr>
           <w:rFonts w:ascii="Courier New" w:hAnsi="Courier New" w:cs="Courier New"/>
@@ -6344,14 +5581,84 @@
           <w:sz w:val="20"/>
           <w:szCs w:val="20"/>
         </w:rPr>
-        <w:t>out</w:t>
-      </w:r>
-      <w:proofErr w:type="spellEnd"/>
-      <w:r>
-        <w:rPr>
-          <w:rFonts w:ascii="Courier New" w:hAnsi="Courier New" w:cs="Courier New"/>
-          <w:sz w:val="20"/>
-          <w:szCs w:val="20"/>
+        <w:t xml:space="preserve">out </w:t>
+      </w:r>
+      <w:r>
+        <w:rPr>
+          <w:rFonts w:ascii="Courier New" w:hAnsi="Courier New" w:cs="Courier New"/>
+          <w:sz w:val="20"/>
+          <w:szCs w:val="20"/>
+        </w:rPr>
+        <w:t>&amp;</w:t>
+      </w:r>
+    </w:p>
+    <w:p>
+      <w:pPr>
+        <w:pStyle w:val="ListParagraph"/>
+        <w:ind w:left="1418"/>
+        <w:rPr>
+          <w:rFonts w:ascii="Courier New" w:hAnsi="Courier New" w:cs="Courier New"/>
+          <w:sz w:val="20"/>
+          <w:szCs w:val="20"/>
+        </w:rPr>
+      </w:pPr>
+      <w:r>
+        <w:rPr>
+          <w:rFonts w:ascii="Courier New" w:hAnsi="Courier New" w:cs="Courier New"/>
+          <w:sz w:val="20"/>
+          <w:szCs w:val="20"/>
+        </w:rPr>
+        <w:tab/>
+      </w:r>
+    </w:p>
+    <w:p>
+      <w:pPr>
+        <w:pStyle w:val="ListParagraph"/>
+        <w:ind w:left="1418"/>
+        <w:rPr>
+          <w:rFonts w:cs="Courier New"/>
+        </w:rPr>
+      </w:pPr>
+      <w:r>
+        <w:rPr>
+          <w:rFonts w:cs="Courier New"/>
+        </w:rPr>
+        <w:t xml:space="preserve">Use this command only if you really need the time limit. </w:t>
+      </w:r>
+      <w:r>
+        <w:rPr>
+          <w:rFonts w:cs="Courier New"/>
+        </w:rPr>
+        <w:t xml:space="preserve">Any commands described above, can also be used with the time option. </w:t>
+      </w:r>
+      <w:r>
+        <w:rPr>
+          <w:rFonts w:cs="Courier New"/>
+        </w:rPr>
+        <w:t xml:space="preserve">This command is usually used for times when the cluster is scheduled for maintenance within a certain time limit. </w:t>
+      </w:r>
+      <w:r>
+        <w:rPr>
+          <w:rFonts w:cs="Courier New"/>
+          <w:b/>
+        </w:rPr>
+        <w:t>Note</w:t>
+      </w:r>
+      <w:r>
+        <w:rPr>
+          <w:rFonts w:cs="Courier New"/>
+        </w:rPr>
+        <w:t>: your jobs will be killed if they are not finished within the time limit.</w:t>
+      </w:r>
+      <w:r>
+        <w:rPr>
+          <w:rFonts w:cs="Courier New"/>
+        </w:rPr>
+        <w:t xml:space="preserve"> The format for time is</w:t>
+      </w:r>
+      <w:r>
+        <w:rPr>
+          <w:rFonts w:cs="Courier New"/>
         </w:rPr>
         <w:t xml:space="preserve"> </w:t>
       </w:r>
@@ -6361,85 +5668,6 @@
           <w:sz w:val="20"/>
           <w:szCs w:val="20"/>
         </w:rPr>
-        <w:t>&amp;</w:t>
-      </w:r>
-    </w:p>
-    <w:p>
-      <w:pPr>
-        <w:pStyle w:val="ListParagraph"/>
-        <w:ind w:left="1418"/>
-        <w:rPr>
-          <w:rFonts w:ascii="Courier New" w:hAnsi="Courier New" w:cs="Courier New"/>
-          <w:sz w:val="20"/>
-          <w:szCs w:val="20"/>
-        </w:rPr>
-      </w:pPr>
-      <w:r>
-        <w:rPr>
-          <w:rFonts w:ascii="Courier New" w:hAnsi="Courier New" w:cs="Courier New"/>
-          <w:sz w:val="20"/>
-          <w:szCs w:val="20"/>
-        </w:rPr>
-        <w:tab/>
-      </w:r>
-    </w:p>
-    <w:p>
-      <w:pPr>
-        <w:pStyle w:val="ListParagraph"/>
-        <w:ind w:left="1418"/>
-        <w:rPr>
-          <w:rFonts w:cs="Courier New"/>
-        </w:rPr>
-      </w:pPr>
-      <w:r>
-        <w:rPr>
-          <w:rFonts w:cs="Courier New"/>
-        </w:rPr>
-        <w:t xml:space="preserve">Use this command only if you really need the time limit. </w:t>
-      </w:r>
-      <w:r>
-        <w:rPr>
-          <w:rFonts w:cs="Courier New"/>
-        </w:rPr>
-        <w:t xml:space="preserve">Any commands described above, can also be used with the time option. </w:t>
-      </w:r>
-      <w:r>
-        <w:rPr>
-          <w:rFonts w:cs="Courier New"/>
-        </w:rPr>
-        <w:t xml:space="preserve">This command is usually used for times when the cluster is scheduled for maintenance within a certain time limit. </w:t>
-      </w:r>
-      <w:r>
-        <w:rPr>
-          <w:rFonts w:cs="Courier New"/>
-          <w:b/>
-        </w:rPr>
-        <w:t>Note</w:t>
-      </w:r>
-      <w:r>
-        <w:rPr>
-          <w:rFonts w:cs="Courier New"/>
-        </w:rPr>
-        <w:t>: your jobs will be killed if they are not finished within the time limit.</w:t>
-      </w:r>
-      <w:r>
-        <w:rPr>
-          <w:rFonts w:cs="Courier New"/>
-        </w:rPr>
-        <w:t xml:space="preserve"> The format for time is</w:t>
-      </w:r>
-      <w:r>
-        <w:rPr>
-          <w:rFonts w:cs="Courier New"/>
-        </w:rPr>
-        <w:t xml:space="preserve"> </w:t>
-      </w:r>
-      <w:r>
-        <w:rPr>
-          <w:rFonts w:ascii="Courier New" w:hAnsi="Courier New" w:cs="Courier New"/>
-          <w:sz w:val="20"/>
-          <w:szCs w:val="20"/>
-        </w:rPr>
         <w:t>t</w:t>
       </w:r>
       <w:r>
@@ -6448,18 +5676,8 @@
           <w:sz w:val="20"/>
           <w:szCs w:val="20"/>
         </w:rPr>
-        <w:t>ime=DD-HH:</w:t>
-      </w:r>
-      <w:proofErr w:type="gramStart"/>
-      <w:r>
-        <w:rPr>
-          <w:rFonts w:ascii="Courier New" w:hAnsi="Courier New" w:cs="Courier New"/>
-          <w:sz w:val="20"/>
-          <w:szCs w:val="20"/>
-        </w:rPr>
-        <w:t>MM:SS</w:t>
-      </w:r>
-      <w:proofErr w:type="gramEnd"/>
+        <w:t>ime=DD-HH:MM:SS</w:t>
+      </w:r>
     </w:p>
     <w:p>
       <w:pPr>
@@ -6522,7 +5740,15 @@
           <w:sz w:val="20"/>
           <w:szCs w:val="20"/>
         </w:rPr>
-        <w:t>/apps/opt/rnaseq-pipeline/</w:t>
+        <w:t>/export/apps</w:t>
+      </w:r>
+      <w:r>
+        <w:rPr>
+          <w:rFonts w:ascii="Courier New" w:hAnsi="Courier New" w:cs="Courier New"/>
+          <w:sz w:val="20"/>
+          <w:szCs w:val="20"/>
+        </w:rPr>
+        <w:t>/opt/rnaseq-pipeline/</w:t>
       </w:r>
       <w:r>
         <w:rPr>
@@ -6582,7 +5808,6 @@
         </w:rPr>
         <w:t xml:space="preserve"> “</w:t>
       </w:r>
-      <w:proofErr w:type="spellStart"/>
       <w:r>
         <w:rPr>
           <w:rFonts w:ascii="Courier New" w:hAnsi="Courier New" w:cs="Courier New"/>
@@ -6592,7 +5817,6 @@
         </w:rPr>
         <w:t>run_rnaseq_full.out</w:t>
       </w:r>
-      <w:proofErr w:type="spellEnd"/>
       <w:r>
         <w:rPr>
           <w:rFonts w:ascii="Courier New" w:hAnsi="Courier New" w:cs="Courier New"/>
@@ -6668,29 +5892,7 @@
           <w:sz w:val="28"/>
           <w:szCs w:val="28"/>
         </w:rPr>
-        <w:t xml:space="preserve">How to use symbolic link for </w:t>
-      </w:r>
-      <w:proofErr w:type="spellStart"/>
-      <w:r>
-        <w:rPr>
-          <w:rFonts w:cs="Courier New"/>
-          <w:b/>
-          <w:bCs/>
-          <w:sz w:val="28"/>
-          <w:szCs w:val="28"/>
-        </w:rPr>
-        <w:t>fastq</w:t>
-      </w:r>
-      <w:proofErr w:type="spellEnd"/>
-      <w:r>
-        <w:rPr>
-          <w:rFonts w:cs="Courier New"/>
-          <w:b/>
-          <w:bCs/>
-          <w:sz w:val="28"/>
-          <w:szCs w:val="28"/>
-        </w:rPr>
-        <w:t xml:space="preserve"> folder and reference files:</w:t>
+        <w:t>How to use symbolic link for fastq folder and reference files:</w:t>
       </w:r>
     </w:p>
     <w:p>
@@ -6707,23 +5909,7 @@
         <w:pStyle w:val="ListParagraph"/>
       </w:pPr>
       <w:r>
-        <w:t xml:space="preserve">Reference files and </w:t>
-      </w:r>
-      <w:proofErr w:type="spellStart"/>
-      <w:r>
-        <w:t>fastq</w:t>
-      </w:r>
-      <w:proofErr w:type="spellEnd"/>
-      <w:r>
-        <w:t xml:space="preserve"> folder can be symbolic link. However, they need to be full path returned by </w:t>
-      </w:r>
-      <w:proofErr w:type="spellStart"/>
-      <w:r>
-        <w:t>readlink</w:t>
-      </w:r>
-      <w:proofErr w:type="spellEnd"/>
-      <w:r>
-        <w:t xml:space="preserve">. Do the following to </w:t>
+        <w:t xml:space="preserve">Reference files and fastq folder can be symbolic link. However, they need to be full path returned by readlink. Do the following to </w:t>
       </w:r>
       <w:r>
         <w:t>set the symbolic link correctly:</w:t>
@@ -6744,15 +5930,7 @@
         <w:t xml:space="preserve">e location </w:t>
       </w:r>
       <w:r>
-        <w:t xml:space="preserve">where </w:t>
-      </w:r>
-      <w:proofErr w:type="spellStart"/>
-      <w:r>
-        <w:t>fastq</w:t>
-      </w:r>
-      <w:proofErr w:type="spellEnd"/>
-      <w:r>
-        <w:t xml:space="preserve"> </w:t>
+        <w:t xml:space="preserve">where fastq </w:t>
       </w:r>
       <w:r>
         <w:t>directory</w:t>
@@ -6766,54 +5944,8 @@
           <w:sz w:val="20"/>
           <w:szCs w:val="20"/>
         </w:rPr>
-        <w:t>~/Steve/</w:t>
-      </w:r>
-      <w:proofErr w:type="spellStart"/>
-      <w:r>
-        <w:rPr>
-          <w:rFonts w:ascii="Courier New" w:hAnsi="Courier New" w:cs="Courier New"/>
-          <w:sz w:val="20"/>
-          <w:szCs w:val="20"/>
-        </w:rPr>
-        <w:t>virtual_server</w:t>
-      </w:r>
-      <w:proofErr w:type="spellEnd"/>
-      <w:r>
-        <w:rPr>
-          <w:rFonts w:ascii="Courier New" w:hAnsi="Courier New" w:cs="Courier New"/>
-          <w:sz w:val="20"/>
-          <w:szCs w:val="20"/>
-        </w:rPr>
-        <w:t>/</w:t>
-      </w:r>
-      <w:proofErr w:type="spellStart"/>
-      <w:r>
-        <w:rPr>
-          <w:rFonts w:ascii="Courier New" w:hAnsi="Courier New" w:cs="Courier New"/>
-          <w:sz w:val="20"/>
-          <w:szCs w:val="20"/>
-        </w:rPr>
-        <w:t>rnaseq</w:t>
-      </w:r>
-      <w:proofErr w:type="spellEnd"/>
-      <w:r>
-        <w:rPr>
-          <w:rFonts w:ascii="Courier New" w:hAnsi="Courier New" w:cs="Courier New"/>
-          <w:sz w:val="20"/>
-          <w:szCs w:val="20"/>
-        </w:rPr>
-        <w:t>-singularity/</w:t>
-      </w:r>
-      <w:proofErr w:type="spellStart"/>
-      <w:r>
-        <w:rPr>
-          <w:rFonts w:ascii="Courier New" w:hAnsi="Courier New" w:cs="Courier New"/>
-          <w:sz w:val="20"/>
-          <w:szCs w:val="20"/>
-        </w:rPr>
-        <w:t>project_ex</w:t>
-      </w:r>
-      <w:proofErr w:type="spellEnd"/>
+        <w:t>~/Steve/virtual_server/rnaseq-singularity/project_ex</w:t>
+      </w:r>
       <w:r>
         <w:br/>
       </w:r>
@@ -6824,59 +5956,8 @@
           <w:szCs w:val="20"/>
           <w:shd w:val="clear" w:color="auto" w:fill="D9D9D9" w:themeFill="background1" w:themeFillShade="D9"/>
         </w:rPr>
-        <w:t>cd ~/Steve/</w:t>
-      </w:r>
-      <w:proofErr w:type="spellStart"/>
-      <w:r>
-        <w:rPr>
-          <w:rFonts w:ascii="Courier New" w:hAnsi="Courier New" w:cs="Courier New"/>
-          <w:sz w:val="20"/>
-          <w:szCs w:val="20"/>
-          <w:shd w:val="clear" w:color="auto" w:fill="D9D9D9" w:themeFill="background1" w:themeFillShade="D9"/>
-        </w:rPr>
-        <w:t>virtual_server</w:t>
-      </w:r>
-      <w:proofErr w:type="spellEnd"/>
-      <w:r>
-        <w:rPr>
-          <w:rFonts w:ascii="Courier New" w:hAnsi="Courier New" w:cs="Courier New"/>
-          <w:sz w:val="20"/>
-          <w:szCs w:val="20"/>
-          <w:shd w:val="clear" w:color="auto" w:fill="D9D9D9" w:themeFill="background1" w:themeFillShade="D9"/>
-        </w:rPr>
-        <w:t>/</w:t>
-      </w:r>
-      <w:proofErr w:type="spellStart"/>
-      <w:r>
-        <w:rPr>
-          <w:rFonts w:ascii="Courier New" w:hAnsi="Courier New" w:cs="Courier New"/>
-          <w:sz w:val="20"/>
-          <w:szCs w:val="20"/>
-          <w:shd w:val="clear" w:color="auto" w:fill="D9D9D9" w:themeFill="background1" w:themeFillShade="D9"/>
-        </w:rPr>
-        <w:t>rnaseq</w:t>
-      </w:r>
-      <w:proofErr w:type="spellEnd"/>
-      <w:r>
-        <w:rPr>
-          <w:rFonts w:ascii="Courier New" w:hAnsi="Courier New" w:cs="Courier New"/>
-          <w:sz w:val="20"/>
-          <w:szCs w:val="20"/>
-          <w:shd w:val="clear" w:color="auto" w:fill="D9D9D9" w:themeFill="background1" w:themeFillShade="D9"/>
-        </w:rPr>
-        <w:t>-singularity/</w:t>
-      </w:r>
-      <w:proofErr w:type="spellStart"/>
-      <w:r>
-        <w:rPr>
-          <w:rFonts w:ascii="Courier New" w:hAnsi="Courier New" w:cs="Courier New"/>
-          <w:sz w:val="20"/>
-          <w:szCs w:val="20"/>
-          <w:shd w:val="clear" w:color="auto" w:fill="D9D9D9" w:themeFill="background1" w:themeFillShade="D9"/>
-        </w:rPr>
-        <w:t>project_ex</w:t>
-      </w:r>
-      <w:proofErr w:type="spellEnd"/>
+        <w:t>cd ~/Steve/virtual_server/rnaseq-singularity/project_ex</w:t>
+      </w:r>
     </w:p>
     <w:p>
       <w:pPr>
@@ -6907,72 +5988,8 @@
           <w:sz w:val="20"/>
           <w:szCs w:val="20"/>
         </w:rPr>
-        <w:t xml:space="preserve">[cxt050@r1pl-hpcf-log01 </w:t>
-      </w:r>
-      <w:proofErr w:type="spellStart"/>
-      <w:r>
-        <w:rPr>
-          <w:rFonts w:ascii="Courier New" w:hAnsi="Courier New" w:cs="Courier New"/>
-          <w:sz w:val="20"/>
-          <w:szCs w:val="20"/>
-        </w:rPr>
-        <w:t>project_</w:t>
-      </w:r>
-      <w:proofErr w:type="gramStart"/>
-      <w:r>
-        <w:rPr>
-          <w:rFonts w:ascii="Courier New" w:hAnsi="Courier New" w:cs="Courier New"/>
-          <w:sz w:val="20"/>
-          <w:szCs w:val="20"/>
-        </w:rPr>
-        <w:t>ex</w:t>
-      </w:r>
-      <w:proofErr w:type="spellEnd"/>
-      <w:r>
-        <w:rPr>
-          <w:rFonts w:ascii="Courier New" w:hAnsi="Courier New" w:cs="Courier New"/>
-          <w:sz w:val="20"/>
-          <w:szCs w:val="20"/>
-        </w:rPr>
-        <w:t>]$</w:t>
-      </w:r>
-      <w:proofErr w:type="gramEnd"/>
-      <w:r>
-        <w:rPr>
-          <w:rFonts w:ascii="Courier New" w:hAnsi="Courier New" w:cs="Courier New"/>
-          <w:sz w:val="20"/>
-          <w:szCs w:val="20"/>
-        </w:rPr>
-        <w:t xml:space="preserve"> </w:t>
-      </w:r>
-      <w:proofErr w:type="spellStart"/>
-      <w:r>
-        <w:rPr>
-          <w:rFonts w:ascii="Courier New" w:hAnsi="Courier New" w:cs="Courier New"/>
-          <w:sz w:val="20"/>
-          <w:szCs w:val="20"/>
-        </w:rPr>
-        <w:t>readlink</w:t>
-      </w:r>
-      <w:proofErr w:type="spellEnd"/>
-      <w:r>
-        <w:rPr>
-          <w:rFonts w:ascii="Courier New" w:hAnsi="Courier New" w:cs="Courier New"/>
-          <w:sz w:val="20"/>
-          <w:szCs w:val="20"/>
-        </w:rPr>
-        <w:t xml:space="preserve"> -f </w:t>
-      </w:r>
-      <w:proofErr w:type="spellStart"/>
-      <w:r>
-        <w:rPr>
-          <w:rFonts w:ascii="Courier New" w:hAnsi="Courier New" w:cs="Courier New"/>
-          <w:sz w:val="20"/>
-          <w:szCs w:val="20"/>
-        </w:rPr>
-        <w:t>fastq</w:t>
-      </w:r>
-      <w:proofErr w:type="spellEnd"/>
+        <w:t>[cxt050@r1pl-hpcf-log01 project_ex]$ readlink -f fastq</w:t>
+      </w:r>
     </w:p>
     <w:p>
       <w:pPr>
@@ -7048,23 +6065,13 @@
       <w:r>
         <w:t>Set symbolic link, using the full path returned by “</w:t>
       </w:r>
-      <w:proofErr w:type="spellStart"/>
-      <w:r>
-        <w:rPr>
-          <w:rFonts w:ascii="Courier New" w:hAnsi="Courier New" w:cs="Courier New"/>
-          <w:sz w:val="20"/>
-          <w:szCs w:val="20"/>
-        </w:rPr>
-        <w:t>readlink</w:t>
-      </w:r>
-      <w:proofErr w:type="spellEnd"/>
-      <w:r>
-        <w:rPr>
-          <w:rFonts w:ascii="Courier New" w:hAnsi="Courier New" w:cs="Courier New"/>
-          <w:sz w:val="20"/>
-          <w:szCs w:val="20"/>
-        </w:rPr>
-        <w:t xml:space="preserve"> -f</w:t>
+      <w:r>
+        <w:rPr>
+          <w:rFonts w:ascii="Courier New" w:hAnsi="Courier New" w:cs="Courier New"/>
+          <w:sz w:val="20"/>
+          <w:szCs w:val="20"/>
+        </w:rPr>
+        <w:t>readlink -f</w:t>
       </w:r>
       <w:r>
         <w:t>” above:</w:t>
@@ -7087,18 +6094,8 @@
           <w:sz w:val="20"/>
           <w:szCs w:val="20"/>
         </w:rPr>
-        <w:t xml:space="preserve">ln -s /gpfs0/home1/gdlessnicklab/cxt050/Steve/virtual_server/rnaseq-singularity/project_ex/fastq </w:t>
-      </w:r>
-      <w:proofErr w:type="spellStart"/>
-      <w:r>
-        <w:rPr>
-          <w:rFonts w:ascii="Courier New" w:hAnsi="Courier New" w:cs="Courier New"/>
-          <w:sz w:val="20"/>
-          <w:szCs w:val="20"/>
-        </w:rPr>
-        <w:t>fastq</w:t>
-      </w:r>
-      <w:proofErr w:type="spellEnd"/>
+        <w:t>ln -s /gpfs0/home1/gdlessnicklab/cxt050/Steve/virtual_server/rnaseq-singularity/project_ex/fastq fastq</w:t>
+      </w:r>
     </w:p>
     <w:p>
       <w:pPr>
@@ -7109,34 +6106,10 @@
         </w:numPr>
       </w:pPr>
       <w:r>
-        <w:t xml:space="preserve">Check that the symbolic </w:t>
-      </w:r>
-      <w:proofErr w:type="gramStart"/>
-      <w:r>
-        <w:t>link  is</w:t>
-      </w:r>
-      <w:proofErr w:type="gramEnd"/>
-      <w:r>
-        <w:t xml:space="preserve"> set correctly</w:t>
-      </w:r>
-      <w:r>
-        <w:t xml:space="preserve">. There should be an arrow from </w:t>
-      </w:r>
-      <w:proofErr w:type="spellStart"/>
-      <w:r>
-        <w:t>fastq</w:t>
-      </w:r>
-      <w:proofErr w:type="spellEnd"/>
-      <w:r>
-        <w:t xml:space="preserve"> pointing to the real location of </w:t>
-      </w:r>
-      <w:proofErr w:type="spellStart"/>
-      <w:r>
-        <w:t>fastq</w:t>
-      </w:r>
-      <w:proofErr w:type="spellEnd"/>
-      <w:r>
-        <w:t xml:space="preserve"> as shown below</w:t>
+        <w:t>Check that the symbolic link  is set correctly</w:t>
+      </w:r>
+      <w:r>
+        <w:t>. There should be an arrow from fastq pointing to the real location of fastq as shown below</w:t>
       </w:r>
       <w:r>
         <w:t>:</w:t>
@@ -7159,36 +6132,8 @@
           <w:sz w:val="20"/>
           <w:szCs w:val="20"/>
         </w:rPr>
-        <w:t>[cxt050@r1pl-hpcf-log01 project_ex</w:t>
-      </w:r>
-      <w:proofErr w:type="gramStart"/>
-      <w:r>
-        <w:rPr>
-          <w:rFonts w:ascii="Courier New" w:hAnsi="Courier New" w:cs="Courier New"/>
-          <w:sz w:val="20"/>
-          <w:szCs w:val="20"/>
-        </w:rPr>
-        <w:t>5]$</w:t>
-      </w:r>
-      <w:proofErr w:type="gramEnd"/>
-      <w:r>
-        <w:rPr>
-          <w:rFonts w:ascii="Courier New" w:hAnsi="Courier New" w:cs="Courier New"/>
-          <w:sz w:val="20"/>
-          <w:szCs w:val="20"/>
-        </w:rPr>
-        <w:t xml:space="preserve"> ls -</w:t>
-      </w:r>
-      <w:proofErr w:type="spellStart"/>
-      <w:r>
-        <w:rPr>
-          <w:rFonts w:ascii="Courier New" w:hAnsi="Courier New" w:cs="Courier New"/>
-          <w:sz w:val="20"/>
-          <w:szCs w:val="20"/>
-        </w:rPr>
-        <w:t>lh</w:t>
-      </w:r>
-      <w:proofErr w:type="spellEnd"/>
+        <w:t>[cxt050@r1pl-hpcf-log01 project_ex5]$ ls -lh</w:t>
+      </w:r>
     </w:p>
     <w:p>
       <w:pPr>
@@ -7221,59 +6166,13 @@
           <w:szCs w:val="20"/>
         </w:rPr>
       </w:pPr>
-      <w:proofErr w:type="spellStart"/>
-      <w:r>
-        <w:rPr>
-          <w:rFonts w:ascii="Courier New" w:hAnsi="Courier New" w:cs="Courier New"/>
-          <w:sz w:val="20"/>
-          <w:szCs w:val="20"/>
-        </w:rPr>
-        <w:t>lrwxrwxrwx</w:t>
-      </w:r>
-      <w:proofErr w:type="spellEnd"/>
-      <w:r>
-        <w:rPr>
-          <w:rFonts w:ascii="Courier New" w:hAnsi="Courier New" w:cs="Courier New"/>
-          <w:sz w:val="20"/>
-          <w:szCs w:val="20"/>
-        </w:rPr>
-        <w:t xml:space="preserve"> 1 cxt050 </w:t>
-      </w:r>
-      <w:proofErr w:type="spellStart"/>
-      <w:r>
-        <w:rPr>
-          <w:rFonts w:ascii="Courier New" w:hAnsi="Courier New" w:cs="Courier New"/>
-          <w:sz w:val="20"/>
-          <w:szCs w:val="20"/>
-        </w:rPr>
-        <w:t>gdlessnicklab</w:t>
-      </w:r>
-      <w:proofErr w:type="spellEnd"/>
-      <w:r>
-        <w:rPr>
-          <w:rFonts w:ascii="Courier New" w:hAnsi="Courier New" w:cs="Courier New"/>
-          <w:sz w:val="20"/>
-          <w:szCs w:val="20"/>
-        </w:rPr>
-        <w:t xml:space="preserve">   90 Feb 11 09:10 </w:t>
-      </w:r>
-      <w:proofErr w:type="spellStart"/>
-      <w:r>
-        <w:rPr>
-          <w:rFonts w:ascii="Courier New" w:hAnsi="Courier New" w:cs="Courier New"/>
-          <w:sz w:val="20"/>
-          <w:szCs w:val="20"/>
-        </w:rPr>
-        <w:t>fastq</w:t>
-      </w:r>
-      <w:proofErr w:type="spellEnd"/>
-      <w:r>
-        <w:rPr>
-          <w:rFonts w:ascii="Courier New" w:hAnsi="Courier New" w:cs="Courier New"/>
-          <w:sz w:val="20"/>
-          <w:szCs w:val="20"/>
-        </w:rPr>
-        <w:t xml:space="preserve"> -&gt; /gpfs0/home1/gdlessnicklab/cxt050/Steve/virtual_server/rnaseq-singularity/project_ex/fastq</w:t>
+      <w:r>
+        <w:rPr>
+          <w:rFonts w:ascii="Courier New" w:hAnsi="Courier New" w:cs="Courier New"/>
+          <w:sz w:val="20"/>
+          <w:szCs w:val="20"/>
+        </w:rPr>
+        <w:t>lrwxrwxrwx 1 cxt050 gdlessnicklab   90 Feb 11 09:10 fastq -&gt; /gpfs0/home1/gdlessnicklab/cxt050/Steve/virtual_server/rnaseq-singularity/project_ex/fastq</w:t>
       </w:r>
     </w:p>
     <w:p>
@@ -7354,7 +6253,6 @@
         </w:rPr>
         <w:t xml:space="preserve">sh, </w:t>
       </w:r>
-      <w:proofErr w:type="spellStart"/>
       <w:r>
         <w:rPr>
           <w:rFonts w:ascii="Courier New" w:hAnsi="Courier New" w:cs="Courier New"/>
@@ -7369,69 +6267,120 @@
           <w:sz w:val="20"/>
           <w:szCs w:val="20"/>
         </w:rPr>
-        <w:t>out</w:t>
-      </w:r>
-      <w:proofErr w:type="spellEnd"/>
-      <w:r>
-        <w:rPr>
-          <w:rFonts w:ascii="Courier New" w:hAnsi="Courier New" w:cs="Courier New"/>
-          <w:sz w:val="20"/>
-          <w:szCs w:val="20"/>
+        <w:t xml:space="preserve">out </w:t>
+      </w:r>
+      <w:r>
+        <w:rPr>
+          <w:rFonts w:cs="Courier New"/>
+        </w:rPr>
+        <w:t>will contain</w:t>
+      </w:r>
+      <w:r>
+        <w:rPr>
+          <w:rFonts w:cs="Courier New"/>
+        </w:rPr>
+        <w:t xml:space="preserve"> message about the</w:t>
+      </w:r>
+      <w:r>
+        <w:rPr>
+          <w:rFonts w:cs="Courier New"/>
+        </w:rPr>
+        <w:t xml:space="preserve"> error and where to look for more information.</w:t>
+      </w:r>
+    </w:p>
+    <w:p>
+      <w:pPr>
+        <w:pStyle w:val="ListParagraph"/>
+        <w:rPr>
+          <w:rFonts w:cs="Courier New"/>
+        </w:rPr>
+      </w:pPr>
+    </w:p>
+    <w:p>
+      <w:pPr>
+        <w:pStyle w:val="ListParagraph"/>
+        <w:rPr>
+          <w:rFonts w:cs="Courier New"/>
+        </w:rPr>
+      </w:pPr>
+      <w:r>
+        <w:rPr>
+          <w:rFonts w:cs="Courier New"/>
+        </w:rPr>
+        <w:t>After running full RNA-</w:t>
+      </w:r>
+      <w:r>
+        <w:rPr>
+          <w:rFonts w:cs="Courier New"/>
+        </w:rPr>
+        <w:t xml:space="preserve">seq analysis, you will have an </w:t>
+      </w:r>
+      <w:r>
+        <w:rPr>
+          <w:rFonts w:cs="Courier New"/>
+          <w:b/>
+        </w:rPr>
+        <w:t>outputs</w:t>
+      </w:r>
+      <w:r>
+        <w:rPr>
+          <w:rFonts w:cs="Courier New"/>
         </w:rPr>
         <w:t xml:space="preserve"> </w:t>
       </w:r>
       <w:r>
         <w:rPr>
           <w:rFonts w:cs="Courier New"/>
-        </w:rPr>
-        <w:t>will contain</w:t>
-      </w:r>
-      <w:r>
-        <w:rPr>
-          <w:rFonts w:cs="Courier New"/>
-        </w:rPr>
-        <w:t xml:space="preserve"> message about the</w:t>
-      </w:r>
-      <w:r>
-        <w:rPr>
-          <w:rFonts w:cs="Courier New"/>
-        </w:rPr>
-        <w:t xml:space="preserve"> error and where to look for more information.</w:t>
-      </w:r>
-    </w:p>
-    <w:p>
-      <w:pPr>
-        <w:pStyle w:val="ListParagraph"/>
-        <w:rPr>
-          <w:rFonts w:cs="Courier New"/>
-        </w:rPr>
-      </w:pPr>
-    </w:p>
-    <w:p>
-      <w:pPr>
-        <w:pStyle w:val="ListParagraph"/>
-        <w:rPr>
-          <w:rFonts w:cs="Courier New"/>
-        </w:rPr>
-      </w:pPr>
-      <w:r>
-        <w:rPr>
-          <w:rFonts w:cs="Courier New"/>
-        </w:rPr>
-        <w:t>After running full RNA-</w:t>
-      </w:r>
-      <w:r>
-        <w:rPr>
-          <w:rFonts w:cs="Courier New"/>
-        </w:rPr>
-        <w:t xml:space="preserve">seq analysis, you will have an </w:t>
-      </w:r>
-      <w:r>
-        <w:rPr>
-          <w:rFonts w:cs="Courier New"/>
-          <w:b/>
-        </w:rPr>
-        <w:t>outputs</w:t>
+          <w:b/>
+        </w:rPr>
+        <w:t>folder</w:t>
+      </w:r>
+      <w:r>
+        <w:rPr>
+          <w:rFonts w:cs="Courier New"/>
+        </w:rPr>
+        <w:t xml:space="preserve"> with all the results of running the analysis. Inside outputs</w:t>
+      </w:r>
+      <w:r>
+        <w:rPr>
+          <w:rFonts w:cs="Courier New"/>
+          <w:b/>
+        </w:rPr>
+        <w:t xml:space="preserve">, </w:t>
+      </w:r>
+      <w:r>
+        <w:rPr>
+          <w:rFonts w:cs="Courier New"/>
+          <w:b/>
+        </w:rPr>
+        <w:t>diff_analysis_rslt</w:t>
+      </w:r>
+      <w:r>
+        <w:rPr>
+          <w:rFonts w:cs="Courier New"/>
+        </w:rPr>
+        <w:t xml:space="preserve"> folder will have the results of differential analysis. </w:t>
+      </w:r>
+      <w:r>
+        <w:rPr>
+          <w:rFonts w:cs="Courier New"/>
+          <w:b/>
+        </w:rPr>
+        <w:t>RNA-seq differential</w:t>
+      </w:r>
+      <w:r>
+        <w:rPr>
+          <w:rFonts w:cs="Courier New"/>
+          <w:b/>
+        </w:rPr>
+        <w:t>_</w:t>
+      </w:r>
+      <w:r>
+        <w:rPr>
+          <w:rFonts w:cs="Courier New"/>
+          <w:b/>
+        </w:rPr>
+        <w:t>analysis_report.html</w:t>
       </w:r>
       <w:r>
         <w:rPr>
@@ -7442,68 +6391,6 @@
       <w:r>
         <w:rPr>
           <w:rFonts w:cs="Courier New"/>
-          <w:b/>
-        </w:rPr>
-        <w:t>folder</w:t>
-      </w:r>
-      <w:r>
-        <w:rPr>
-          <w:rFonts w:cs="Courier New"/>
-        </w:rPr>
-        <w:t xml:space="preserve"> with all the results of running the analysis. Inside outputs</w:t>
-      </w:r>
-      <w:r>
-        <w:rPr>
-          <w:rFonts w:cs="Courier New"/>
-          <w:b/>
-        </w:rPr>
-        <w:t xml:space="preserve">, </w:t>
-      </w:r>
-      <w:proofErr w:type="spellStart"/>
-      <w:r>
-        <w:rPr>
-          <w:rFonts w:cs="Courier New"/>
-          <w:b/>
-        </w:rPr>
-        <w:t>diff_analysis_rslt</w:t>
-      </w:r>
-      <w:proofErr w:type="spellEnd"/>
-      <w:r>
-        <w:rPr>
-          <w:rFonts w:cs="Courier New"/>
-        </w:rPr>
-        <w:t xml:space="preserve"> folder will have the results of differential analysis. </w:t>
-      </w:r>
-      <w:r>
-        <w:rPr>
-          <w:rFonts w:cs="Courier New"/>
-          <w:b/>
-        </w:rPr>
-        <w:t>RNA-seq differential</w:t>
-      </w:r>
-      <w:r>
-        <w:rPr>
-          <w:rFonts w:cs="Courier New"/>
-          <w:b/>
-        </w:rPr>
-        <w:t>_</w:t>
-      </w:r>
-      <w:r>
-        <w:rPr>
-          <w:rFonts w:cs="Courier New"/>
-          <w:b/>
-        </w:rPr>
-        <w:t>analysis_report.html</w:t>
-      </w:r>
-      <w:r>
-        <w:rPr>
-          <w:rFonts w:cs="Courier New"/>
-        </w:rPr>
-        <w:t xml:space="preserve"> </w:t>
-      </w:r>
-      <w:r>
-        <w:rPr>
-          <w:rFonts w:cs="Courier New"/>
         </w:rPr>
         <w:t>which contains detailed report of the entire analysis is a good place to start reading.</w:t>
       </w:r>
@@ -7523,15 +6410,14 @@
           <w:rFonts w:cs="Courier New"/>
         </w:rPr>
       </w:pPr>
-      <w:proofErr w:type="spellStart"/>
-      <w:r>
-        <w:rPr>
-          <w:rFonts w:cs="Courier New"/>
-          <w:b/>
-        </w:rPr>
+      <w:r>
+        <w:rPr>
+          <w:rFonts w:cs="Courier New"/>
+          <w:b/>
+        </w:rPr>
+        <w:lastRenderedPageBreak/>
         <w:t>bw_files</w:t>
       </w:r>
-      <w:proofErr w:type="spellEnd"/>
       <w:r>
         <w:rPr>
           <w:rFonts w:cs="Courier New"/>
@@ -7554,7 +6440,6 @@
           <w:rFonts w:cs="Courier New"/>
         </w:rPr>
       </w:pPr>
-      <w:proofErr w:type="spellStart"/>
       <w:r>
         <w:rPr>
           <w:rFonts w:cs="Courier New"/>
@@ -7562,7 +6447,6 @@
         </w:rPr>
         <w:t>fastqc_rslt</w:t>
       </w:r>
-      <w:proofErr w:type="spellEnd"/>
       <w:r>
         <w:rPr>
           <w:rFonts w:cs="Courier New"/>
@@ -7686,21 +6570,7 @@
         <w:rPr>
           <w:rFonts w:cs="Courier New"/>
         </w:rPr>
-        <w:t xml:space="preserve"> will have the trimmed </w:t>
-      </w:r>
-      <w:proofErr w:type="spellStart"/>
-      <w:r>
-        <w:rPr>
-          <w:rFonts w:cs="Courier New"/>
-        </w:rPr>
-        <w:t>fastq</w:t>
-      </w:r>
-      <w:proofErr w:type="spellEnd"/>
-      <w:r>
-        <w:rPr>
-          <w:rFonts w:cs="Courier New"/>
-        </w:rPr>
-        <w:t xml:space="preserve"> files.</w:t>
+        <w:t xml:space="preserve"> will have the trimmed fastq files.</w:t>
       </w:r>
     </w:p>
     <w:p>
@@ -7834,7 +6704,6 @@
       <w:r>
         <w:t>For example: if your project directory is called “</w:t>
       </w:r>
-      <w:proofErr w:type="spellStart"/>
       <w:r>
         <w:rPr>
           <w:rFonts w:ascii="Courier New" w:hAnsi="Courier New" w:cs="Courier New"/>
@@ -7851,7 +6720,6 @@
         </w:rPr>
         <w:t>roject</w:t>
       </w:r>
-      <w:proofErr w:type="spellEnd"/>
       <w:r>
         <w:t>” then type in:</w:t>
       </w:r>
@@ -7874,7 +6742,6 @@
         </w:rPr>
         <w:t xml:space="preserve">cd </w:t>
       </w:r>
-      <w:proofErr w:type="spellStart"/>
       <w:r>
         <w:rPr>
           <w:rFonts w:ascii="Courier New" w:hAnsi="Courier New" w:cs="Courier New"/>
@@ -7891,7 +6758,6 @@
         </w:rPr>
         <w:t>project</w:t>
       </w:r>
-      <w:proofErr w:type="spellEnd"/>
     </w:p>
     <w:p>
       <w:pPr>
@@ -7948,7 +6814,15 @@
           <w:sz w:val="20"/>
           <w:szCs w:val="20"/>
         </w:rPr>
-        <w:t>/apps/opt/rnaseq-pipeline/</w:t>
+        <w:t>/export/apps</w:t>
+      </w:r>
+      <w:r>
+        <w:rPr>
+          <w:rFonts w:ascii="Courier New" w:hAnsi="Courier New" w:cs="Courier New"/>
+          <w:sz w:val="20"/>
+          <w:szCs w:val="20"/>
+        </w:rPr>
+        <w:t>/opt/rnaseq-pipeline/</w:t>
       </w:r>
       <w:r>
         <w:rPr>
@@ -8056,21 +6930,43 @@
         <w:rPr>
           <w:rFonts w:cs="Courier New"/>
         </w:rPr>
-        <w:t xml:space="preserve">This will load shiny app, then it will ask for your Franklin cluster’s password. After you typed in the password, it will take a while before a </w:t>
-      </w:r>
-      <w:proofErr w:type="spellStart"/>
-      <w:r>
-        <w:rPr>
-          <w:rFonts w:cs="Courier New"/>
-        </w:rPr>
-        <w:t>firefox</w:t>
-      </w:r>
-      <w:proofErr w:type="spellEnd"/>
-      <w:r>
-        <w:rPr>
-          <w:rFonts w:cs="Courier New"/>
-        </w:rPr>
-        <w:t xml:space="preserve"> with interactive Venn diagram appear. Please wait patiently </w:t>
+        <w:t xml:space="preserve">This will load shiny app, then it will ask for your Franklin cluster’s password. After you typed in </w:t>
+      </w:r>
+      <w:r>
+        <w:rPr>
+          <w:rFonts w:cs="Courier New"/>
+        </w:rPr>
+        <w:t>your</w:t>
+      </w:r>
+      <w:r>
+        <w:rPr>
+          <w:rFonts w:cs="Courier New"/>
+        </w:rPr>
+        <w:t xml:space="preserve"> password, </w:t>
+      </w:r>
+      <w:r>
+        <w:rPr>
+          <w:rFonts w:cs="Courier New"/>
+        </w:rPr>
+        <w:t>F</w:t>
+      </w:r>
+      <w:r>
+        <w:rPr>
+          <w:rFonts w:cs="Courier New"/>
+        </w:rPr>
+        <w:t xml:space="preserve">irefox with interactive Venn diagram </w:t>
+      </w:r>
+      <w:r>
+        <w:rPr>
+          <w:rFonts w:cs="Courier New"/>
+        </w:rPr>
+        <w:t xml:space="preserve">will </w:t>
+      </w:r>
+      <w:r>
+        <w:rPr>
+          <w:rFonts w:cs="Courier New"/>
+        </w:rPr>
+        <w:t xml:space="preserve">appear. Please wait patiently </w:t>
       </w:r>
       <w:r>
         <w:rPr>
@@ -8082,16 +6978,20 @@
         <w:rPr>
           <w:rFonts w:cs="Courier New"/>
         </w:rPr>
-        <w:t xml:space="preserve">, it may take a while for </w:t>
-      </w:r>
-      <w:proofErr w:type="spellStart"/>
-      <w:r>
-        <w:rPr>
-          <w:rFonts w:cs="Courier New"/>
-        </w:rPr>
-        <w:t>firefox</w:t>
-      </w:r>
-      <w:proofErr w:type="spellEnd"/>
+        <w:t xml:space="preserve"> as</w:t>
+      </w:r>
+      <w:r>
+        <w:rPr>
+          <w:rFonts w:cs="Courier New"/>
+        </w:rPr>
+        <w:t xml:space="preserve"> it may take a while for </w:t>
+      </w:r>
+      <w:r>
+        <w:rPr>
+          <w:rFonts w:cs="Courier New"/>
+        </w:rPr>
+        <w:t>Firefox</w:t>
+      </w:r>
       <w:r>
         <w:rPr>
           <w:rFonts w:cs="Courier New"/>
@@ -8104,14 +7004,12 @@
         </w:rPr>
         <w:t xml:space="preserve">After </w:t>
       </w:r>
-      <w:proofErr w:type="spellStart"/>
-      <w:r>
-        <w:rPr>
-          <w:rFonts w:cs="Courier New"/>
-        </w:rPr>
-        <w:t>firefox</w:t>
-      </w:r>
-      <w:proofErr w:type="spellEnd"/>
+      <w:r>
+        <w:rPr>
+          <w:rFonts w:cs="Courier New"/>
+        </w:rPr>
+        <w:t>Firefox</w:t>
+      </w:r>
       <w:r>
         <w:rPr>
           <w:rFonts w:cs="Courier New"/>
@@ -8124,42 +7022,36 @@
         </w:rPr>
         <w:t xml:space="preserve"> page to be loaded. During this time, </w:t>
       </w:r>
-      <w:proofErr w:type="spellStart"/>
-      <w:r>
-        <w:rPr>
-          <w:rFonts w:cs="Courier New"/>
-        </w:rPr>
-        <w:t>firefox</w:t>
-      </w:r>
-      <w:proofErr w:type="spellEnd"/>
+      <w:r>
+        <w:rPr>
+          <w:rFonts w:cs="Courier New"/>
+        </w:rPr>
+        <w:t>Firefox</w:t>
+      </w:r>
       <w:r>
         <w:rPr>
           <w:rFonts w:cs="Courier New"/>
         </w:rPr>
         <w:t xml:space="preserve"> will be unresponsive. After loading, if </w:t>
       </w:r>
-      <w:proofErr w:type="spellStart"/>
-      <w:r>
-        <w:rPr>
-          <w:rFonts w:cs="Courier New"/>
-        </w:rPr>
-        <w:t>firefox</w:t>
-      </w:r>
-      <w:proofErr w:type="spellEnd"/>
+      <w:r>
+        <w:rPr>
+          <w:rFonts w:cs="Courier New"/>
+        </w:rPr>
+        <w:t>Firefox</w:t>
+      </w:r>
       <w:r>
         <w:rPr>
           <w:rFonts w:cs="Courier New"/>
         </w:rPr>
         <w:t xml:space="preserve"> is slow, simply exit out of </w:t>
       </w:r>
-      <w:proofErr w:type="spellStart"/>
-      <w:r>
-        <w:rPr>
-          <w:rFonts w:cs="Courier New"/>
-        </w:rPr>
-        <w:t>firefox</w:t>
-      </w:r>
-      <w:proofErr w:type="spellEnd"/>
+      <w:r>
+        <w:rPr>
+          <w:rFonts w:cs="Courier New"/>
+        </w:rPr>
+        <w:t>Firefox</w:t>
+      </w:r>
       <w:r>
         <w:rPr>
           <w:rFonts w:cs="Courier New"/>
@@ -8272,14 +7164,12 @@
         </w:rPr>
         <w:t xml:space="preserve">: you will need to have an x11 display server such as </w:t>
       </w:r>
-      <w:proofErr w:type="spellStart"/>
-      <w:r>
-        <w:rPr>
-          <w:rFonts w:cs="Courier New"/>
-        </w:rPr>
-        <w:t>Xming</w:t>
-      </w:r>
-      <w:proofErr w:type="spellEnd"/>
+      <w:r>
+        <w:rPr>
+          <w:rFonts w:cs="Courier New"/>
+        </w:rPr>
+        <w:t>Xing</w:t>
+      </w:r>
       <w:r>
         <w:rPr>
           <w:rFonts w:cs="Courier New"/>
@@ -8378,14 +7268,12 @@
         </w:rPr>
         <w:t xml:space="preserve"> of the </w:t>
       </w:r>
-      <w:proofErr w:type="spellStart"/>
-      <w:r>
-        <w:rPr>
-          <w:rFonts w:cs="Courier New"/>
-        </w:rPr>
-        <w:t>venn</w:t>
-      </w:r>
-      <w:proofErr w:type="spellEnd"/>
+      <w:r>
+        <w:rPr>
+          <w:rFonts w:cs="Courier New"/>
+        </w:rPr>
+        <w:t>Venn</w:t>
+      </w:r>
       <w:r>
         <w:rPr>
           <w:rFonts w:cs="Courier New"/>
@@ -8572,7 +7460,6 @@
           <w:szCs w:val="20"/>
         </w:rPr>
       </w:pPr>
-      <w:proofErr w:type="spellStart"/>
       <w:r>
         <w:rPr>
           <w:rFonts w:ascii="Courier New" w:hAnsi="Courier New" w:cs="Courier New"/>
@@ -8581,7 +7468,6 @@
         </w:rPr>
         <w:t>pwd</w:t>
       </w:r>
-      <w:proofErr w:type="spellEnd"/>
     </w:p>
     <w:p>
       <w:pPr>
@@ -8622,18 +7508,8 @@
           <w:sz w:val="20"/>
           <w:szCs w:val="20"/>
         </w:rPr>
-        <w:t xml:space="preserve">cd </w:t>
-      </w:r>
-      <w:proofErr w:type="spellStart"/>
-      <w:r>
-        <w:rPr>
-          <w:rFonts w:ascii="Courier New" w:hAnsi="Courier New" w:cs="Courier New"/>
-          <w:sz w:val="20"/>
-          <w:szCs w:val="20"/>
-        </w:rPr>
-        <w:t>directory_path</w:t>
-      </w:r>
-      <w:proofErr w:type="spellEnd"/>
+        <w:t>cd directory_path</w:t>
+      </w:r>
     </w:p>
     <w:p>
       <w:pPr>
@@ -8688,36 +7564,8 @@
                 <w:sz w:val="20"/>
                 <w:szCs w:val="20"/>
               </w:rPr>
-              <w:t xml:space="preserve">[cxt050@r1pl-hpcf-log01 </w:t>
+              <w:t>[cxt050@r1pl-hpcf-log01 ~]$ pwd</w:t>
             </w:r>
-            <w:proofErr w:type="gramStart"/>
-            <w:r>
-              <w:rPr>
-                <w:rFonts w:ascii="Courier New" w:hAnsi="Courier New" w:cs="Courier New"/>
-                <w:sz w:val="20"/>
-                <w:szCs w:val="20"/>
-              </w:rPr>
-              <w:t>~]$</w:t>
-            </w:r>
-            <w:proofErr w:type="gramEnd"/>
-            <w:r>
-              <w:rPr>
-                <w:rFonts w:ascii="Courier New" w:hAnsi="Courier New" w:cs="Courier New"/>
-                <w:sz w:val="20"/>
-                <w:szCs w:val="20"/>
-              </w:rPr>
-              <w:t xml:space="preserve"> </w:t>
-            </w:r>
-            <w:proofErr w:type="spellStart"/>
-            <w:r>
-              <w:rPr>
-                <w:rFonts w:ascii="Courier New" w:hAnsi="Courier New" w:cs="Courier New"/>
-                <w:sz w:val="20"/>
-                <w:szCs w:val="20"/>
-              </w:rPr>
-              <w:t>pwd</w:t>
-            </w:r>
-            <w:proofErr w:type="spellEnd"/>
           </w:p>
           <w:p>
             <w:pPr>
@@ -8733,25 +7581,7 @@
                 <w:sz w:val="20"/>
                 <w:szCs w:val="20"/>
               </w:rPr>
-              <w:t>/gpfs0/home/</w:t>
-            </w:r>
-            <w:proofErr w:type="spellStart"/>
-            <w:r>
-              <w:rPr>
-                <w:rFonts w:ascii="Courier New" w:hAnsi="Courier New" w:cs="Courier New"/>
-                <w:sz w:val="20"/>
-                <w:szCs w:val="20"/>
-              </w:rPr>
-              <w:t>gdlessnicklab</w:t>
-            </w:r>
-            <w:proofErr w:type="spellEnd"/>
-            <w:r>
-              <w:rPr>
-                <w:rFonts w:ascii="Courier New" w:hAnsi="Courier New" w:cs="Courier New"/>
-                <w:sz w:val="20"/>
-                <w:szCs w:val="20"/>
-              </w:rPr>
-              <w:t>/cxt050</w:t>
+              <w:t>/gpfs0/home/gdlessnicklab/cxt050</w:t>
             </w:r>
           </w:p>
         </w:tc>
@@ -8778,7 +7608,6 @@
         </w:rPr>
         <w:t>Typing ‘</w:t>
       </w:r>
-      <w:proofErr w:type="spellStart"/>
       <w:r>
         <w:rPr>
           <w:rFonts w:ascii="Courier New" w:hAnsi="Courier New" w:cs="Courier New"/>
@@ -8787,7 +7616,6 @@
         </w:rPr>
         <w:t>pwd</w:t>
       </w:r>
-      <w:proofErr w:type="spellEnd"/>
       <w:r>
         <w:rPr>
           <w:rFonts w:cs="Courier New"/>
@@ -8800,25 +7628,7 @@
           <w:sz w:val="20"/>
           <w:szCs w:val="20"/>
         </w:rPr>
-        <w:t>/gpfs0/home/</w:t>
-      </w:r>
-      <w:proofErr w:type="spellStart"/>
-      <w:r>
-        <w:rPr>
-          <w:rFonts w:ascii="Courier New" w:hAnsi="Courier New" w:cs="Courier New"/>
-          <w:sz w:val="20"/>
-          <w:szCs w:val="20"/>
-        </w:rPr>
-        <w:t>gdlessnicklab</w:t>
-      </w:r>
-      <w:proofErr w:type="spellEnd"/>
-      <w:r>
-        <w:rPr>
-          <w:rFonts w:ascii="Courier New" w:hAnsi="Courier New" w:cs="Courier New"/>
-          <w:sz w:val="20"/>
-          <w:szCs w:val="20"/>
-        </w:rPr>
-        <w:t>/cxt050</w:t>
+        <w:t>/gpfs0/home/gdlessnicklab/cxt050</w:t>
       </w:r>
       <w:r>
         <w:rPr>
@@ -8845,25 +7655,7 @@
           <w:sz w:val="20"/>
           <w:szCs w:val="20"/>
         </w:rPr>
-        <w:t>/home/</w:t>
-      </w:r>
-      <w:proofErr w:type="spellStart"/>
-      <w:r>
-        <w:rPr>
-          <w:rFonts w:ascii="Courier New" w:hAnsi="Courier New" w:cs="Courier New"/>
-          <w:sz w:val="20"/>
-          <w:szCs w:val="20"/>
-        </w:rPr>
-        <w:t>gdlessnicklab</w:t>
-      </w:r>
-      <w:proofErr w:type="spellEnd"/>
-      <w:r>
-        <w:rPr>
-          <w:rFonts w:ascii="Courier New" w:hAnsi="Courier New" w:cs="Courier New"/>
-          <w:sz w:val="20"/>
-          <w:szCs w:val="20"/>
-        </w:rPr>
-        <w:t>/share/data/</w:t>
+        <w:t>/home/gdlessnicklab/share/data/</w:t>
       </w:r>
       <w:r>
         <w:rPr>
@@ -8884,25 +7676,7 @@
           <w:sz w:val="20"/>
           <w:szCs w:val="20"/>
         </w:rPr>
-        <w:t>cd /home/</w:t>
-      </w:r>
-      <w:proofErr w:type="spellStart"/>
-      <w:r>
-        <w:rPr>
-          <w:rFonts w:ascii="Courier New" w:hAnsi="Courier New" w:cs="Courier New"/>
-          <w:sz w:val="20"/>
-          <w:szCs w:val="20"/>
-        </w:rPr>
-        <w:t>gdlessnicklab</w:t>
-      </w:r>
-      <w:proofErr w:type="spellEnd"/>
-      <w:r>
-        <w:rPr>
-          <w:rFonts w:ascii="Courier New" w:hAnsi="Courier New" w:cs="Courier New"/>
-          <w:sz w:val="20"/>
-          <w:szCs w:val="20"/>
-        </w:rPr>
-        <w:t>/share/data/</w:t>
+        <w:t>cd /home/gdlessnicklab/share/data/</w:t>
       </w:r>
       <w:r>
         <w:rPr>
@@ -8943,43 +7717,7 @@
                 <w:sz w:val="20"/>
                 <w:szCs w:val="20"/>
               </w:rPr>
-              <w:t xml:space="preserve">[cxt050@r1pl-hpcf-log01 </w:t>
-            </w:r>
-            <w:proofErr w:type="gramStart"/>
-            <w:r>
-              <w:rPr>
-                <w:rFonts w:ascii="Courier New" w:hAnsi="Courier New" w:cs="Courier New"/>
-                <w:sz w:val="20"/>
-                <w:szCs w:val="20"/>
-              </w:rPr>
-              <w:t>~]$</w:t>
-            </w:r>
-            <w:proofErr w:type="gramEnd"/>
-            <w:r>
-              <w:rPr>
-                <w:rFonts w:ascii="Courier New" w:hAnsi="Courier New" w:cs="Courier New"/>
-                <w:sz w:val="20"/>
-                <w:szCs w:val="20"/>
-              </w:rPr>
-              <w:t xml:space="preserve"> cd /home/</w:t>
-            </w:r>
-            <w:proofErr w:type="spellStart"/>
-            <w:r>
-              <w:rPr>
-                <w:rFonts w:ascii="Courier New" w:hAnsi="Courier New" w:cs="Courier New"/>
-                <w:sz w:val="20"/>
-                <w:szCs w:val="20"/>
-              </w:rPr>
-              <w:t>gdlessnicklab</w:t>
-            </w:r>
-            <w:proofErr w:type="spellEnd"/>
-            <w:r>
-              <w:rPr>
-                <w:rFonts w:ascii="Courier New" w:hAnsi="Courier New" w:cs="Courier New"/>
-                <w:sz w:val="20"/>
-                <w:szCs w:val="20"/>
-              </w:rPr>
-              <w:t>/share/data/</w:t>
+              <w:t>[cxt050@r1pl-hpcf-log01 ~]$ cd /home/gdlessnicklab/share/data/</w:t>
             </w:r>
           </w:p>
           <w:p>
@@ -8996,36 +7734,8 @@
                 <w:sz w:val="20"/>
                 <w:szCs w:val="20"/>
               </w:rPr>
-              <w:t xml:space="preserve">[cxt050@r1pl-hpcf-log01 </w:t>
+              <w:t>[cxt050@r1pl-hpcf-log01 data]$ pwd</w:t>
             </w:r>
-            <w:proofErr w:type="gramStart"/>
-            <w:r>
-              <w:rPr>
-                <w:rFonts w:ascii="Courier New" w:hAnsi="Courier New" w:cs="Courier New"/>
-                <w:sz w:val="20"/>
-                <w:szCs w:val="20"/>
-              </w:rPr>
-              <w:t>data]$</w:t>
-            </w:r>
-            <w:proofErr w:type="gramEnd"/>
-            <w:r>
-              <w:rPr>
-                <w:rFonts w:ascii="Courier New" w:hAnsi="Courier New" w:cs="Courier New"/>
-                <w:sz w:val="20"/>
-                <w:szCs w:val="20"/>
-              </w:rPr>
-              <w:t xml:space="preserve"> </w:t>
-            </w:r>
-            <w:proofErr w:type="spellStart"/>
-            <w:r>
-              <w:rPr>
-                <w:rFonts w:ascii="Courier New" w:hAnsi="Courier New" w:cs="Courier New"/>
-                <w:sz w:val="20"/>
-                <w:szCs w:val="20"/>
-              </w:rPr>
-              <w:t>pwd</w:t>
-            </w:r>
-            <w:proofErr w:type="spellEnd"/>
           </w:p>
           <w:p>
             <w:pPr>
@@ -9042,25 +7752,7 @@
                 <w:szCs w:val="20"/>
               </w:rPr>
               <w:lastRenderedPageBreak/>
-              <w:t>/home/</w:t>
-            </w:r>
-            <w:proofErr w:type="spellStart"/>
-            <w:r>
-              <w:rPr>
-                <w:rFonts w:ascii="Courier New" w:hAnsi="Courier New" w:cs="Courier New"/>
-                <w:sz w:val="20"/>
-                <w:szCs w:val="20"/>
-              </w:rPr>
-              <w:t>gdlessnicklab</w:t>
-            </w:r>
-            <w:proofErr w:type="spellEnd"/>
-            <w:r>
-              <w:rPr>
-                <w:rFonts w:ascii="Courier New" w:hAnsi="Courier New" w:cs="Courier New"/>
-                <w:sz w:val="20"/>
-                <w:szCs w:val="20"/>
-              </w:rPr>
-              <w:t>/share/data</w:t>
+              <w:t>/home/gdlessnicklab/share/data</w:t>
             </w:r>
           </w:p>
         </w:tc>
@@ -9087,14 +7779,12 @@
         </w:rPr>
         <w:t xml:space="preserve">To be able to display </w:t>
       </w:r>
-      <w:proofErr w:type="spellStart"/>
       <w:r>
         <w:rPr>
           <w:rStyle w:val="Heading3Char"/>
         </w:rPr>
-        <w:t>venn</w:t>
-      </w:r>
-      <w:proofErr w:type="spellEnd"/>
+        <w:t>Venn</w:t>
+      </w:r>
       <w:r>
         <w:rPr>
           <w:rStyle w:val="Heading3Char"/>
@@ -9120,21 +7810,7 @@
           <w:rFonts w:cs="Courier New"/>
         </w:rPr>
         <w:br/>
-        <w:t xml:space="preserve">In the picture below </w:t>
-      </w:r>
-      <w:proofErr w:type="spellStart"/>
-      <w:r>
-        <w:rPr>
-          <w:rFonts w:cs="Courier New"/>
-        </w:rPr>
-        <w:t>xming</w:t>
-      </w:r>
-      <w:proofErr w:type="spellEnd"/>
-      <w:r>
-        <w:rPr>
-          <w:rFonts w:cs="Courier New"/>
-        </w:rPr>
-        <w:t xml:space="preserve"> (x11 program) is shown running.</w:t>
+        <w:t>In the picture below xming (x11 program) is shown running.</w:t>
       </w:r>
       <w:r>
         <w:rPr>
@@ -9304,7 +7980,7 @@
 </file>
 
 <file path=word/endnotes.xml><?xml version="1.0" encoding="utf-8"?>
-<w:endnotes xmlns:wpc="http://schemas.microsoft.com/office/word/2010/wordprocessingCanvas" xmlns:cx="http://schemas.microsoft.com/office/drawing/2014/chartex" xmlns:cx1="http://schemas.microsoft.com/office/drawing/2015/9/8/chartex" xmlns:cx2="http://schemas.microsoft.com/office/drawing/2015/10/21/chartex" xmlns:cx3="http://schemas.microsoft.com/office/drawing/2016/5/9/chartex" xmlns:cx4="http://schemas.microsoft.com/office/drawing/2016/5/10/chartex" xmlns:cx5="http://schemas.microsoft.com/office/drawing/2016/5/11/chartex" xmlns:cx6="http://schemas.microsoft.com/office/drawing/2016/5/12/chartex" xmlns:cx7="http://schemas.microsoft.com/office/drawing/2016/5/13/chartex" xmlns:cx8="http://schemas.microsoft.com/office/drawing/2016/5/14/chartex" xmlns:mc="http://schemas.openxmlformats.org/markup-compatibility/2006" xmlns:aink="http://schemas.microsoft.com/office/drawing/2016/ink" xmlns:am3d="http://schemas.microsoft.com/office/drawing/2017/model3d" xmlns:o="urn:schemas-microsoft-com:office:office" xmlns:r="http://schemas.openxmlformats.org/officeDocument/2006/relationships" xmlns:m="http://schemas.openxmlformats.org/officeDocument/2006/math" xmlns:v="urn:schemas-microsoft-com:vml" xmlns:wp14="http://schemas.microsoft.com/office/word/2010/wordprocessingDrawing" xmlns:wp="http://schemas.openxmlformats.org/drawingml/2006/wordprocessingDrawing" xmlns:w10="urn:schemas-microsoft-com:office:word" xmlns:w="http://schemas.openxmlformats.org/wordprocessingml/2006/main" xmlns:w14="http://schemas.microsoft.com/office/word/2010/wordml" xmlns:w15="http://schemas.microsoft.com/office/word/2012/wordml" xmlns:w16cex="http://schemas.microsoft.com/office/word/2018/wordml/cex" xmlns:w16cid="http://schemas.microsoft.com/office/word/2016/wordml/cid" xmlns:w16="http://schemas.microsoft.com/office/word/2018/wordml" xmlns:w16se="http://schemas.microsoft.com/office/word/2015/wordml/symex" xmlns:wpg="http://schemas.microsoft.com/office/word/2010/wordprocessingGroup" xmlns:wpi="http://schemas.microsoft.com/office/word/2010/wordprocessingInk" xmlns:wne="http://schemas.microsoft.com/office/word/2006/wordml" xmlns:wps="http://schemas.microsoft.com/office/word/2010/wordprocessingShape" mc:Ignorable="w14 w15 w16se w16cid w16 w16cex wp14">
+<w:endnotes xmlns:wpc="http://schemas.microsoft.com/office/word/2010/wordprocessingCanvas" xmlns:cx="http://schemas.microsoft.com/office/drawing/2014/chartex" xmlns:cx1="http://schemas.microsoft.com/office/drawing/2015/9/8/chartex" xmlns:cx2="http://schemas.microsoft.com/office/drawing/2015/10/21/chartex" xmlns:cx3="http://schemas.microsoft.com/office/drawing/2016/5/9/chartex" xmlns:cx4="http://schemas.microsoft.com/office/drawing/2016/5/10/chartex" xmlns:cx5="http://schemas.microsoft.com/office/drawing/2016/5/11/chartex" xmlns:cx6="http://schemas.microsoft.com/office/drawing/2016/5/12/chartex" xmlns:cx7="http://schemas.microsoft.com/office/drawing/2016/5/13/chartex" xmlns:cx8="http://schemas.microsoft.com/office/drawing/2016/5/14/chartex" xmlns:mc="http://schemas.openxmlformats.org/markup-compatibility/2006" xmlns:aink="http://schemas.microsoft.com/office/drawing/2016/ink" xmlns:am3d="http://schemas.microsoft.com/office/drawing/2017/model3d" xmlns:o="urn:schemas-microsoft-com:office:office" xmlns:r="http://schemas.openxmlformats.org/officeDocument/2006/relationships" xmlns:m="http://schemas.openxmlformats.org/officeDocument/2006/math" xmlns:v="urn:schemas-microsoft-com:vml" xmlns:wp14="http://schemas.microsoft.com/office/word/2010/wordprocessingDrawing" xmlns:wp="http://schemas.openxmlformats.org/drawingml/2006/wordprocessingDrawing" xmlns:w10="urn:schemas-microsoft-com:office:word" xmlns:w="http://schemas.openxmlformats.org/wordprocessingml/2006/main" xmlns:w14="http://schemas.microsoft.com/office/word/2010/wordml" xmlns:w15="http://schemas.microsoft.com/office/word/2012/wordml" xmlns:w16cex="http://schemas.microsoft.com/office/word/2018/wordml/cex" xmlns:w16cid="http://schemas.microsoft.com/office/word/2016/wordml/cid" xmlns:w16="http://schemas.microsoft.com/office/word/2018/wordml" xmlns:w16sdtdh="http://schemas.microsoft.com/office/word/2020/wordml/sdtdatahash" xmlns:w16se="http://schemas.microsoft.com/office/word/2015/wordml/symex" xmlns:wpg="http://schemas.microsoft.com/office/word/2010/wordprocessingGroup" xmlns:wpi="http://schemas.microsoft.com/office/word/2010/wordprocessingInk" xmlns:wne="http://schemas.microsoft.com/office/word/2006/wordml" xmlns:wps="http://schemas.microsoft.com/office/word/2010/wordprocessingShape" mc:Ignorable="w14 w15 w16se w16cid w16 w16cex w16sdtdh wp14">
   <w:endnote w:type="separator" w:id="-1">
     <w:p>
       <w:pPr>
@@ -9329,7 +8005,7 @@
 </file>
 
 <file path=word/footnotes.xml><?xml version="1.0" encoding="utf-8"?>
-<w:footnotes xmlns:wpc="http://schemas.microsoft.com/office/word/2010/wordprocessingCanvas" xmlns:cx="http://schemas.microsoft.com/office/drawing/2014/chartex" xmlns:cx1="http://schemas.microsoft.com/office/drawing/2015/9/8/chartex" xmlns:cx2="http://schemas.microsoft.com/office/drawing/2015/10/21/chartex" xmlns:cx3="http://schemas.microsoft.com/office/drawing/2016/5/9/chartex" xmlns:cx4="http://schemas.microsoft.com/office/drawing/2016/5/10/chartex" xmlns:cx5="http://schemas.microsoft.com/office/drawing/2016/5/11/chartex" xmlns:cx6="http://schemas.microsoft.com/office/drawing/2016/5/12/chartex" xmlns:cx7="http://schemas.microsoft.com/office/drawing/2016/5/13/chartex" xmlns:cx8="http://schemas.microsoft.com/office/drawing/2016/5/14/chartex" xmlns:mc="http://schemas.openxmlformats.org/markup-compatibility/2006" xmlns:aink="http://schemas.microsoft.com/office/drawing/2016/ink" xmlns:am3d="http://schemas.microsoft.com/office/drawing/2017/model3d" xmlns:o="urn:schemas-microsoft-com:office:office" xmlns:r="http://schemas.openxmlformats.org/officeDocument/2006/relationships" xmlns:m="http://schemas.openxmlformats.org/officeDocument/2006/math" xmlns:v="urn:schemas-microsoft-com:vml" xmlns:wp14="http://schemas.microsoft.com/office/word/2010/wordprocessingDrawing" xmlns:wp="http://schemas.openxmlformats.org/drawingml/2006/wordprocessingDrawing" xmlns:w10="urn:schemas-microsoft-com:office:word" xmlns:w="http://schemas.openxmlformats.org/wordprocessingml/2006/main" xmlns:w14="http://schemas.microsoft.com/office/word/2010/wordml" xmlns:w15="http://schemas.microsoft.com/office/word/2012/wordml" xmlns:w16cex="http://schemas.microsoft.com/office/word/2018/wordml/cex" xmlns:w16cid="http://schemas.microsoft.com/office/word/2016/wordml/cid" xmlns:w16="http://schemas.microsoft.com/office/word/2018/wordml" xmlns:w16se="http://schemas.microsoft.com/office/word/2015/wordml/symex" xmlns:wpg="http://schemas.microsoft.com/office/word/2010/wordprocessingGroup" xmlns:wpi="http://schemas.microsoft.com/office/word/2010/wordprocessingInk" xmlns:wne="http://schemas.microsoft.com/office/word/2006/wordml" xmlns:wps="http://schemas.microsoft.com/office/word/2010/wordprocessingShape" mc:Ignorable="w14 w15 w16se w16cid w16 w16cex wp14">
+<w:footnotes xmlns:wpc="http://schemas.microsoft.com/office/word/2010/wordprocessingCanvas" xmlns:cx="http://schemas.microsoft.com/office/drawing/2014/chartex" xmlns:cx1="http://schemas.microsoft.com/office/drawing/2015/9/8/chartex" xmlns:cx2="http://schemas.microsoft.com/office/drawing/2015/10/21/chartex" xmlns:cx3="http://schemas.microsoft.com/office/drawing/2016/5/9/chartex" xmlns:cx4="http://schemas.microsoft.com/office/drawing/2016/5/10/chartex" xmlns:cx5="http://schemas.microsoft.com/office/drawing/2016/5/11/chartex" xmlns:cx6="http://schemas.microsoft.com/office/drawing/2016/5/12/chartex" xmlns:cx7="http://schemas.microsoft.com/office/drawing/2016/5/13/chartex" xmlns:cx8="http://schemas.microsoft.com/office/drawing/2016/5/14/chartex" xmlns:mc="http://schemas.openxmlformats.org/markup-compatibility/2006" xmlns:aink="http://schemas.microsoft.com/office/drawing/2016/ink" xmlns:am3d="http://schemas.microsoft.com/office/drawing/2017/model3d" xmlns:o="urn:schemas-microsoft-com:office:office" xmlns:r="http://schemas.openxmlformats.org/officeDocument/2006/relationships" xmlns:m="http://schemas.openxmlformats.org/officeDocument/2006/math" xmlns:v="urn:schemas-microsoft-com:vml" xmlns:wp14="http://schemas.microsoft.com/office/word/2010/wordprocessingDrawing" xmlns:wp="http://schemas.openxmlformats.org/drawingml/2006/wordprocessingDrawing" xmlns:w10="urn:schemas-microsoft-com:office:word" xmlns:w="http://schemas.openxmlformats.org/wordprocessingml/2006/main" xmlns:w14="http://schemas.microsoft.com/office/word/2010/wordml" xmlns:w15="http://schemas.microsoft.com/office/word/2012/wordml" xmlns:w16cex="http://schemas.microsoft.com/office/word/2018/wordml/cex" xmlns:w16cid="http://schemas.microsoft.com/office/word/2016/wordml/cid" xmlns:w16="http://schemas.microsoft.com/office/word/2018/wordml" xmlns:w16sdtdh="http://schemas.microsoft.com/office/word/2020/wordml/sdtdatahash" xmlns:w16se="http://schemas.microsoft.com/office/word/2015/wordml/symex" xmlns:wpg="http://schemas.microsoft.com/office/word/2010/wordprocessingGroup" xmlns:wpi="http://schemas.microsoft.com/office/word/2010/wordprocessingInk" xmlns:wne="http://schemas.microsoft.com/office/word/2006/wordml" xmlns:wps="http://schemas.microsoft.com/office/word/2010/wordprocessingShape" mc:Ignorable="w14 w15 w16se w16cid w16 w16cex w16sdtdh wp14">
   <w:footnote w:type="separator" w:id="-1">
     <w:p>
       <w:pPr>
@@ -9354,7 +8030,7 @@
 </file>
 
 <file path=word/numbering.xml><?xml version="1.0" encoding="utf-8"?>
-<w:numbering xmlns:wpc="http://schemas.microsoft.com/office/word/2010/wordprocessingCanvas" xmlns:cx="http://schemas.microsoft.com/office/drawing/2014/chartex" xmlns:cx1="http://schemas.microsoft.com/office/drawing/2015/9/8/chartex" xmlns:cx2="http://schemas.microsoft.com/office/drawing/2015/10/21/chartex" xmlns:cx3="http://schemas.microsoft.com/office/drawing/2016/5/9/chartex" xmlns:cx4="http://schemas.microsoft.com/office/drawing/2016/5/10/chartex" xmlns:cx5="http://schemas.microsoft.com/office/drawing/2016/5/11/chartex" xmlns:cx6="http://schemas.microsoft.com/office/drawing/2016/5/12/chartex" xmlns:cx7="http://schemas.microsoft.com/office/drawing/2016/5/13/chartex" xmlns:cx8="http://schemas.microsoft.com/office/drawing/2016/5/14/chartex" xmlns:mc="http://schemas.openxmlformats.org/markup-compatibility/2006" xmlns:aink="http://schemas.microsoft.com/office/drawing/2016/ink" xmlns:am3d="http://schemas.microsoft.com/office/drawing/2017/model3d" xmlns:o="urn:schemas-microsoft-com:office:office" xmlns:r="http://schemas.openxmlformats.org/officeDocument/2006/relationships" xmlns:m="http://schemas.openxmlformats.org/officeDocument/2006/math" xmlns:v="urn:schemas-microsoft-com:vml" xmlns:wp14="http://schemas.microsoft.com/office/word/2010/wordprocessingDrawing" xmlns:wp="http://schemas.openxmlformats.org/drawingml/2006/wordprocessingDrawing" xmlns:w10="urn:schemas-microsoft-com:office:word" xmlns:w="http://schemas.openxmlformats.org/wordprocessingml/2006/main" xmlns:w14="http://schemas.microsoft.com/office/word/2010/wordml" xmlns:w15="http://schemas.microsoft.com/office/word/2012/wordml" xmlns:w16cex="http://schemas.microsoft.com/office/word/2018/wordml/cex" xmlns:w16cid="http://schemas.microsoft.com/office/word/2016/wordml/cid" xmlns:w16="http://schemas.microsoft.com/office/word/2018/wordml" xmlns:w16se="http://schemas.microsoft.com/office/word/2015/wordml/symex" xmlns:wpg="http://schemas.microsoft.com/office/word/2010/wordprocessingGroup" xmlns:wpi="http://schemas.microsoft.com/office/word/2010/wordprocessingInk" xmlns:wne="http://schemas.microsoft.com/office/word/2006/wordml" xmlns:wps="http://schemas.microsoft.com/office/word/2010/wordprocessingShape" mc:Ignorable="w14 w15 w16se w16cid w16 w16cex wp14">
+<w:numbering xmlns:wpc="http://schemas.microsoft.com/office/word/2010/wordprocessingCanvas" xmlns:cx="http://schemas.microsoft.com/office/drawing/2014/chartex" xmlns:cx1="http://schemas.microsoft.com/office/drawing/2015/9/8/chartex" xmlns:cx2="http://schemas.microsoft.com/office/drawing/2015/10/21/chartex" xmlns:cx3="http://schemas.microsoft.com/office/drawing/2016/5/9/chartex" xmlns:cx4="http://schemas.microsoft.com/office/drawing/2016/5/10/chartex" xmlns:cx5="http://schemas.microsoft.com/office/drawing/2016/5/11/chartex" xmlns:cx6="http://schemas.microsoft.com/office/drawing/2016/5/12/chartex" xmlns:cx7="http://schemas.microsoft.com/office/drawing/2016/5/13/chartex" xmlns:cx8="http://schemas.microsoft.com/office/drawing/2016/5/14/chartex" xmlns:mc="http://schemas.openxmlformats.org/markup-compatibility/2006" xmlns:aink="http://schemas.microsoft.com/office/drawing/2016/ink" xmlns:am3d="http://schemas.microsoft.com/office/drawing/2017/model3d" xmlns:o="urn:schemas-microsoft-com:office:office" xmlns:r="http://schemas.openxmlformats.org/officeDocument/2006/relationships" xmlns:m="http://schemas.openxmlformats.org/officeDocument/2006/math" xmlns:v="urn:schemas-microsoft-com:vml" xmlns:wp14="http://schemas.microsoft.com/office/word/2010/wordprocessingDrawing" xmlns:wp="http://schemas.openxmlformats.org/drawingml/2006/wordprocessingDrawing" xmlns:w10="urn:schemas-microsoft-com:office:word" xmlns:w="http://schemas.openxmlformats.org/wordprocessingml/2006/main" xmlns:w14="http://schemas.microsoft.com/office/word/2010/wordml" xmlns:w15="http://schemas.microsoft.com/office/word/2012/wordml" xmlns:w16cex="http://schemas.microsoft.com/office/word/2018/wordml/cex" xmlns:w16cid="http://schemas.microsoft.com/office/word/2016/wordml/cid" xmlns:w16="http://schemas.microsoft.com/office/word/2018/wordml" xmlns:w16sdtdh="http://schemas.microsoft.com/office/word/2020/wordml/sdtdatahash" xmlns:w16se="http://schemas.microsoft.com/office/word/2015/wordml/symex" xmlns:wpg="http://schemas.microsoft.com/office/word/2010/wordprocessingGroup" xmlns:wpi="http://schemas.microsoft.com/office/word/2010/wordprocessingInk" xmlns:wne="http://schemas.microsoft.com/office/word/2006/wordml" xmlns:wps="http://schemas.microsoft.com/office/word/2010/wordprocessingShape" mc:Ignorable="w14 w15 w16se w16cid w16 w16cex w16sdtdh wp14">
   <w:abstractNum w:abstractNumId="0" w15:restartNumberingAfterBreak="0">
     <w:nsid w:val="05553CCD"/>
     <w:multiLevelType w:val="hybridMultilevel"/>
@@ -12819,7 +11495,7 @@
 </file>
 
 <file path=word/styles.xml><?xml version="1.0" encoding="utf-8"?>
-<w:styles xmlns:mc="http://schemas.openxmlformats.org/markup-compatibility/2006" xmlns:r="http://schemas.openxmlformats.org/officeDocument/2006/relationships" xmlns:w="http://schemas.openxmlformats.org/wordprocessingml/2006/main" xmlns:w14="http://schemas.microsoft.com/office/word/2010/wordml" xmlns:w15="http://schemas.microsoft.com/office/word/2012/wordml" xmlns:w16cex="http://schemas.microsoft.com/office/word/2018/wordml/cex" xmlns:w16cid="http://schemas.microsoft.com/office/word/2016/wordml/cid" xmlns:w16="http://schemas.microsoft.com/office/word/2018/wordml" xmlns:w16se="http://schemas.microsoft.com/office/word/2015/wordml/symex" mc:Ignorable="w14 w15 w16se w16cid w16 w16cex">
+<w:styles xmlns:mc="http://schemas.openxmlformats.org/markup-compatibility/2006" xmlns:r="http://schemas.openxmlformats.org/officeDocument/2006/relationships" xmlns:w="http://schemas.openxmlformats.org/wordprocessingml/2006/main" xmlns:w14="http://schemas.microsoft.com/office/word/2010/wordml" xmlns:w15="http://schemas.microsoft.com/office/word/2012/wordml" xmlns:w16cex="http://schemas.microsoft.com/office/word/2018/wordml/cex" xmlns:w16cid="http://schemas.microsoft.com/office/word/2016/wordml/cid" xmlns:w16="http://schemas.microsoft.com/office/word/2018/wordml" xmlns:w16sdtdh="http://schemas.microsoft.com/office/word/2020/wordml/sdtdatahash" xmlns:w16se="http://schemas.microsoft.com/office/word/2015/wordml/symex" mc:Ignorable="w14 w15 w16se w16cid w16 w16cex w16sdtdh">
   <w:docDefaults>
     <w:rPrDefault>
       <w:rPr>

</xml_diff>

<commit_message>
1. Fix error when using symbolic link in ref in run_differential_analysis_rna.sh. Not sure why before this commit, it appeared to be working. 2. Delete extra q on top of feature_counts_simg.sbatch. 3. Commented out echo  in run_align_create_tracks_rna.sh. 4. Modify README adding naming rules for string_to_identify_sample. 5. Modify samples.txt in project_ex, changing and adding more information for string_to_identify_sample/group. 6. This is the version currently in /export/apps/opt/rnaseq-pipeline/2.0
</commit_message>
<xml_diff>
--- a/README.docx
+++ b/README.docx
@@ -388,16 +388,11 @@
           <w:numId w:val="14"/>
         </w:numPr>
       </w:pPr>
-      <w:proofErr w:type="gramStart"/>
       <w:r>
         <w:t>Take</w:t>
       </w:r>
       <w:r>
-        <w:t xml:space="preserve"> a look</w:t>
-      </w:r>
-      <w:proofErr w:type="gramEnd"/>
-      <w:r>
-        <w:t xml:space="preserve"> at </w:t>
+        <w:t xml:space="preserve"> a look at </w:t>
       </w:r>
       <w:r>
         <w:rPr>
@@ -2440,7 +2435,13 @@
         <w:t>tring_to_identify_sample</w:t>
       </w:r>
       <w:r>
-        <w:t>” – this string will be used to identify files that below to a particular</w:t>
+        <w:t>” – this string will be used to identify files that belo</w:t>
+      </w:r>
+      <w:r>
+        <w:t>ng</w:t>
+      </w:r>
+      <w:r>
+        <w:t xml:space="preserve"> to a particular</w:t>
       </w:r>
       <w:r>
         <w:t xml:space="preserve"> sample</w:t>
@@ -2448,20 +2449,199 @@
       <w:r>
         <w:t>.</w:t>
       </w:r>
+      <w:r>
+        <w:t xml:space="preserve"> </w:t>
+      </w:r>
     </w:p>
     <w:p>
       <w:pPr>
         <w:pStyle w:val="ListParagraph"/>
         <w:ind w:left="1440"/>
-      </w:pPr>
-      <w:r>
         <w:rPr>
           <w:rStyle w:val="normaltextrun"/>
           <w:rFonts w:ascii="Calibri" w:hAnsi="Calibri" w:cs="Calibri"/>
           <w:shd w:val="clear" w:color="auto" w:fill="FFFFFF"/>
         </w:rPr>
-        <w:t>This could have punctuation characters. </w:t>
-      </w:r>
+      </w:pPr>
+    </w:p>
+    <w:p>
+      <w:pPr>
+        <w:pStyle w:val="ListParagraph"/>
+        <w:ind w:left="1440"/>
+        <w:rPr>
+          <w:rStyle w:val="normaltextrun"/>
+          <w:rFonts w:ascii="Calibri" w:hAnsi="Calibri" w:cs="Calibri"/>
+          <w:shd w:val="clear" w:color="auto" w:fill="FFFFFF"/>
+        </w:rPr>
+      </w:pPr>
+      <w:r>
+        <w:rPr>
+          <w:rStyle w:val="normaltextrun"/>
+          <w:rFonts w:ascii="Calibri" w:hAnsi="Calibri" w:cs="Calibri"/>
+          <w:b/>
+          <w:bCs/>
+          <w:shd w:val="clear" w:color="auto" w:fill="FFFFFF"/>
+        </w:rPr>
+        <w:t>Naming rules</w:t>
+      </w:r>
+      <w:r>
+        <w:rPr>
+          <w:rStyle w:val="normaltextrun"/>
+          <w:rFonts w:ascii="Calibri" w:hAnsi="Calibri" w:cs="Calibri"/>
+          <w:shd w:val="clear" w:color="auto" w:fill="FFFFFF"/>
+        </w:rPr>
+        <w:t>:</w:t>
+      </w:r>
+    </w:p>
+    <w:p>
+      <w:pPr>
+        <w:pStyle w:val="ListParagraph"/>
+        <w:numPr>
+          <w:ilvl w:val="0"/>
+          <w:numId w:val="38"/>
+        </w:numPr>
+        <w:rPr>
+          <w:rStyle w:val="normaltextrun"/>
+          <w:color w:val="00B0F0"/>
+        </w:rPr>
+      </w:pPr>
+      <w:r>
+        <w:rPr>
+          <w:rStyle w:val="normaltextrun"/>
+          <w:rFonts w:ascii="Calibri" w:hAnsi="Calibri" w:cs="Calibri"/>
+          <w:shd w:val="clear" w:color="auto" w:fill="FFFFFF"/>
+        </w:rPr>
+        <w:t>This c</w:t>
+      </w:r>
+      <w:r>
+        <w:rPr>
+          <w:rStyle w:val="normaltextrun"/>
+          <w:rFonts w:ascii="Calibri" w:hAnsi="Calibri" w:cs="Calibri"/>
+          <w:shd w:val="clear" w:color="auto" w:fill="FFFFFF"/>
+        </w:rPr>
+        <w:t>an</w:t>
+      </w:r>
+      <w:r>
+        <w:rPr>
+          <w:rStyle w:val="normaltextrun"/>
+          <w:rFonts w:ascii="Calibri" w:hAnsi="Calibri" w:cs="Calibri"/>
+          <w:shd w:val="clear" w:color="auto" w:fill="FFFFFF"/>
+        </w:rPr>
+        <w:t xml:space="preserve"> have punctuation characters. </w:t>
+      </w:r>
+    </w:p>
+    <w:p>
+      <w:pPr>
+        <w:pStyle w:val="ListParagraph"/>
+        <w:numPr>
+          <w:ilvl w:val="0"/>
+          <w:numId w:val="38"/>
+        </w:numPr>
+        <w:rPr>
+          <w:color w:val="00B0F0"/>
+        </w:rPr>
+      </w:pPr>
+      <w:r>
+        <w:t xml:space="preserve">Different </w:t>
+      </w:r>
+      <w:r>
+        <w:t>sample</w:t>
+      </w:r>
+      <w:r>
+        <w:t xml:space="preserve"> </w:t>
+      </w:r>
+      <w:r>
+        <w:rPr>
+          <w:b/>
+          <w:bCs/>
+          <w:color w:val="FF0000"/>
+        </w:rPr>
+        <w:t>cannot have</w:t>
+      </w:r>
+      <w:r>
+        <w:rPr>
+          <w:color w:val="FF0000"/>
+        </w:rPr>
+        <w:t xml:space="preserve"> </w:t>
+      </w:r>
+      <w:r>
+        <w:t>“</w:t>
+      </w:r>
+      <w:r>
+        <w:t>string_to_identify_sample</w:t>
+      </w:r>
+      <w:r>
+        <w:t xml:space="preserve">” that is a </w:t>
+      </w:r>
+      <w:r>
+        <w:t xml:space="preserve">complete </w:t>
+      </w:r>
+      <w:r>
+        <w:t xml:space="preserve">part of another </w:t>
+      </w:r>
+      <w:r>
+        <w:t>“string_to_identify_sample”</w:t>
+      </w:r>
+      <w:r>
+        <w:t>.</w:t>
+      </w:r>
+      <w:r>
+        <w:t xml:space="preserve"> (i.e., two “</w:t>
+      </w:r>
+      <w:r>
+        <w:t>string_to_identify_sample</w:t>
+      </w:r>
+      <w:r>
+        <w:t>”: “</w:t>
+      </w:r>
+      <w:r>
+        <w:t>iEF714Rep1</w:t>
+      </w:r>
+      <w:r>
+        <w:t>” and “</w:t>
+      </w:r>
+      <w:r>
+        <w:t>iEF714Rep11</w:t>
+      </w:r>
+      <w:r>
+        <w:t xml:space="preserve">” </w:t>
+      </w:r>
+      <w:r>
+        <w:t>are</w:t>
+      </w:r>
+      <w:r>
+        <w:t xml:space="preserve"> not allowed as “</w:t>
+      </w:r>
+      <w:r>
+        <w:t>iEF714Rep1</w:t>
+      </w:r>
+      <w:r>
+        <w:t>” is a substring of “</w:t>
+      </w:r>
+      <w:r>
+        <w:t>iEF714Rep11</w:t>
+      </w:r>
+      <w:r>
+        <w:t xml:space="preserve">”). </w:t>
+      </w:r>
+      <w:r>
+        <w:t xml:space="preserve">One workaround is to change your replicatename for Rep11 as Repl11. Remember to change your fastq.gz filename accordingly. In this case, “string_to_identify_sample” is now “iEF714Repl11”. </w:t>
+      </w:r>
+      <w:r>
+        <w:t xml:space="preserve">See example </w:t>
+      </w:r>
+      <w:r>
+        <w:t>1</w:t>
+      </w:r>
+      <w:r>
+        <w:t xml:space="preserve"> below.</w:t>
+      </w:r>
+    </w:p>
+    <w:p>
+      <w:pPr>
+        <w:pStyle w:val="ListParagraph"/>
+        <w:ind w:left="1440"/>
+      </w:pPr>
     </w:p>
     <w:p>
       <w:pPr>
@@ -2604,7 +2784,23 @@
           <w:sz w:val="20"/>
           <w:szCs w:val="20"/>
         </w:rPr>
-        <w:t>563R1_S59_L001_R2_001.sub.fastq.gz</w:t>
+        <w:t>563R1_S59_L001_R</w:t>
+      </w:r>
+      <w:r>
+        <w:rPr>
+          <w:rFonts w:ascii="Courier New" w:hAnsi="Courier New" w:cs="Courier New"/>
+          <w:sz w:val="20"/>
+          <w:szCs w:val="20"/>
+        </w:rPr>
+        <w:t>1</w:t>
+      </w:r>
+      <w:r>
+        <w:rPr>
+          <w:rFonts w:ascii="Courier New" w:hAnsi="Courier New" w:cs="Courier New"/>
+          <w:sz w:val="20"/>
+          <w:szCs w:val="20"/>
+        </w:rPr>
+        <w:t>_001.sub.fastq.gz</w:t>
       </w:r>
     </w:p>
     <w:p>
@@ -2637,7 +2833,39 @@
           <w:sz w:val="20"/>
           <w:szCs w:val="20"/>
         </w:rPr>
-        <w:t>197R1_S56_L002_R2_001.sub.fastq.gz</w:t>
+        <w:t>197R</w:t>
+      </w:r>
+      <w:r>
+        <w:rPr>
+          <w:rFonts w:ascii="Courier New" w:hAnsi="Courier New" w:cs="Courier New"/>
+          <w:sz w:val="20"/>
+          <w:szCs w:val="20"/>
+        </w:rPr>
+        <w:t>2</w:t>
+      </w:r>
+      <w:r>
+        <w:rPr>
+          <w:rFonts w:ascii="Courier New" w:hAnsi="Courier New" w:cs="Courier New"/>
+          <w:sz w:val="20"/>
+          <w:szCs w:val="20"/>
+        </w:rPr>
+        <w:t>_S56_L002_R</w:t>
+      </w:r>
+      <w:r>
+        <w:rPr>
+          <w:rFonts w:ascii="Courier New" w:hAnsi="Courier New" w:cs="Courier New"/>
+          <w:sz w:val="20"/>
+          <w:szCs w:val="20"/>
+        </w:rPr>
+        <w:t>1</w:t>
+      </w:r>
+      <w:r>
+        <w:rPr>
+          <w:rFonts w:ascii="Courier New" w:hAnsi="Courier New" w:cs="Courier New"/>
+          <w:sz w:val="20"/>
+          <w:szCs w:val="20"/>
+        </w:rPr>
+        <w:t>_001.sub.fastq.gz</w:t>
       </w:r>
     </w:p>
     <w:p>
@@ -2670,14 +2898,123 @@
           <w:sz w:val="20"/>
           <w:szCs w:val="20"/>
         </w:rPr>
-        <w:t>197R2_S65_L001_R2_001.sub.fastq.gz</w:t>
-      </w:r>
-    </w:p>
-    <w:p>
-      <w:pPr>
+        <w:t>197R</w:t>
+      </w:r>
+      <w:r>
+        <w:rPr>
+          <w:rFonts w:ascii="Courier New" w:hAnsi="Courier New" w:cs="Courier New"/>
+          <w:sz w:val="20"/>
+          <w:szCs w:val="20"/>
+        </w:rPr>
+        <w:t>2</w:t>
+      </w:r>
+      <w:r>
+        <w:rPr>
+          <w:rFonts w:ascii="Courier New" w:hAnsi="Courier New" w:cs="Courier New"/>
+          <w:sz w:val="20"/>
+          <w:szCs w:val="20"/>
+        </w:rPr>
+        <w:t>1</w:t>
+      </w:r>
+      <w:r>
+        <w:rPr>
+          <w:rFonts w:ascii="Courier New" w:hAnsi="Courier New" w:cs="Courier New"/>
+          <w:sz w:val="20"/>
+          <w:szCs w:val="20"/>
+        </w:rPr>
+        <w:t>_S65_L001_R</w:t>
+      </w:r>
+      <w:r>
+        <w:rPr>
+          <w:rFonts w:ascii="Courier New" w:hAnsi="Courier New" w:cs="Courier New"/>
+          <w:sz w:val="20"/>
+          <w:szCs w:val="20"/>
+        </w:rPr>
+        <w:t>1</w:t>
+      </w:r>
+      <w:r>
+        <w:rPr>
+          <w:rFonts w:ascii="Courier New" w:hAnsi="Courier New" w:cs="Courier New"/>
+          <w:sz w:val="20"/>
+          <w:szCs w:val="20"/>
+        </w:rPr>
+        <w:t>_001.sub.fastq.gz</w:t>
+      </w:r>
+    </w:p>
+    <w:p>
+      <w:pPr>
+        <w:pStyle w:val="ListParagraph"/>
+        <w:ind w:left="2880"/>
+      </w:pPr>
+    </w:p>
+    <w:p>
+      <w:pPr>
+        <w:pStyle w:val="ListParagraph"/>
         <w:ind w:left="2160"/>
       </w:pPr>
       <w:r>
+        <w:rPr>
+          <w:b/>
+          <w:bCs/>
+        </w:rPr>
+        <w:t xml:space="preserve">You would change </w:t>
+      </w:r>
+      <w:r>
+        <w:rPr>
+          <w:b/>
+          <w:bCs/>
+        </w:rPr>
+        <w:t>the last filename to</w:t>
+      </w:r>
+      <w:r>
+        <w:t>:</w:t>
+      </w:r>
+    </w:p>
+    <w:p>
+      <w:pPr>
+        <w:pStyle w:val="ListParagraph"/>
+        <w:ind w:left="2160"/>
+      </w:pPr>
+      <w:r>
+        <w:t xml:space="preserve"> </w:t>
+      </w:r>
+      <w:r>
+        <w:rPr>
+          <w:rFonts w:ascii="Courier New" w:hAnsi="Courier New" w:cs="Courier New"/>
+          <w:sz w:val="20"/>
+          <w:szCs w:val="20"/>
+        </w:rPr>
+        <w:t>A9_20-0655_iEF197R</w:t>
+      </w:r>
+      <w:r>
+        <w:rPr>
+          <w:rFonts w:ascii="Courier New" w:hAnsi="Courier New" w:cs="Courier New"/>
+          <w:sz w:val="20"/>
+          <w:szCs w:val="20"/>
+        </w:rPr>
+        <w:t>epl2</w:t>
+      </w:r>
+      <w:r>
+        <w:rPr>
+          <w:rFonts w:ascii="Courier New" w:hAnsi="Courier New" w:cs="Courier New"/>
+          <w:sz w:val="20"/>
+          <w:szCs w:val="20"/>
+        </w:rPr>
+        <w:t>1_S65_L001_R1_001.sub.fastq.gz</w:t>
+      </w:r>
+    </w:p>
+    <w:p>
+      <w:pPr>
+        <w:ind w:left="2160"/>
+      </w:pPr>
+      <w:r>
+        <w:lastRenderedPageBreak/>
+        <w:t xml:space="preserve">All the other filenames will be the same. </w:t>
+      </w:r>
+      <w:r>
+        <w:br/>
+      </w:r>
+      <w:r>
         <w:t>T</w:t>
       </w:r>
       <w:r>
@@ -2709,13 +3046,52 @@
         <w:t>iEF</w:t>
       </w:r>
       <w:r>
-        <w:t xml:space="preserve">197R1 and </w:t>
+        <w:t>197R</w:t>
+      </w:r>
+      <w:r>
+        <w:t>2</w:t>
+      </w:r>
+      <w:r>
+        <w:t xml:space="preserve"> and </w:t>
       </w:r>
       <w:r>
         <w:t>iEF</w:t>
       </w:r>
       <w:r>
-        <w:t>197R2 respectively.</w:t>
+        <w:t>197R</w:t>
+      </w:r>
+      <w:r>
+        <w:t>epl</w:t>
+      </w:r>
+      <w:r>
+        <w:t>2</w:t>
+      </w:r>
+      <w:r>
+        <w:t>1,</w:t>
+      </w:r>
+      <w:r>
+        <w:t xml:space="preserve"> respectively.</w:t>
+      </w:r>
+      <w:r>
+        <w:t xml:space="preserve"> Note that iEF197R2 is no longer completely part of iEF197Repl21.</w:t>
+      </w:r>
+    </w:p>
+    <w:p>
+      <w:pPr>
+        <w:ind w:left="2160"/>
+      </w:pPr>
+      <w:r>
+        <w:t>The “</w:t>
+      </w:r>
+      <w:r>
+        <w:rPr>
+          <w:b/>
+          <w:bCs/>
+        </w:rPr>
+        <w:t>Replicatename</w:t>
+      </w:r>
+      <w:r>
+        <w:t>” would be R1, R1, R2 and Repl21, respectively.</w:t>
       </w:r>
     </w:p>
     <w:p>
@@ -2949,7 +3325,6 @@
         <w:ind w:left="2880"/>
       </w:pPr>
       <w:r>
-        <w:lastRenderedPageBreak/>
         <w:t xml:space="preserve">Therefore the </w:t>
       </w:r>
       <w:r>
@@ -3240,6 +3615,7 @@
           <w:sz w:val="20"/>
           <w:szCs w:val="20"/>
         </w:rPr>
+        <w:lastRenderedPageBreak/>
         <w:t xml:space="preserve">bash </w:t>
       </w:r>
       <w:r>
@@ -3571,7 +3947,6 @@
         <w:rPr>
           <w:b/>
         </w:rPr>
-        <w:lastRenderedPageBreak/>
         <w:t>Note</w:t>
       </w:r>
       <w:r>
@@ -4117,6 +4492,7 @@
         <w:rPr>
           <w:rFonts w:cs="Courier New"/>
         </w:rPr>
+        <w:lastRenderedPageBreak/>
         <w:t>Place reference genome sequence file (.fa or .fasta) and genome annotation (.gtf) inside a directory with the genome name. Place this directory under a directory named “ref”, inside your project directory.</w:t>
       </w:r>
     </w:p>
@@ -4244,7 +4620,6 @@
           <w:sz w:val="20"/>
           <w:szCs w:val="20"/>
         </w:rPr>
-        <w:lastRenderedPageBreak/>
         <w:t xml:space="preserve">bash </w:t>
       </w:r>
       <w:r>
@@ -4572,6 +4947,7 @@
         <w:rPr>
           <w:rFonts w:cs="Courier New"/>
         </w:rPr>
+        <w:lastRenderedPageBreak/>
         <w:t xml:space="preserve">To </w:t>
       </w:r>
       <w:r>
@@ -4980,7 +5356,6 @@
           <w:sz w:val="20"/>
           <w:szCs w:val="20"/>
         </w:rPr>
-        <w:lastRenderedPageBreak/>
         <w:t>cd my_project</w:t>
       </w:r>
     </w:p>
@@ -5322,6 +5697,7 @@
           <w:rFonts w:cs="Courier New"/>
           <w:noProof/>
         </w:rPr>
+        <w:lastRenderedPageBreak/>
         <w:drawing>
           <wp:inline distT="0" distB="0" distL="0" distR="0" wp14:anchorId="73EB87CF" wp14:editId="2DC606D0">
             <wp:extent cx="2667000" cy="2570630"/>
@@ -5731,7 +6107,6 @@
           <w:sz w:val="20"/>
           <w:szCs w:val="20"/>
         </w:rPr>
-        <w:lastRenderedPageBreak/>
         <w:t xml:space="preserve">bash </w:t>
       </w:r>
       <w:r>
@@ -6008,6 +6383,7 @@
           <w:sz w:val="20"/>
           <w:szCs w:val="20"/>
         </w:rPr>
+        <w:lastRenderedPageBreak/>
         <w:t>/gpfs0/home1/gdlessnicklab/cxt050/Steve/virtual_server/rnaseq-singularity/project_ex/fastq</w:t>
       </w:r>
     </w:p>
@@ -6415,195 +6791,195 @@
           <w:rFonts w:cs="Courier New"/>
           <w:b/>
         </w:rPr>
+        <w:t>bw_files</w:t>
+      </w:r>
+      <w:r>
+        <w:rPr>
+          <w:rFonts w:cs="Courier New"/>
+        </w:rPr>
+        <w:t xml:space="preserve"> will have the normalized tracks for visualization</w:t>
+      </w:r>
+    </w:p>
+    <w:p>
+      <w:pPr>
+        <w:pStyle w:val="ListParagraph"/>
+        <w:rPr>
+          <w:rFonts w:cs="Courier New"/>
+        </w:rPr>
+      </w:pPr>
+    </w:p>
+    <w:p>
+      <w:pPr>
+        <w:pStyle w:val="ListParagraph"/>
+        <w:rPr>
+          <w:rFonts w:cs="Courier New"/>
+        </w:rPr>
+      </w:pPr>
+      <w:r>
+        <w:rPr>
+          <w:rFonts w:cs="Courier New"/>
+          <w:b/>
+        </w:rPr>
+        <w:t>fastqc_rslt</w:t>
+      </w:r>
+      <w:r>
+        <w:rPr>
+          <w:rFonts w:cs="Courier New"/>
+        </w:rPr>
+        <w:t xml:space="preserve"> will have the q</w:t>
+      </w:r>
+      <w:r>
+        <w:rPr>
+          <w:rFonts w:cs="Courier New"/>
+        </w:rPr>
+        <w:t>uality control reports</w:t>
+      </w:r>
+    </w:p>
+    <w:p>
+      <w:pPr>
+        <w:pStyle w:val="ListParagraph"/>
+        <w:rPr>
+          <w:rFonts w:cs="Courier New"/>
+        </w:rPr>
+      </w:pPr>
+    </w:p>
+    <w:p>
+      <w:pPr>
+        <w:pStyle w:val="ListParagraph"/>
+        <w:rPr>
+          <w:rFonts w:cs="Courier New"/>
+        </w:rPr>
+      </w:pPr>
+      <w:r>
+        <w:rPr>
+          <w:rFonts w:cs="Courier New"/>
+          <w:b/>
+        </w:rPr>
+        <w:t>logs</w:t>
+      </w:r>
+      <w:r>
+        <w:rPr>
+          <w:rFonts w:cs="Courier New"/>
+        </w:rPr>
+        <w:t xml:space="preserve"> will have logs of programs ran. Details of programs ran will be here</w:t>
+      </w:r>
+    </w:p>
+    <w:p>
+      <w:pPr>
+        <w:pStyle w:val="ListParagraph"/>
+        <w:rPr>
+          <w:rFonts w:cs="Courier New"/>
+        </w:rPr>
+      </w:pPr>
+    </w:p>
+    <w:p>
+      <w:pPr>
+        <w:pStyle w:val="ListParagraph"/>
+        <w:rPr>
+          <w:rFonts w:cs="Courier New"/>
+        </w:rPr>
+      </w:pPr>
+      <w:r>
+        <w:rPr>
+          <w:rFonts w:cs="Courier New"/>
+          <w:b/>
+        </w:rPr>
+        <w:t>STAR_2pass</w:t>
+      </w:r>
+      <w:r>
+        <w:rPr>
+          <w:rFonts w:cs="Courier New"/>
+        </w:rPr>
+        <w:t xml:space="preserve"> will have the alignment files produced by running two-pass STAR. The </w:t>
+      </w:r>
+      <w:r>
+        <w:rPr>
+          <w:rFonts w:cs="Courier New"/>
+          <w:b/>
+        </w:rPr>
+        <w:t>final bam</w:t>
+      </w:r>
+      <w:r>
+        <w:rPr>
+          <w:rFonts w:cs="Courier New"/>
+        </w:rPr>
+        <w:t xml:space="preserve"> files are in “</w:t>
+      </w:r>
+      <w:r>
+        <w:rPr>
+          <w:rFonts w:cs="Courier New"/>
+          <w:b/>
+        </w:rPr>
+        <w:t>STAR_2pass/Pass2</w:t>
+      </w:r>
+      <w:r>
+        <w:rPr>
+          <w:rFonts w:cs="Courier New"/>
+        </w:rPr>
+        <w:t>”. Feature counts used as input for differential analysis are also stored here.</w:t>
+      </w:r>
+    </w:p>
+    <w:p>
+      <w:pPr>
+        <w:pStyle w:val="ListParagraph"/>
+        <w:rPr>
+          <w:rFonts w:cs="Courier New"/>
+        </w:rPr>
+      </w:pPr>
+    </w:p>
+    <w:p>
+      <w:pPr>
+        <w:pStyle w:val="ListParagraph"/>
+        <w:rPr>
+          <w:rFonts w:cs="Courier New"/>
+        </w:rPr>
+      </w:pPr>
+      <w:r>
+        <w:rPr>
+          <w:rFonts w:cs="Courier New"/>
+          <w:b/>
+        </w:rPr>
+        <w:t>trim</w:t>
+      </w:r>
+      <w:r>
+        <w:rPr>
+          <w:rFonts w:cs="Courier New"/>
+        </w:rPr>
+        <w:t xml:space="preserve"> will have the trimmed fastq files.</w:t>
+      </w:r>
+    </w:p>
+    <w:p>
+      <w:pPr>
+        <w:pStyle w:val="ListParagraph"/>
+        <w:rPr>
+          <w:rFonts w:cs="Courier New"/>
+        </w:rPr>
+      </w:pPr>
+    </w:p>
+    <w:p>
+      <w:pPr>
+        <w:rPr>
+          <w:rFonts w:cs="Courier New"/>
+          <w:b/>
+          <w:sz w:val="28"/>
+        </w:rPr>
+      </w:pPr>
+    </w:p>
+    <w:p>
+      <w:pPr>
+        <w:rPr>
+          <w:rFonts w:cs="Courier New"/>
+          <w:b/>
+          <w:sz w:val="28"/>
+        </w:rPr>
+      </w:pPr>
+      <w:r>
+        <w:rPr>
+          <w:rFonts w:cs="Courier New"/>
+          <w:b/>
+          <w:sz w:val="28"/>
+        </w:rPr>
         <w:lastRenderedPageBreak/>
-        <w:t>bw_files</w:t>
-      </w:r>
-      <w:r>
-        <w:rPr>
-          <w:rFonts w:cs="Courier New"/>
-        </w:rPr>
-        <w:t xml:space="preserve"> will have the normalized tracks for visualization</w:t>
-      </w:r>
-    </w:p>
-    <w:p>
-      <w:pPr>
-        <w:pStyle w:val="ListParagraph"/>
-        <w:rPr>
-          <w:rFonts w:cs="Courier New"/>
-        </w:rPr>
-      </w:pPr>
-    </w:p>
-    <w:p>
-      <w:pPr>
-        <w:pStyle w:val="ListParagraph"/>
-        <w:rPr>
-          <w:rFonts w:cs="Courier New"/>
-        </w:rPr>
-      </w:pPr>
-      <w:r>
-        <w:rPr>
-          <w:rFonts w:cs="Courier New"/>
-          <w:b/>
-        </w:rPr>
-        <w:t>fastqc_rslt</w:t>
-      </w:r>
-      <w:r>
-        <w:rPr>
-          <w:rFonts w:cs="Courier New"/>
-        </w:rPr>
-        <w:t xml:space="preserve"> will have the q</w:t>
-      </w:r>
-      <w:r>
-        <w:rPr>
-          <w:rFonts w:cs="Courier New"/>
-        </w:rPr>
-        <w:t>uality control reports</w:t>
-      </w:r>
-    </w:p>
-    <w:p>
-      <w:pPr>
-        <w:pStyle w:val="ListParagraph"/>
-        <w:rPr>
-          <w:rFonts w:cs="Courier New"/>
-        </w:rPr>
-      </w:pPr>
-    </w:p>
-    <w:p>
-      <w:pPr>
-        <w:pStyle w:val="ListParagraph"/>
-        <w:rPr>
-          <w:rFonts w:cs="Courier New"/>
-        </w:rPr>
-      </w:pPr>
-      <w:r>
-        <w:rPr>
-          <w:rFonts w:cs="Courier New"/>
-          <w:b/>
-        </w:rPr>
-        <w:t>logs</w:t>
-      </w:r>
-      <w:r>
-        <w:rPr>
-          <w:rFonts w:cs="Courier New"/>
-        </w:rPr>
-        <w:t xml:space="preserve"> will have logs of programs ran. Details of programs ran will be here</w:t>
-      </w:r>
-    </w:p>
-    <w:p>
-      <w:pPr>
-        <w:pStyle w:val="ListParagraph"/>
-        <w:rPr>
-          <w:rFonts w:cs="Courier New"/>
-        </w:rPr>
-      </w:pPr>
-    </w:p>
-    <w:p>
-      <w:pPr>
-        <w:pStyle w:val="ListParagraph"/>
-        <w:rPr>
-          <w:rFonts w:cs="Courier New"/>
-        </w:rPr>
-      </w:pPr>
-      <w:r>
-        <w:rPr>
-          <w:rFonts w:cs="Courier New"/>
-          <w:b/>
-        </w:rPr>
-        <w:t>STAR_2pass</w:t>
-      </w:r>
-      <w:r>
-        <w:rPr>
-          <w:rFonts w:cs="Courier New"/>
-        </w:rPr>
-        <w:t xml:space="preserve"> will have the alignment files produced by running two-pass STAR. The </w:t>
-      </w:r>
-      <w:r>
-        <w:rPr>
-          <w:rFonts w:cs="Courier New"/>
-          <w:b/>
-        </w:rPr>
-        <w:t>final bam</w:t>
-      </w:r>
-      <w:r>
-        <w:rPr>
-          <w:rFonts w:cs="Courier New"/>
-        </w:rPr>
-        <w:t xml:space="preserve"> files are in “</w:t>
-      </w:r>
-      <w:r>
-        <w:rPr>
-          <w:rFonts w:cs="Courier New"/>
-          <w:b/>
-        </w:rPr>
-        <w:t>STAR_2pass/Pass2</w:t>
-      </w:r>
-      <w:r>
-        <w:rPr>
-          <w:rFonts w:cs="Courier New"/>
-        </w:rPr>
-        <w:t>”. Feature counts used as input for differential analysis are also stored here.</w:t>
-      </w:r>
-    </w:p>
-    <w:p>
-      <w:pPr>
-        <w:pStyle w:val="ListParagraph"/>
-        <w:rPr>
-          <w:rFonts w:cs="Courier New"/>
-        </w:rPr>
-      </w:pPr>
-    </w:p>
-    <w:p>
-      <w:pPr>
-        <w:pStyle w:val="ListParagraph"/>
-        <w:rPr>
-          <w:rFonts w:cs="Courier New"/>
-        </w:rPr>
-      </w:pPr>
-      <w:r>
-        <w:rPr>
-          <w:rFonts w:cs="Courier New"/>
-          <w:b/>
-        </w:rPr>
-        <w:t>trim</w:t>
-      </w:r>
-      <w:r>
-        <w:rPr>
-          <w:rFonts w:cs="Courier New"/>
-        </w:rPr>
-        <w:t xml:space="preserve"> will have the trimmed fastq files.</w:t>
-      </w:r>
-    </w:p>
-    <w:p>
-      <w:pPr>
-        <w:pStyle w:val="ListParagraph"/>
-        <w:rPr>
-          <w:rFonts w:cs="Courier New"/>
-        </w:rPr>
-      </w:pPr>
-    </w:p>
-    <w:p>
-      <w:pPr>
-        <w:rPr>
-          <w:rFonts w:cs="Courier New"/>
-          <w:b/>
-          <w:sz w:val="28"/>
-        </w:rPr>
-      </w:pPr>
-    </w:p>
-    <w:p>
-      <w:pPr>
-        <w:rPr>
-          <w:rFonts w:cs="Courier New"/>
-          <w:b/>
-          <w:sz w:val="28"/>
-        </w:rPr>
-      </w:pPr>
-      <w:r>
-        <w:rPr>
-          <w:rFonts w:cs="Courier New"/>
-          <w:b/>
-          <w:sz w:val="28"/>
-        </w:rPr>
         <w:t>View interactive area-proportional Venn Diagram.</w:t>
       </w:r>
     </w:p>
@@ -10353,6 +10729,120 @@
     </w:lvl>
   </w:abstractNum>
   <w:abstractNum w:abstractNumId="26" w15:restartNumberingAfterBreak="0">
+    <w:nsid w:val="559C176B"/>
+    <w:multiLevelType w:val="hybridMultilevel"/>
+    <w:tmpl w:val="AC12D5E4"/>
+    <w:lvl w:ilvl="0" w:tplc="483ECA3E">
+      <w:start w:val="1"/>
+      <w:numFmt w:val="bullet"/>
+      <w:lvlText w:val=""/>
+      <w:lvlJc w:val="left"/>
+      <w:pPr>
+        <w:ind w:left="2880" w:hanging="360"/>
+      </w:pPr>
+      <w:rPr>
+        <w:rFonts w:ascii="Symbol" w:hAnsi="Symbol" w:hint="default"/>
+        <w:color w:val="auto"/>
+      </w:rPr>
+    </w:lvl>
+    <w:lvl w:ilvl="1" w:tplc="04090003" w:tentative="1">
+      <w:start w:val="1"/>
+      <w:numFmt w:val="bullet"/>
+      <w:lvlText w:val="o"/>
+      <w:lvlJc w:val="left"/>
+      <w:pPr>
+        <w:ind w:left="3600" w:hanging="360"/>
+      </w:pPr>
+      <w:rPr>
+        <w:rFonts w:ascii="Courier New" w:hAnsi="Courier New" w:cs="Courier New" w:hint="default"/>
+      </w:rPr>
+    </w:lvl>
+    <w:lvl w:ilvl="2" w:tplc="04090005" w:tentative="1">
+      <w:start w:val="1"/>
+      <w:numFmt w:val="bullet"/>
+      <w:lvlText w:val=""/>
+      <w:lvlJc w:val="left"/>
+      <w:pPr>
+        <w:ind w:left="4320" w:hanging="360"/>
+      </w:pPr>
+      <w:rPr>
+        <w:rFonts w:ascii="Wingdings" w:hAnsi="Wingdings" w:hint="default"/>
+      </w:rPr>
+    </w:lvl>
+    <w:lvl w:ilvl="3" w:tplc="04090001" w:tentative="1">
+      <w:start w:val="1"/>
+      <w:numFmt w:val="bullet"/>
+      <w:lvlText w:val=""/>
+      <w:lvlJc w:val="left"/>
+      <w:pPr>
+        <w:ind w:left="5040" w:hanging="360"/>
+      </w:pPr>
+      <w:rPr>
+        <w:rFonts w:ascii="Symbol" w:hAnsi="Symbol" w:hint="default"/>
+      </w:rPr>
+    </w:lvl>
+    <w:lvl w:ilvl="4" w:tplc="04090003" w:tentative="1">
+      <w:start w:val="1"/>
+      <w:numFmt w:val="bullet"/>
+      <w:lvlText w:val="o"/>
+      <w:lvlJc w:val="left"/>
+      <w:pPr>
+        <w:ind w:left="5760" w:hanging="360"/>
+      </w:pPr>
+      <w:rPr>
+        <w:rFonts w:ascii="Courier New" w:hAnsi="Courier New" w:cs="Courier New" w:hint="default"/>
+      </w:rPr>
+    </w:lvl>
+    <w:lvl w:ilvl="5" w:tplc="04090005" w:tentative="1">
+      <w:start w:val="1"/>
+      <w:numFmt w:val="bullet"/>
+      <w:lvlText w:val=""/>
+      <w:lvlJc w:val="left"/>
+      <w:pPr>
+        <w:ind w:left="6480" w:hanging="360"/>
+      </w:pPr>
+      <w:rPr>
+        <w:rFonts w:ascii="Wingdings" w:hAnsi="Wingdings" w:hint="default"/>
+      </w:rPr>
+    </w:lvl>
+    <w:lvl w:ilvl="6" w:tplc="04090001" w:tentative="1">
+      <w:start w:val="1"/>
+      <w:numFmt w:val="bullet"/>
+      <w:lvlText w:val=""/>
+      <w:lvlJc w:val="left"/>
+      <w:pPr>
+        <w:ind w:left="7200" w:hanging="360"/>
+      </w:pPr>
+      <w:rPr>
+        <w:rFonts w:ascii="Symbol" w:hAnsi="Symbol" w:hint="default"/>
+      </w:rPr>
+    </w:lvl>
+    <w:lvl w:ilvl="7" w:tplc="04090003" w:tentative="1">
+      <w:start w:val="1"/>
+      <w:numFmt w:val="bullet"/>
+      <w:lvlText w:val="o"/>
+      <w:lvlJc w:val="left"/>
+      <w:pPr>
+        <w:ind w:left="7920" w:hanging="360"/>
+      </w:pPr>
+      <w:rPr>
+        <w:rFonts w:ascii="Courier New" w:hAnsi="Courier New" w:cs="Courier New" w:hint="default"/>
+      </w:rPr>
+    </w:lvl>
+    <w:lvl w:ilvl="8" w:tplc="04090005" w:tentative="1">
+      <w:start w:val="1"/>
+      <w:numFmt w:val="bullet"/>
+      <w:lvlText w:val=""/>
+      <w:lvlJc w:val="left"/>
+      <w:pPr>
+        <w:ind w:left="8640" w:hanging="360"/>
+      </w:pPr>
+      <w:rPr>
+        <w:rFonts w:ascii="Wingdings" w:hAnsi="Wingdings" w:hint="default"/>
+      </w:rPr>
+    </w:lvl>
+  </w:abstractNum>
+  <w:abstractNum w:abstractNumId="27" w15:restartNumberingAfterBreak="0">
     <w:nsid w:val="59AA1039"/>
     <w:multiLevelType w:val="hybridMultilevel"/>
     <w:tmpl w:val="84C60516"/>
@@ -10441,7 +10931,7 @@
       </w:pPr>
     </w:lvl>
   </w:abstractNum>
-  <w:abstractNum w:abstractNumId="27" w15:restartNumberingAfterBreak="0">
+  <w:abstractNum w:abstractNumId="28" w15:restartNumberingAfterBreak="0">
     <w:nsid w:val="5E53630F"/>
     <w:multiLevelType w:val="hybridMultilevel"/>
     <w:tmpl w:val="087E05BE"/>
@@ -10541,7 +11031,7 @@
       </w:pPr>
     </w:lvl>
   </w:abstractNum>
-  <w:abstractNum w:abstractNumId="28" w15:restartNumberingAfterBreak="0">
+  <w:abstractNum w:abstractNumId="29" w15:restartNumberingAfterBreak="0">
     <w:nsid w:val="5E940CC4"/>
     <w:multiLevelType w:val="hybridMultilevel"/>
     <w:tmpl w:val="D19E1924"/>
@@ -10655,7 +11145,7 @@
       </w:rPr>
     </w:lvl>
   </w:abstractNum>
-  <w:abstractNum w:abstractNumId="29" w15:restartNumberingAfterBreak="0">
+  <w:abstractNum w:abstractNumId="30" w15:restartNumberingAfterBreak="0">
     <w:nsid w:val="640615E6"/>
     <w:multiLevelType w:val="multilevel"/>
     <w:tmpl w:val="6520149E"/>
@@ -10742,7 +11232,7 @@
       </w:pPr>
     </w:lvl>
   </w:abstractNum>
-  <w:abstractNum w:abstractNumId="30" w15:restartNumberingAfterBreak="0">
+  <w:abstractNum w:abstractNumId="31" w15:restartNumberingAfterBreak="0">
     <w:nsid w:val="67EC0B3C"/>
     <w:multiLevelType w:val="hybridMultilevel"/>
     <w:tmpl w:val="FFD4086E"/>
@@ -10833,13 +11323,13 @@
       </w:pPr>
     </w:lvl>
   </w:abstractNum>
-  <w:abstractNum w:abstractNumId="31" w15:restartNumberingAfterBreak="0">
+  <w:abstractNum w:abstractNumId="32" w15:restartNumberingAfterBreak="0">
     <w:nsid w:val="6B015927"/>
     <w:multiLevelType w:val="multilevel"/>
     <w:tmpl w:val="6520149E"/>
     <w:numStyleLink w:val="Style1"/>
   </w:abstractNum>
-  <w:abstractNum w:abstractNumId="32" w15:restartNumberingAfterBreak="0">
+  <w:abstractNum w:abstractNumId="33" w15:restartNumberingAfterBreak="0">
     <w:nsid w:val="704B4DA5"/>
     <w:multiLevelType w:val="hybridMultilevel"/>
     <w:tmpl w:val="EC065006"/>
@@ -10952,7 +11442,7 @@
       </w:rPr>
     </w:lvl>
   </w:abstractNum>
-  <w:abstractNum w:abstractNumId="33" w15:restartNumberingAfterBreak="0">
+  <w:abstractNum w:abstractNumId="34" w15:restartNumberingAfterBreak="0">
     <w:nsid w:val="70CE6D22"/>
     <w:multiLevelType w:val="hybridMultilevel"/>
     <w:tmpl w:val="FE2ECFE4"/>
@@ -11038,7 +11528,7 @@
       </w:pPr>
     </w:lvl>
   </w:abstractNum>
-  <w:abstractNum w:abstractNumId="34" w15:restartNumberingAfterBreak="0">
+  <w:abstractNum w:abstractNumId="35" w15:restartNumberingAfterBreak="0">
     <w:nsid w:val="71A51A38"/>
     <w:multiLevelType w:val="hybridMultilevel"/>
     <w:tmpl w:val="05362BE8"/>
@@ -11153,7 +11643,7 @@
       </w:rPr>
     </w:lvl>
   </w:abstractNum>
-  <w:abstractNum w:abstractNumId="35" w15:restartNumberingAfterBreak="0">
+  <w:abstractNum w:abstractNumId="36" w15:restartNumberingAfterBreak="0">
     <w:nsid w:val="75F171FF"/>
     <w:multiLevelType w:val="hybridMultilevel"/>
     <w:tmpl w:val="05A02AEA"/>
@@ -11266,7 +11756,7 @@
       </w:rPr>
     </w:lvl>
   </w:abstractNum>
-  <w:abstractNum w:abstractNumId="36" w15:restartNumberingAfterBreak="0">
+  <w:abstractNum w:abstractNumId="37" w15:restartNumberingAfterBreak="0">
     <w:nsid w:val="7FAD71FB"/>
     <w:multiLevelType w:val="hybridMultilevel"/>
     <w:tmpl w:val="0828675E"/>
@@ -11390,16 +11880,16 @@
     <w:abstractNumId w:val="24"/>
   </w:num>
   <w:num w:numId="4">
-    <w:abstractNumId w:val="33"/>
+    <w:abstractNumId w:val="34"/>
   </w:num>
   <w:num w:numId="5">
-    <w:abstractNumId w:val="26"/>
+    <w:abstractNumId w:val="27"/>
   </w:num>
   <w:num w:numId="6">
     <w:abstractNumId w:val="23"/>
   </w:num>
   <w:num w:numId="7">
-    <w:abstractNumId w:val="32"/>
+    <w:abstractNumId w:val="33"/>
   </w:num>
   <w:num w:numId="8">
     <w:abstractNumId w:val="0"/>
@@ -11414,7 +11904,7 @@
     <w:abstractNumId w:val="6"/>
   </w:num>
   <w:num w:numId="12">
-    <w:abstractNumId w:val="30"/>
+    <w:abstractNumId w:val="31"/>
   </w:num>
   <w:num w:numId="13">
     <w:abstractNumId w:val="18"/>
@@ -11447,31 +11937,31 @@
     <w:abstractNumId w:val="14"/>
   </w:num>
   <w:num w:numId="23">
-    <w:abstractNumId w:val="36"/>
+    <w:abstractNumId w:val="37"/>
   </w:num>
   <w:num w:numId="24">
-    <w:abstractNumId w:val="28"/>
+    <w:abstractNumId w:val="29"/>
   </w:num>
   <w:num w:numId="25">
-    <w:abstractNumId w:val="34"/>
+    <w:abstractNumId w:val="35"/>
   </w:num>
   <w:num w:numId="26">
     <w:abstractNumId w:val="4"/>
   </w:num>
   <w:num w:numId="27">
-    <w:abstractNumId w:val="27"/>
+    <w:abstractNumId w:val="28"/>
   </w:num>
   <w:num w:numId="28">
-    <w:abstractNumId w:val="35"/>
+    <w:abstractNumId w:val="36"/>
   </w:num>
   <w:num w:numId="29">
-    <w:abstractNumId w:val="29"/>
+    <w:abstractNumId w:val="30"/>
   </w:num>
   <w:num w:numId="30">
     <w:abstractNumId w:val="13"/>
   </w:num>
   <w:num w:numId="31">
-    <w:abstractNumId w:val="31"/>
+    <w:abstractNumId w:val="32"/>
   </w:num>
   <w:num w:numId="32">
     <w:abstractNumId w:val="3"/>
@@ -11490,6 +11980,9 @@
   </w:num>
   <w:num w:numId="37">
     <w:abstractNumId w:val="2"/>
+  </w:num>
+  <w:num w:numId="38">
+    <w:abstractNumId w:val="26"/>
   </w:num>
 </w:numbering>
 </file>

</xml_diff>

<commit_message>
changing the path from 2.0 to 2.2 in the help header and in the readme files
</commit_message>
<xml_diff>
--- a/README.docx
+++ b/README.docx
@@ -1,10 +1,17 @@
 
 <file path=word/document.xml><?xml version="1.0" encoding="utf-8"?>
-<w:document xmlns:wpc="http://schemas.microsoft.com/office/word/2010/wordprocessingCanvas" xmlns:cx="http://schemas.microsoft.com/office/drawing/2014/chartex" xmlns:cx1="http://schemas.microsoft.com/office/drawing/2015/9/8/chartex" xmlns:cx2="http://schemas.microsoft.com/office/drawing/2015/10/21/chartex" xmlns:cx3="http://schemas.microsoft.com/office/drawing/2016/5/9/chartex" xmlns:cx4="http://schemas.microsoft.com/office/drawing/2016/5/10/chartex" xmlns:cx5="http://schemas.microsoft.com/office/drawing/2016/5/11/chartex" xmlns:cx6="http://schemas.microsoft.com/office/drawing/2016/5/12/chartex" xmlns:cx7="http://schemas.microsoft.com/office/drawing/2016/5/13/chartex" xmlns:cx8="http://schemas.microsoft.com/office/drawing/2016/5/14/chartex" xmlns:mc="http://schemas.openxmlformats.org/markup-compatibility/2006" xmlns:aink="http://schemas.microsoft.com/office/drawing/2016/ink" xmlns:am3d="http://schemas.microsoft.com/office/drawing/2017/model3d" xmlns:o="urn:schemas-microsoft-com:office:office" xmlns:r="http://schemas.openxmlformats.org/officeDocument/2006/relationships" xmlns:m="http://schemas.openxmlformats.org/officeDocument/2006/math" xmlns:v="urn:schemas-microsoft-com:vml" xmlns:wp14="http://schemas.microsoft.com/office/word/2010/wordprocessingDrawing" xmlns:wp="http://schemas.openxmlformats.org/drawingml/2006/wordprocessingDrawing" xmlns:w10="urn:schemas-microsoft-com:office:word" xmlns:w="http://schemas.openxmlformats.org/wordprocessingml/2006/main" xmlns:w14="http://schemas.microsoft.com/office/word/2010/wordml" xmlns:w15="http://schemas.microsoft.com/office/word/2012/wordml" xmlns:w16cex="http://schemas.microsoft.com/office/word/2018/wordml/cex" xmlns:w16cid="http://schemas.microsoft.com/office/word/2016/wordml/cid" xmlns:w16="http://schemas.microsoft.com/office/word/2018/wordml" xmlns:w16sdtdh="http://schemas.microsoft.com/office/word/2020/wordml/sdtdatahash" xmlns:w16se="http://schemas.microsoft.com/office/word/2015/wordml/symex" xmlns:wpg="http://schemas.microsoft.com/office/word/2010/wordprocessingGroup" xmlns:wpi="http://schemas.microsoft.com/office/word/2010/wordprocessingInk" xmlns:wne="http://schemas.microsoft.com/office/word/2006/wordml" xmlns:wps="http://schemas.microsoft.com/office/word/2010/wordprocessingShape" mc:Ignorable="w14 w15 w16se w16cid w16 w16cex w16sdtdh wp14">
+<w:document xmlns:wpc="http://schemas.microsoft.com/office/word/2010/wordprocessingCanvas" xmlns:cx="http://schemas.microsoft.com/office/drawing/2014/chartex" xmlns:cx1="http://schemas.microsoft.com/office/drawing/2015/9/8/chartex" xmlns:cx2="http://schemas.microsoft.com/office/drawing/2015/10/21/chartex" xmlns:cx3="http://schemas.microsoft.com/office/drawing/2016/5/9/chartex" xmlns:cx4="http://schemas.microsoft.com/office/drawing/2016/5/10/chartex" xmlns:cx5="http://schemas.microsoft.com/office/drawing/2016/5/11/chartex" xmlns:cx6="http://schemas.microsoft.com/office/drawing/2016/5/12/chartex" xmlns:cx7="http://schemas.microsoft.com/office/drawing/2016/5/13/chartex" xmlns:cx8="http://schemas.microsoft.com/office/drawing/2016/5/14/chartex" xmlns:mc="http://schemas.openxmlformats.org/markup-compatibility/2006" xmlns:aink="http://schemas.microsoft.com/office/drawing/2016/ink" xmlns:am3d="http://schemas.microsoft.com/office/drawing/2017/model3d" xmlns:o="urn:schemas-microsoft-com:office:office" xmlns:oel="http://schemas.microsoft.com/office/2019/extlst" xmlns:r="http://schemas.openxmlformats.org/officeDocument/2006/relationships" xmlns:m="http://schemas.openxmlformats.org/officeDocument/2006/math" xmlns:v="urn:schemas-microsoft-com:vml" xmlns:wp14="http://schemas.microsoft.com/office/word/2010/wordprocessingDrawing" xmlns:wp="http://schemas.openxmlformats.org/drawingml/2006/wordprocessingDrawing" xmlns:w10="urn:schemas-microsoft-com:office:word" xmlns:w="http://schemas.openxmlformats.org/wordprocessingml/2006/main" xmlns:w14="http://schemas.microsoft.com/office/word/2010/wordml" xmlns:w15="http://schemas.microsoft.com/office/word/2012/wordml" xmlns:w16cex="http://schemas.microsoft.com/office/word/2018/wordml/cex" xmlns:w16cid="http://schemas.microsoft.com/office/word/2016/wordml/cid" xmlns:w16="http://schemas.microsoft.com/office/word/2018/wordml" xmlns:w16sdtdh="http://schemas.microsoft.com/office/word/2020/wordml/sdtdatahash" xmlns:w16se="http://schemas.microsoft.com/office/word/2015/wordml/symex" xmlns:wpg="http://schemas.microsoft.com/office/word/2010/wordprocessingGroup" xmlns:wpi="http://schemas.microsoft.com/office/word/2010/wordprocessingInk" xmlns:wne="http://schemas.microsoft.com/office/word/2006/wordml" xmlns:wps="http://schemas.microsoft.com/office/word/2010/wordprocessingShape" mc:Ignorable="w14 w15 w16se w16cid w16 w16cex w16sdtdh wp14">
   <w:body>
     <w:p>
       <w:r>
-        <w:t>Things you need if you are using windows:</w:t>
+        <w:rPr>
+          <w:b/>
+          <w:bCs/>
+        </w:rPr>
+        <w:t>Things you need if you are using windows</w:t>
+      </w:r>
+      <w:r>
+        <w:t>:</w:t>
       </w:r>
     </w:p>
     <w:p>
@@ -136,13 +143,28 @@
     </w:p>
     <w:p>
       <w:r>
+        <w:rPr>
+          <w:b/>
+          <w:bCs/>
+        </w:rPr>
         <w:t>There</w:t>
       </w:r>
       <w:r>
+        <w:rPr>
+          <w:b/>
+          <w:bCs/>
+        </w:rPr>
         <w:t xml:space="preserve"> are</w:t>
       </w:r>
       <w:r>
-        <w:t xml:space="preserve"> several different analyses you can run:</w:t>
+        <w:rPr>
+          <w:b/>
+          <w:bCs/>
+        </w:rPr>
+        <w:t xml:space="preserve"> several different analyses you can run</w:t>
+      </w:r>
+      <w:r>
+        <w:t>:</w:t>
       </w:r>
     </w:p>
     <w:p>
@@ -326,7 +348,18 @@
         </w:numPr>
       </w:pPr>
       <w:r>
-        <w:t>This pipeline only accepts fastq.gz files.</w:t>
+        <w:t xml:space="preserve">This pipeline only accepts </w:t>
+      </w:r>
+      <w:r>
+        <w:rPr>
+          <w:rFonts w:ascii="Courier New" w:hAnsi="Courier New" w:cs="Courier New"/>
+          <w:sz w:val="20"/>
+          <w:szCs w:val="20"/>
+        </w:rPr>
+        <w:t>fastq.gz</w:t>
+      </w:r>
+      <w:r>
+        <w:t xml:space="preserve"> files.</w:t>
       </w:r>
     </w:p>
     <w:p>
@@ -408,7 +441,23 @@
           <w:sz w:val="20"/>
           <w:szCs w:val="20"/>
         </w:rPr>
-        <w:t>/opt/rnaseq-pipeline/scripts</w:t>
+        <w:t>/opt/rnaseq-pipeline/</w:t>
+      </w:r>
+      <w:r>
+        <w:rPr>
+          <w:rFonts w:ascii="Courier New" w:hAnsi="Courier New" w:cs="Courier New"/>
+          <w:sz w:val="20"/>
+          <w:szCs w:val="20"/>
+        </w:rPr>
+        <w:t>2.2/</w:t>
+      </w:r>
+      <w:r>
+        <w:rPr>
+          <w:rFonts w:ascii="Courier New" w:hAnsi="Courier New" w:cs="Courier New"/>
+          <w:sz w:val="20"/>
+          <w:szCs w:val="20"/>
+        </w:rPr>
+        <w:t>scripts</w:t>
       </w:r>
       <w:r>
         <w:rPr>
@@ -433,7 +482,29 @@
         <w:t>i.e.,</w:t>
       </w:r>
       <w:r>
-        <w:t xml:space="preserve"> samples.txt and fastq directory). </w:t>
+        <w:t xml:space="preserve"> </w:t>
+      </w:r>
+      <w:r>
+        <w:rPr>
+          <w:rFonts w:ascii="Courier New" w:hAnsi="Courier New" w:cs="Courier New"/>
+          <w:sz w:val="20"/>
+          <w:szCs w:val="20"/>
+        </w:rPr>
+        <w:t>samples.txt</w:t>
+      </w:r>
+      <w:r>
+        <w:t xml:space="preserve"> and </w:t>
+      </w:r>
+      <w:r>
+        <w:rPr>
+          <w:rFonts w:ascii="Courier New" w:hAnsi="Courier New" w:cs="Courier New"/>
+          <w:sz w:val="20"/>
+          <w:szCs w:val="20"/>
+        </w:rPr>
+        <w:t>fastq</w:t>
+      </w:r>
+      <w:r>
+        <w:t xml:space="preserve"> directory). </w:t>
       </w:r>
       <w:r>
         <w:rPr>
@@ -652,6 +723,14 @@
           <w:szCs w:val="20"/>
         </w:rPr>
         <w:t>/opt/rnaseq-pipeline/</w:t>
+      </w:r>
+      <w:r>
+        <w:rPr>
+          <w:rFonts w:ascii="Courier New" w:hAnsi="Courier New" w:cs="Courier New"/>
+          <w:sz w:val="20"/>
+          <w:szCs w:val="20"/>
+        </w:rPr>
+        <w:t>2.2</w:t>
       </w:r>
       <w:r>
         <w:rPr>
@@ -2586,55 +2665,7 @@
         <w:t>.</w:t>
       </w:r>
       <w:r>
-        <w:t xml:space="preserve"> (i.e., two “</w:t>
-      </w:r>
-      <w:r>
-        <w:t>string_to_identify_sample</w:t>
-      </w:r>
-      <w:r>
-        <w:t>”: “</w:t>
-      </w:r>
-      <w:r>
-        <w:t>iEF714Rep1</w:t>
-      </w:r>
-      <w:r>
-        <w:t>” and “</w:t>
-      </w:r>
-      <w:r>
-        <w:t>iEF714Rep11</w:t>
-      </w:r>
-      <w:r>
-        <w:t xml:space="preserve">” </w:t>
-      </w:r>
-      <w:r>
-        <w:t>are</w:t>
-      </w:r>
-      <w:r>
-        <w:t xml:space="preserve"> not allowed as “</w:t>
-      </w:r>
-      <w:r>
-        <w:t>iEF714Rep1</w:t>
-      </w:r>
-      <w:r>
-        <w:t>” is a substring of “</w:t>
-      </w:r>
-      <w:r>
-        <w:t>iEF714Rep11</w:t>
-      </w:r>
-      <w:r>
-        <w:t xml:space="preserve">”). </w:t>
-      </w:r>
-      <w:r>
-        <w:t xml:space="preserve">One workaround is to change your replicatename for Rep11 as Repl11. Remember to change your fastq.gz filename accordingly. In this case, “string_to_identify_sample” is now “iEF714Repl11”. </w:t>
-      </w:r>
-      <w:r>
-        <w:t xml:space="preserve">See example </w:t>
-      </w:r>
-      <w:r>
-        <w:t>1</w:t>
-      </w:r>
-      <w:r>
-        <w:t xml:space="preserve"> below.</w:t>
+        <w:t xml:space="preserve"> (i.e., two “string_to_identify_sample”: “iEF714Rep1” and “iEF714Rep11” are not allowed as “iEF714Rep1” is a substring of “iEF714Rep11”). One workaround is to change your replicatename for Rep11 as Repl11. Remember to change your fastq.gz filename accordingly. In this case, “string_to_identify_sample” is now “iEF714Repl11”. See example 1 below.</w:t>
       </w:r>
     </w:p>
     <w:p>
@@ -2751,7 +2782,23 @@
           <w:sz w:val="20"/>
           <w:szCs w:val="20"/>
         </w:rPr>
-        <w:t>714R1_S57_L001_R1_001.sub.fastq.gz</w:t>
+        <w:t>714R</w:t>
+      </w:r>
+      <w:r>
+        <w:rPr>
+          <w:rFonts w:ascii="Courier New" w:hAnsi="Courier New" w:cs="Courier New"/>
+          <w:sz w:val="20"/>
+          <w:szCs w:val="20"/>
+        </w:rPr>
+        <w:t>ep</w:t>
+      </w:r>
+      <w:r>
+        <w:rPr>
+          <w:rFonts w:ascii="Courier New" w:hAnsi="Courier New" w:cs="Courier New"/>
+          <w:sz w:val="20"/>
+          <w:szCs w:val="20"/>
+        </w:rPr>
+        <w:t>1_S57_L001_R1_001.sub.fastq.gz</w:t>
       </w:r>
     </w:p>
     <w:p>
@@ -2768,7 +2815,7 @@
           <w:sz w:val="20"/>
           <w:szCs w:val="20"/>
         </w:rPr>
-        <w:t>C8_20-0649_</w:t>
+        <w:t>A8_20-0647_</w:t>
       </w:r>
       <w:r>
         <w:rPr>
@@ -2784,7 +2831,15 @@
           <w:sz w:val="20"/>
           <w:szCs w:val="20"/>
         </w:rPr>
-        <w:t>563R1_S59_L001_R</w:t>
+        <w:t>714R</w:t>
+      </w:r>
+      <w:r>
+        <w:rPr>
+          <w:rFonts w:ascii="Courier New" w:hAnsi="Courier New" w:cs="Courier New"/>
+          <w:sz w:val="20"/>
+          <w:szCs w:val="20"/>
+        </w:rPr>
+        <w:t>ep</w:t>
       </w:r>
       <w:r>
         <w:rPr>
@@ -2800,7 +2855,15 @@
           <w:sz w:val="20"/>
           <w:szCs w:val="20"/>
         </w:rPr>
-        <w:t>_001.sub.fastq.gz</w:t>
+        <w:t>1</w:t>
+      </w:r>
+      <w:r>
+        <w:rPr>
+          <w:rFonts w:ascii="Courier New" w:hAnsi="Courier New" w:cs="Courier New"/>
+          <w:sz w:val="20"/>
+          <w:szCs w:val="20"/>
+        </w:rPr>
+        <w:t>_S57_L001_R1_001.sub.fastq.gz</w:t>
       </w:r>
     </w:p>
     <w:p>
@@ -2817,7 +2880,7 @@
           <w:sz w:val="20"/>
           <w:szCs w:val="20"/>
         </w:rPr>
-        <w:t>H7_20-0646_</w:t>
+        <w:t>C8_20-0649_</w:t>
       </w:r>
       <w:r>
         <w:rPr>
@@ -2833,23 +2896,23 @@
           <w:sz w:val="20"/>
           <w:szCs w:val="20"/>
         </w:rPr>
-        <w:t>197R</w:t>
-      </w:r>
-      <w:r>
-        <w:rPr>
-          <w:rFonts w:ascii="Courier New" w:hAnsi="Courier New" w:cs="Courier New"/>
-          <w:sz w:val="20"/>
-          <w:szCs w:val="20"/>
-        </w:rPr>
-        <w:t>2</w:t>
-      </w:r>
-      <w:r>
-        <w:rPr>
-          <w:rFonts w:ascii="Courier New" w:hAnsi="Courier New" w:cs="Courier New"/>
-          <w:sz w:val="20"/>
-          <w:szCs w:val="20"/>
-        </w:rPr>
-        <w:t>_S56_L002_R</w:t>
+        <w:t>563R</w:t>
+      </w:r>
+      <w:r>
+        <w:rPr>
+          <w:rFonts w:ascii="Courier New" w:hAnsi="Courier New" w:cs="Courier New"/>
+          <w:sz w:val="20"/>
+          <w:szCs w:val="20"/>
+        </w:rPr>
+        <w:t>ep</w:t>
+      </w:r>
+      <w:r>
+        <w:rPr>
+          <w:rFonts w:ascii="Courier New" w:hAnsi="Courier New" w:cs="Courier New"/>
+          <w:sz w:val="20"/>
+          <w:szCs w:val="20"/>
+        </w:rPr>
+        <w:t>1_S59_L001_R</w:t>
       </w:r>
       <w:r>
         <w:rPr>
@@ -2882,7 +2945,7 @@
           <w:sz w:val="20"/>
           <w:szCs w:val="20"/>
         </w:rPr>
-        <w:t>A9_20-0655_</w:t>
+        <w:t>H7_20-0646_</w:t>
       </w:r>
       <w:r>
         <w:rPr>
@@ -2906,6 +2969,14 @@
           <w:sz w:val="20"/>
           <w:szCs w:val="20"/>
         </w:rPr>
+        <w:t>ep</w:t>
+      </w:r>
+      <w:r>
+        <w:rPr>
+          <w:rFonts w:ascii="Courier New" w:hAnsi="Courier New" w:cs="Courier New"/>
+          <w:sz w:val="20"/>
+          <w:szCs w:val="20"/>
+        </w:rPr>
         <w:t>2</w:t>
       </w:r>
       <w:r>
@@ -2914,6 +2985,14 @@
           <w:sz w:val="20"/>
           <w:szCs w:val="20"/>
         </w:rPr>
+        <w:t>_S56_L002_R</w:t>
+      </w:r>
+      <w:r>
+        <w:rPr>
+          <w:rFonts w:ascii="Courier New" w:hAnsi="Courier New" w:cs="Courier New"/>
+          <w:sz w:val="20"/>
+          <w:szCs w:val="20"/>
+        </w:rPr>
         <w:t>1</w:t>
       </w:r>
       <w:r>
@@ -2922,22 +3001,6 @@
           <w:sz w:val="20"/>
           <w:szCs w:val="20"/>
         </w:rPr>
-        <w:t>_S65_L001_R</w:t>
-      </w:r>
-      <w:r>
-        <w:rPr>
-          <w:rFonts w:ascii="Courier New" w:hAnsi="Courier New" w:cs="Courier New"/>
-          <w:sz w:val="20"/>
-          <w:szCs w:val="20"/>
-        </w:rPr>
-        <w:t>1</w:t>
-      </w:r>
-      <w:r>
-        <w:rPr>
-          <w:rFonts w:ascii="Courier New" w:hAnsi="Courier New" w:cs="Courier New"/>
-          <w:sz w:val="20"/>
-          <w:szCs w:val="20"/>
-        </w:rPr>
         <w:t>_001.sub.fastq.gz</w:t>
       </w:r>
     </w:p>
@@ -2953,54 +3016,104 @@
         <w:ind w:left="2160"/>
       </w:pPr>
       <w:r>
+        <w:t xml:space="preserve">With the above file names, you would have </w:t>
+      </w:r>
+      <w:r>
+        <w:rPr>
+          <w:rFonts w:ascii="Courier New" w:hAnsi="Courier New" w:cs="Courier New"/>
+          <w:sz w:val="20"/>
+          <w:szCs w:val="20"/>
+        </w:rPr>
+        <w:t>iEF714Rep1</w:t>
+      </w:r>
+      <w:r>
+        <w:t xml:space="preserve"> as the first </w:t>
+      </w:r>
+      <w:r>
         <w:rPr>
           <w:b/>
           <w:bCs/>
         </w:rPr>
-        <w:t xml:space="preserve">You would change </w:t>
+        <w:t>string_to_identify_sample</w:t>
+      </w:r>
+      <w:r>
+        <w:t xml:space="preserve"> for the first sample and </w:t>
+      </w:r>
+      <w:r>
+        <w:rPr>
+          <w:rFonts w:ascii="Courier New" w:hAnsi="Courier New" w:cs="Courier New"/>
+          <w:sz w:val="20"/>
+          <w:szCs w:val="20"/>
+        </w:rPr>
+        <w:t>iEF714Rep11</w:t>
+      </w:r>
+      <w:r>
+        <w:t xml:space="preserve"> as the </w:t>
       </w:r>
       <w:r>
         <w:rPr>
           <w:b/>
           <w:bCs/>
         </w:rPr>
-        <w:t>the last filename to</w:t>
-      </w:r>
-      <w:r>
-        <w:t>:</w:t>
-      </w:r>
-    </w:p>
-    <w:p>
-      <w:pPr>
-        <w:pStyle w:val="ListParagraph"/>
+        <w:lastRenderedPageBreak/>
+        <w:t>string_to_identify_sample</w:t>
+      </w:r>
+      <w:r>
+        <w:t xml:space="preserve"> for the second sample. However, this would make “iEF714Rep1” a substring of “iEF714Rep11”. So, you need to change the second filename to:</w:t>
+      </w:r>
+    </w:p>
+    <w:p>
+      <w:pPr>
+        <w:pStyle w:val="ListParagraph"/>
+        <w:ind w:left="2880"/>
+      </w:pPr>
+      <w:r>
+        <w:rPr>
+          <w:rFonts w:ascii="Courier New" w:hAnsi="Courier New" w:cs="Courier New"/>
+          <w:sz w:val="20"/>
+          <w:szCs w:val="20"/>
+        </w:rPr>
+        <w:t>A8_20-0647_</w:t>
+      </w:r>
+      <w:r>
+        <w:rPr>
+          <w:rFonts w:ascii="Courier New" w:hAnsi="Courier New" w:cs="Courier New"/>
+          <w:sz w:val="20"/>
+          <w:szCs w:val="20"/>
+        </w:rPr>
+        <w:t>iEF</w:t>
+      </w:r>
+      <w:r>
+        <w:rPr>
+          <w:rFonts w:ascii="Courier New" w:hAnsi="Courier New" w:cs="Courier New"/>
+          <w:sz w:val="20"/>
+          <w:szCs w:val="20"/>
+        </w:rPr>
+        <w:t>714R</w:t>
+      </w:r>
+      <w:r>
+        <w:rPr>
+          <w:rFonts w:ascii="Courier New" w:hAnsi="Courier New" w:cs="Courier New"/>
+          <w:sz w:val="20"/>
+          <w:szCs w:val="20"/>
+        </w:rPr>
+        <w:t>ep2</w:t>
+      </w:r>
+      <w:r>
+        <w:rPr>
+          <w:rFonts w:ascii="Courier New" w:hAnsi="Courier New" w:cs="Courier New"/>
+          <w:sz w:val="20"/>
+          <w:szCs w:val="20"/>
+        </w:rPr>
+        <w:t>_S57_L001_R1_001.sub.fastq.gz</w:t>
+      </w:r>
+    </w:p>
+    <w:p>
+      <w:pPr>
         <w:ind w:left="2160"/>
       </w:pPr>
       <w:r>
-        <w:t xml:space="preserve"> </w:t>
-      </w:r>
-      <w:r>
-        <w:rPr>
-          <w:rFonts w:ascii="Courier New" w:hAnsi="Courier New" w:cs="Courier New"/>
-          <w:sz w:val="20"/>
-          <w:szCs w:val="20"/>
-        </w:rPr>
-        <w:t>A9_20-0655_iEF197R</w:t>
-      </w:r>
-      <w:r>
-        <w:rPr>
-          <w:rFonts w:ascii="Courier New" w:hAnsi="Courier New" w:cs="Courier New"/>
-          <w:sz w:val="20"/>
-          <w:szCs w:val="20"/>
-        </w:rPr>
-        <w:t>epl2</w:t>
-      </w:r>
-      <w:r>
-        <w:rPr>
-          <w:rFonts w:ascii="Courier New" w:hAnsi="Courier New" w:cs="Courier New"/>
-          <w:sz w:val="20"/>
-          <w:szCs w:val="20"/>
-        </w:rPr>
-        <w:t>1_S65_L001_R1_001.sub.fastq.gz</w:t>
+        <w:t>And have the string_to_identify_sample for this sample as “iEF714Rep2”</w:t>
       </w:r>
     </w:p>
     <w:p>
@@ -3008,90 +3121,16 @@
         <w:ind w:left="2160"/>
       </w:pPr>
       <w:r>
-        <w:lastRenderedPageBreak/>
-        <w:t xml:space="preserve">All the other filenames will be the same. </w:t>
-      </w:r>
-      <w:r>
-        <w:br/>
-      </w:r>
-      <w:r>
-        <w:t>T</w:t>
-      </w:r>
-      <w:r>
-        <w:t>he “</w:t>
-      </w:r>
-      <w:r>
-        <w:rPr>
-          <w:b/>
-          <w:bCs/>
-        </w:rPr>
-        <w:t>string_to_identify_sample</w:t>
-      </w:r>
-      <w:r>
-        <w:t xml:space="preserve">” would be </w:t>
-      </w:r>
-      <w:r>
-        <w:t>iEF</w:t>
-      </w:r>
-      <w:r>
-        <w:t xml:space="preserve">714R1, </w:t>
-      </w:r>
-      <w:r>
-        <w:t>iEF</w:t>
-      </w:r>
-      <w:r>
-        <w:t xml:space="preserve">563R1, </w:t>
-      </w:r>
-      <w:r>
-        <w:t>iEF</w:t>
-      </w:r>
-      <w:r>
-        <w:t>197R</w:t>
-      </w:r>
-      <w:r>
-        <w:t>2</w:t>
-      </w:r>
-      <w:r>
-        <w:t xml:space="preserve"> and </w:t>
-      </w:r>
-      <w:r>
-        <w:t>iEF</w:t>
-      </w:r>
-      <w:r>
-        <w:t>197R</w:t>
-      </w:r>
-      <w:r>
-        <w:t>epl</w:t>
-      </w:r>
-      <w:r>
-        <w:t>2</w:t>
-      </w:r>
-      <w:r>
-        <w:t>1,</w:t>
-      </w:r>
-      <w:r>
-        <w:t xml:space="preserve"> respectively.</w:t>
-      </w:r>
-      <w:r>
-        <w:t xml:space="preserve"> Note that iEF197R2 is no longer completely part of iEF197Repl21.</w:t>
-      </w:r>
-    </w:p>
-    <w:p>
-      <w:pPr>
-        <w:ind w:left="2160"/>
-      </w:pPr>
-      <w:r>
-        <w:t>The “</w:t>
-      </w:r>
-      <w:r>
-        <w:rPr>
-          <w:b/>
-          <w:bCs/>
-        </w:rPr>
-        <w:t>Replicatename</w:t>
-      </w:r>
-      <w:r>
-        <w:t>” would be R1, R1, R2 and Repl21, respectively.</w:t>
+        <w:t>Since we remove iEF714Rep11</w:t>
+      </w:r>
+      <w:r>
+        <w:t>,</w:t>
+      </w:r>
+      <w:r>
+        <w:t xml:space="preserve"> we no longer have a string_to_identify_sample that is completely part of another string_to_identify sample</w:t>
+      </w:r>
+      <w:r>
+        <w:t>.</w:t>
       </w:r>
     </w:p>
     <w:p>
@@ -3589,6 +3628,7 @@
         <w:rPr>
           <w:rFonts w:cs="Courier New"/>
         </w:rPr>
+        <w:lastRenderedPageBreak/>
         <w:t xml:space="preserve">To trim and run QC </w:t>
       </w:r>
       <w:r>
@@ -3615,7 +3655,6 @@
           <w:sz w:val="20"/>
           <w:szCs w:val="20"/>
         </w:rPr>
-        <w:lastRenderedPageBreak/>
         <w:t xml:space="preserve">bash </w:t>
       </w:r>
       <w:r>
@@ -3664,7 +3703,23 @@
           <w:sz w:val="20"/>
           <w:szCs w:val="20"/>
         </w:rPr>
-        <w:t>scripts/run_trim_qc</w:t>
+        <w:t>scripts/</w:t>
+      </w:r>
+      <w:r>
+        <w:rPr>
+          <w:rFonts w:ascii="Courier New" w:hAnsi="Courier New" w:cs="Courier New"/>
+          <w:sz w:val="20"/>
+          <w:szCs w:val="20"/>
+        </w:rPr>
+        <w:t>2.2/</w:t>
+      </w:r>
+      <w:r>
+        <w:rPr>
+          <w:rFonts w:ascii="Courier New" w:hAnsi="Courier New" w:cs="Courier New"/>
+          <w:sz w:val="20"/>
+          <w:szCs w:val="20"/>
+        </w:rPr>
+        <w:t>run_trim_qc</w:t>
       </w:r>
       <w:r>
         <w:rPr>
@@ -3840,7 +3895,23 @@
           <w:sz w:val="20"/>
           <w:szCs w:val="20"/>
         </w:rPr>
-        <w:t>/scripts/run_trim_qc</w:t>
+        <w:t>/scripts/</w:t>
+      </w:r>
+      <w:r>
+        <w:rPr>
+          <w:rFonts w:ascii="Courier New" w:hAnsi="Courier New" w:cs="Courier New"/>
+          <w:sz w:val="20"/>
+          <w:szCs w:val="20"/>
+        </w:rPr>
+        <w:t>2.2/</w:t>
+      </w:r>
+      <w:r>
+        <w:rPr>
+          <w:rFonts w:ascii="Courier New" w:hAnsi="Courier New" w:cs="Courier New"/>
+          <w:sz w:val="20"/>
+          <w:szCs w:val="20"/>
+        </w:rPr>
+        <w:t>run_trim_qc</w:t>
       </w:r>
       <w:r>
         <w:rPr>
@@ -4124,6 +4195,14 @@
           <w:sz w:val="20"/>
           <w:szCs w:val="20"/>
         </w:rPr>
+        <w:t>2.2/</w:t>
+      </w:r>
+      <w:r>
+        <w:rPr>
+          <w:rFonts w:ascii="Courier New" w:hAnsi="Courier New" w:cs="Courier New"/>
+          <w:sz w:val="20"/>
+          <w:szCs w:val="20"/>
+        </w:rPr>
         <w:t>run_align_create_tracks_rna.sh</w:t>
       </w:r>
       <w:r>
@@ -4315,6 +4394,14 @@
           <w:szCs w:val="20"/>
         </w:rPr>
         <w:t>/</w:t>
+      </w:r>
+      <w:r>
+        <w:rPr>
+          <w:rFonts w:ascii="Courier New" w:hAnsi="Courier New" w:cs="Courier New"/>
+          <w:sz w:val="20"/>
+          <w:szCs w:val="20"/>
+        </w:rPr>
+        <w:t>2.2/</w:t>
       </w:r>
       <w:r>
         <w:rPr>
@@ -4636,7 +4723,23 @@
           <w:sz w:val="20"/>
           <w:szCs w:val="20"/>
         </w:rPr>
-        <w:t>/opt/rnaseq-pipeline/scripts/run_align_create_tracks_rna.sh genome=mm10 &amp;&gt; run_align_create_tracks_rna.out &amp;</w:t>
+        <w:t>/opt/rnaseq-pipeline/scripts/</w:t>
+      </w:r>
+      <w:r>
+        <w:rPr>
+          <w:rFonts w:ascii="Courier New" w:hAnsi="Courier New" w:cs="Courier New"/>
+          <w:sz w:val="20"/>
+          <w:szCs w:val="20"/>
+        </w:rPr>
+        <w:t>2.2/</w:t>
+      </w:r>
+      <w:r>
+        <w:rPr>
+          <w:rFonts w:ascii="Courier New" w:hAnsi="Courier New" w:cs="Courier New"/>
+          <w:sz w:val="20"/>
+          <w:szCs w:val="20"/>
+        </w:rPr>
+        <w:t>run_align_create_tracks_rna.sh genome=mm10 &amp;&gt; run_align_create_tracks_rna.out &amp;</w:t>
       </w:r>
     </w:p>
     <w:p>
@@ -4786,7 +4889,23 @@
           <w:sz w:val="20"/>
           <w:szCs w:val="20"/>
         </w:rPr>
-        <w:t>/scripts/</w:t>
+        <w:t>/</w:t>
+      </w:r>
+      <w:r>
+        <w:rPr>
+          <w:rFonts w:ascii="Courier New" w:hAnsi="Courier New" w:cs="Courier New"/>
+          <w:sz w:val="20"/>
+          <w:szCs w:val="20"/>
+        </w:rPr>
+        <w:t>2.2/</w:t>
+      </w:r>
+      <w:r>
+        <w:rPr>
+          <w:rFonts w:ascii="Courier New" w:hAnsi="Courier New" w:cs="Courier New"/>
+          <w:sz w:val="20"/>
+          <w:szCs w:val="20"/>
+        </w:rPr>
+        <w:t>scripts/</w:t>
       </w:r>
       <w:r>
         <w:rPr>
@@ -5004,6 +5123,14 @@
           <w:sz w:val="20"/>
           <w:szCs w:val="20"/>
         </w:rPr>
+        <w:t>2.2/</w:t>
+      </w:r>
+      <w:r>
+        <w:rPr>
+          <w:rFonts w:ascii="Courier New" w:hAnsi="Courier New" w:cs="Courier New"/>
+          <w:sz w:val="20"/>
+          <w:szCs w:val="20"/>
+        </w:rPr>
         <w:t>scripts/</w:t>
       </w:r>
       <w:r>
@@ -5197,6 +5324,14 @@
           <w:szCs w:val="20"/>
         </w:rPr>
         <w:t>/opt/rnaseq-pipeline/</w:t>
+      </w:r>
+      <w:r>
+        <w:rPr>
+          <w:rFonts w:ascii="Courier New" w:hAnsi="Courier New" w:cs="Courier New"/>
+          <w:sz w:val="20"/>
+          <w:szCs w:val="20"/>
+        </w:rPr>
+        <w:t>2.2/</w:t>
       </w:r>
       <w:r>
         <w:rPr>
@@ -5801,6 +5936,14 @@
           <w:sz w:val="20"/>
           <w:szCs w:val="20"/>
         </w:rPr>
+        <w:t>2.2/</w:t>
+      </w:r>
+      <w:r>
+        <w:rPr>
+          <w:rFonts w:ascii="Courier New" w:hAnsi="Courier New" w:cs="Courier New"/>
+          <w:sz w:val="20"/>
+          <w:szCs w:val="20"/>
+        </w:rPr>
         <w:t>scripts/</w:t>
       </w:r>
       <w:r>
@@ -5917,6 +6060,14 @@
           <w:sz w:val="20"/>
           <w:szCs w:val="20"/>
         </w:rPr>
+        <w:t>2.2/</w:t>
+      </w:r>
+      <w:r>
+        <w:rPr>
+          <w:rFonts w:ascii="Courier New" w:hAnsi="Courier New" w:cs="Courier New"/>
+          <w:sz w:val="20"/>
+          <w:szCs w:val="20"/>
+        </w:rPr>
         <w:t>scripts/</w:t>
       </w:r>
       <w:r>
@@ -6131,6 +6282,14 @@
           <w:sz w:val="20"/>
           <w:szCs w:val="20"/>
         </w:rPr>
+        <w:t>2.2/</w:t>
+      </w:r>
+      <w:r>
+        <w:rPr>
+          <w:rFonts w:ascii="Courier New" w:hAnsi="Courier New" w:cs="Courier New"/>
+          <w:sz w:val="20"/>
+          <w:szCs w:val="20"/>
+        </w:rPr>
         <w:t>scripts/</w:t>
       </w:r>
       <w:r>
@@ -6343,6 +6502,7 @@
         </w:numPr>
       </w:pPr>
       <w:r>
+        <w:lastRenderedPageBreak/>
         <w:t>Get the full path:</w:t>
       </w:r>
     </w:p>
@@ -6383,7 +6543,6 @@
           <w:sz w:val="20"/>
           <w:szCs w:val="20"/>
         </w:rPr>
-        <w:lastRenderedPageBreak/>
         <w:t>/gpfs0/home1/gdlessnicklab/cxt050/Steve/virtual_server/rnaseq-singularity/project_ex/fastq</w:t>
       </w:r>
     </w:p>
@@ -6979,7 +7138,6 @@
           <w:b/>
           <w:sz w:val="28"/>
         </w:rPr>
-        <w:lastRenderedPageBreak/>
         <w:t>View interactive area-proportional Venn Diagram.</w:t>
       </w:r>
     </w:p>
@@ -7199,6 +7357,14 @@
           <w:szCs w:val="20"/>
         </w:rPr>
         <w:t>/opt/rnaseq-pipeline/</w:t>
+      </w:r>
+      <w:r>
+        <w:rPr>
+          <w:rFonts w:ascii="Courier New" w:hAnsi="Courier New" w:cs="Courier New"/>
+          <w:sz w:val="20"/>
+          <w:szCs w:val="20"/>
+        </w:rPr>
+        <w:t>2.2/</w:t>
       </w:r>
       <w:r>
         <w:rPr>
@@ -8356,7 +8522,7 @@
 </file>
 
 <file path=word/endnotes.xml><?xml version="1.0" encoding="utf-8"?>
-<w:endnotes xmlns:wpc="http://schemas.microsoft.com/office/word/2010/wordprocessingCanvas" xmlns:cx="http://schemas.microsoft.com/office/drawing/2014/chartex" xmlns:cx1="http://schemas.microsoft.com/office/drawing/2015/9/8/chartex" xmlns:cx2="http://schemas.microsoft.com/office/drawing/2015/10/21/chartex" xmlns:cx3="http://schemas.microsoft.com/office/drawing/2016/5/9/chartex" xmlns:cx4="http://schemas.microsoft.com/office/drawing/2016/5/10/chartex" xmlns:cx5="http://schemas.microsoft.com/office/drawing/2016/5/11/chartex" xmlns:cx6="http://schemas.microsoft.com/office/drawing/2016/5/12/chartex" xmlns:cx7="http://schemas.microsoft.com/office/drawing/2016/5/13/chartex" xmlns:cx8="http://schemas.microsoft.com/office/drawing/2016/5/14/chartex" xmlns:mc="http://schemas.openxmlformats.org/markup-compatibility/2006" xmlns:aink="http://schemas.microsoft.com/office/drawing/2016/ink" xmlns:am3d="http://schemas.microsoft.com/office/drawing/2017/model3d" xmlns:o="urn:schemas-microsoft-com:office:office" xmlns:r="http://schemas.openxmlformats.org/officeDocument/2006/relationships" xmlns:m="http://schemas.openxmlformats.org/officeDocument/2006/math" xmlns:v="urn:schemas-microsoft-com:vml" xmlns:wp14="http://schemas.microsoft.com/office/word/2010/wordprocessingDrawing" xmlns:wp="http://schemas.openxmlformats.org/drawingml/2006/wordprocessingDrawing" xmlns:w10="urn:schemas-microsoft-com:office:word" xmlns:w="http://schemas.openxmlformats.org/wordprocessingml/2006/main" xmlns:w14="http://schemas.microsoft.com/office/word/2010/wordml" xmlns:w15="http://schemas.microsoft.com/office/word/2012/wordml" xmlns:w16cex="http://schemas.microsoft.com/office/word/2018/wordml/cex" xmlns:w16cid="http://schemas.microsoft.com/office/word/2016/wordml/cid" xmlns:w16="http://schemas.microsoft.com/office/word/2018/wordml" xmlns:w16sdtdh="http://schemas.microsoft.com/office/word/2020/wordml/sdtdatahash" xmlns:w16se="http://schemas.microsoft.com/office/word/2015/wordml/symex" xmlns:wpg="http://schemas.microsoft.com/office/word/2010/wordprocessingGroup" xmlns:wpi="http://schemas.microsoft.com/office/word/2010/wordprocessingInk" xmlns:wne="http://schemas.microsoft.com/office/word/2006/wordml" xmlns:wps="http://schemas.microsoft.com/office/word/2010/wordprocessingShape" mc:Ignorable="w14 w15 w16se w16cid w16 w16cex w16sdtdh wp14">
+<w:endnotes xmlns:wpc="http://schemas.microsoft.com/office/word/2010/wordprocessingCanvas" xmlns:cx="http://schemas.microsoft.com/office/drawing/2014/chartex" xmlns:cx1="http://schemas.microsoft.com/office/drawing/2015/9/8/chartex" xmlns:cx2="http://schemas.microsoft.com/office/drawing/2015/10/21/chartex" xmlns:cx3="http://schemas.microsoft.com/office/drawing/2016/5/9/chartex" xmlns:cx4="http://schemas.microsoft.com/office/drawing/2016/5/10/chartex" xmlns:cx5="http://schemas.microsoft.com/office/drawing/2016/5/11/chartex" xmlns:cx6="http://schemas.microsoft.com/office/drawing/2016/5/12/chartex" xmlns:cx7="http://schemas.microsoft.com/office/drawing/2016/5/13/chartex" xmlns:cx8="http://schemas.microsoft.com/office/drawing/2016/5/14/chartex" xmlns:mc="http://schemas.openxmlformats.org/markup-compatibility/2006" xmlns:aink="http://schemas.microsoft.com/office/drawing/2016/ink" xmlns:am3d="http://schemas.microsoft.com/office/drawing/2017/model3d" xmlns:o="urn:schemas-microsoft-com:office:office" xmlns:oel="http://schemas.microsoft.com/office/2019/extlst" xmlns:r="http://schemas.openxmlformats.org/officeDocument/2006/relationships" xmlns:m="http://schemas.openxmlformats.org/officeDocument/2006/math" xmlns:v="urn:schemas-microsoft-com:vml" xmlns:wp14="http://schemas.microsoft.com/office/word/2010/wordprocessingDrawing" xmlns:wp="http://schemas.openxmlformats.org/drawingml/2006/wordprocessingDrawing" xmlns:w10="urn:schemas-microsoft-com:office:word" xmlns:w="http://schemas.openxmlformats.org/wordprocessingml/2006/main" xmlns:w14="http://schemas.microsoft.com/office/word/2010/wordml" xmlns:w15="http://schemas.microsoft.com/office/word/2012/wordml" xmlns:w16cex="http://schemas.microsoft.com/office/word/2018/wordml/cex" xmlns:w16cid="http://schemas.microsoft.com/office/word/2016/wordml/cid" xmlns:w16="http://schemas.microsoft.com/office/word/2018/wordml" xmlns:w16sdtdh="http://schemas.microsoft.com/office/word/2020/wordml/sdtdatahash" xmlns:w16se="http://schemas.microsoft.com/office/word/2015/wordml/symex" xmlns:wpg="http://schemas.microsoft.com/office/word/2010/wordprocessingGroup" xmlns:wpi="http://schemas.microsoft.com/office/word/2010/wordprocessingInk" xmlns:wne="http://schemas.microsoft.com/office/word/2006/wordml" xmlns:wps="http://schemas.microsoft.com/office/word/2010/wordprocessingShape" mc:Ignorable="w14 w15 w16se w16cid w16 w16cex w16sdtdh wp14">
   <w:endnote w:type="separator" w:id="-1">
     <w:p>
       <w:pPr>
@@ -8381,7 +8547,7 @@
 </file>
 
 <file path=word/footnotes.xml><?xml version="1.0" encoding="utf-8"?>
-<w:footnotes xmlns:wpc="http://schemas.microsoft.com/office/word/2010/wordprocessingCanvas" xmlns:cx="http://schemas.microsoft.com/office/drawing/2014/chartex" xmlns:cx1="http://schemas.microsoft.com/office/drawing/2015/9/8/chartex" xmlns:cx2="http://schemas.microsoft.com/office/drawing/2015/10/21/chartex" xmlns:cx3="http://schemas.microsoft.com/office/drawing/2016/5/9/chartex" xmlns:cx4="http://schemas.microsoft.com/office/drawing/2016/5/10/chartex" xmlns:cx5="http://schemas.microsoft.com/office/drawing/2016/5/11/chartex" xmlns:cx6="http://schemas.microsoft.com/office/drawing/2016/5/12/chartex" xmlns:cx7="http://schemas.microsoft.com/office/drawing/2016/5/13/chartex" xmlns:cx8="http://schemas.microsoft.com/office/drawing/2016/5/14/chartex" xmlns:mc="http://schemas.openxmlformats.org/markup-compatibility/2006" xmlns:aink="http://schemas.microsoft.com/office/drawing/2016/ink" xmlns:am3d="http://schemas.microsoft.com/office/drawing/2017/model3d" xmlns:o="urn:schemas-microsoft-com:office:office" xmlns:r="http://schemas.openxmlformats.org/officeDocument/2006/relationships" xmlns:m="http://schemas.openxmlformats.org/officeDocument/2006/math" xmlns:v="urn:schemas-microsoft-com:vml" xmlns:wp14="http://schemas.microsoft.com/office/word/2010/wordprocessingDrawing" xmlns:wp="http://schemas.openxmlformats.org/drawingml/2006/wordprocessingDrawing" xmlns:w10="urn:schemas-microsoft-com:office:word" xmlns:w="http://schemas.openxmlformats.org/wordprocessingml/2006/main" xmlns:w14="http://schemas.microsoft.com/office/word/2010/wordml" xmlns:w15="http://schemas.microsoft.com/office/word/2012/wordml" xmlns:w16cex="http://schemas.microsoft.com/office/word/2018/wordml/cex" xmlns:w16cid="http://schemas.microsoft.com/office/word/2016/wordml/cid" xmlns:w16="http://schemas.microsoft.com/office/word/2018/wordml" xmlns:w16sdtdh="http://schemas.microsoft.com/office/word/2020/wordml/sdtdatahash" xmlns:w16se="http://schemas.microsoft.com/office/word/2015/wordml/symex" xmlns:wpg="http://schemas.microsoft.com/office/word/2010/wordprocessingGroup" xmlns:wpi="http://schemas.microsoft.com/office/word/2010/wordprocessingInk" xmlns:wne="http://schemas.microsoft.com/office/word/2006/wordml" xmlns:wps="http://schemas.microsoft.com/office/word/2010/wordprocessingShape" mc:Ignorable="w14 w15 w16se w16cid w16 w16cex w16sdtdh wp14">
+<w:footnotes xmlns:wpc="http://schemas.microsoft.com/office/word/2010/wordprocessingCanvas" xmlns:cx="http://schemas.microsoft.com/office/drawing/2014/chartex" xmlns:cx1="http://schemas.microsoft.com/office/drawing/2015/9/8/chartex" xmlns:cx2="http://schemas.microsoft.com/office/drawing/2015/10/21/chartex" xmlns:cx3="http://schemas.microsoft.com/office/drawing/2016/5/9/chartex" xmlns:cx4="http://schemas.microsoft.com/office/drawing/2016/5/10/chartex" xmlns:cx5="http://schemas.microsoft.com/office/drawing/2016/5/11/chartex" xmlns:cx6="http://schemas.microsoft.com/office/drawing/2016/5/12/chartex" xmlns:cx7="http://schemas.microsoft.com/office/drawing/2016/5/13/chartex" xmlns:cx8="http://schemas.microsoft.com/office/drawing/2016/5/14/chartex" xmlns:mc="http://schemas.openxmlformats.org/markup-compatibility/2006" xmlns:aink="http://schemas.microsoft.com/office/drawing/2016/ink" xmlns:am3d="http://schemas.microsoft.com/office/drawing/2017/model3d" xmlns:o="urn:schemas-microsoft-com:office:office" xmlns:oel="http://schemas.microsoft.com/office/2019/extlst" xmlns:r="http://schemas.openxmlformats.org/officeDocument/2006/relationships" xmlns:m="http://schemas.openxmlformats.org/officeDocument/2006/math" xmlns:v="urn:schemas-microsoft-com:vml" xmlns:wp14="http://schemas.microsoft.com/office/word/2010/wordprocessingDrawing" xmlns:wp="http://schemas.openxmlformats.org/drawingml/2006/wordprocessingDrawing" xmlns:w10="urn:schemas-microsoft-com:office:word" xmlns:w="http://schemas.openxmlformats.org/wordprocessingml/2006/main" xmlns:w14="http://schemas.microsoft.com/office/word/2010/wordml" xmlns:w15="http://schemas.microsoft.com/office/word/2012/wordml" xmlns:w16cex="http://schemas.microsoft.com/office/word/2018/wordml/cex" xmlns:w16cid="http://schemas.microsoft.com/office/word/2016/wordml/cid" xmlns:w16="http://schemas.microsoft.com/office/word/2018/wordml" xmlns:w16sdtdh="http://schemas.microsoft.com/office/word/2020/wordml/sdtdatahash" xmlns:w16se="http://schemas.microsoft.com/office/word/2015/wordml/symex" xmlns:wpg="http://schemas.microsoft.com/office/word/2010/wordprocessingGroup" xmlns:wpi="http://schemas.microsoft.com/office/word/2010/wordprocessingInk" xmlns:wne="http://schemas.microsoft.com/office/word/2006/wordml" xmlns:wps="http://schemas.microsoft.com/office/word/2010/wordprocessingShape" mc:Ignorable="w14 w15 w16se w16cid w16 w16cex w16sdtdh wp14">
   <w:footnote w:type="separator" w:id="-1">
     <w:p>
       <w:pPr>
@@ -8406,7 +8572,7 @@
 </file>
 
 <file path=word/numbering.xml><?xml version="1.0" encoding="utf-8"?>
-<w:numbering xmlns:wpc="http://schemas.microsoft.com/office/word/2010/wordprocessingCanvas" xmlns:cx="http://schemas.microsoft.com/office/drawing/2014/chartex" xmlns:cx1="http://schemas.microsoft.com/office/drawing/2015/9/8/chartex" xmlns:cx2="http://schemas.microsoft.com/office/drawing/2015/10/21/chartex" xmlns:cx3="http://schemas.microsoft.com/office/drawing/2016/5/9/chartex" xmlns:cx4="http://schemas.microsoft.com/office/drawing/2016/5/10/chartex" xmlns:cx5="http://schemas.microsoft.com/office/drawing/2016/5/11/chartex" xmlns:cx6="http://schemas.microsoft.com/office/drawing/2016/5/12/chartex" xmlns:cx7="http://schemas.microsoft.com/office/drawing/2016/5/13/chartex" xmlns:cx8="http://schemas.microsoft.com/office/drawing/2016/5/14/chartex" xmlns:mc="http://schemas.openxmlformats.org/markup-compatibility/2006" xmlns:aink="http://schemas.microsoft.com/office/drawing/2016/ink" xmlns:am3d="http://schemas.microsoft.com/office/drawing/2017/model3d" xmlns:o="urn:schemas-microsoft-com:office:office" xmlns:r="http://schemas.openxmlformats.org/officeDocument/2006/relationships" xmlns:m="http://schemas.openxmlformats.org/officeDocument/2006/math" xmlns:v="urn:schemas-microsoft-com:vml" xmlns:wp14="http://schemas.microsoft.com/office/word/2010/wordprocessingDrawing" xmlns:wp="http://schemas.openxmlformats.org/drawingml/2006/wordprocessingDrawing" xmlns:w10="urn:schemas-microsoft-com:office:word" xmlns:w="http://schemas.openxmlformats.org/wordprocessingml/2006/main" xmlns:w14="http://schemas.microsoft.com/office/word/2010/wordml" xmlns:w15="http://schemas.microsoft.com/office/word/2012/wordml" xmlns:w16cex="http://schemas.microsoft.com/office/word/2018/wordml/cex" xmlns:w16cid="http://schemas.microsoft.com/office/word/2016/wordml/cid" xmlns:w16="http://schemas.microsoft.com/office/word/2018/wordml" xmlns:w16sdtdh="http://schemas.microsoft.com/office/word/2020/wordml/sdtdatahash" xmlns:w16se="http://schemas.microsoft.com/office/word/2015/wordml/symex" xmlns:wpg="http://schemas.microsoft.com/office/word/2010/wordprocessingGroup" xmlns:wpi="http://schemas.microsoft.com/office/word/2010/wordprocessingInk" xmlns:wne="http://schemas.microsoft.com/office/word/2006/wordml" xmlns:wps="http://schemas.microsoft.com/office/word/2010/wordprocessingShape" mc:Ignorable="w14 w15 w16se w16cid w16 w16cex w16sdtdh wp14">
+<w:numbering xmlns:wpc="http://schemas.microsoft.com/office/word/2010/wordprocessingCanvas" xmlns:cx="http://schemas.microsoft.com/office/drawing/2014/chartex" xmlns:cx1="http://schemas.microsoft.com/office/drawing/2015/9/8/chartex" xmlns:cx2="http://schemas.microsoft.com/office/drawing/2015/10/21/chartex" xmlns:cx3="http://schemas.microsoft.com/office/drawing/2016/5/9/chartex" xmlns:cx4="http://schemas.microsoft.com/office/drawing/2016/5/10/chartex" xmlns:cx5="http://schemas.microsoft.com/office/drawing/2016/5/11/chartex" xmlns:cx6="http://schemas.microsoft.com/office/drawing/2016/5/12/chartex" xmlns:cx7="http://schemas.microsoft.com/office/drawing/2016/5/13/chartex" xmlns:cx8="http://schemas.microsoft.com/office/drawing/2016/5/14/chartex" xmlns:mc="http://schemas.openxmlformats.org/markup-compatibility/2006" xmlns:aink="http://schemas.microsoft.com/office/drawing/2016/ink" xmlns:am3d="http://schemas.microsoft.com/office/drawing/2017/model3d" xmlns:o="urn:schemas-microsoft-com:office:office" xmlns:oel="http://schemas.microsoft.com/office/2019/extlst" xmlns:r="http://schemas.openxmlformats.org/officeDocument/2006/relationships" xmlns:m="http://schemas.openxmlformats.org/officeDocument/2006/math" xmlns:v="urn:schemas-microsoft-com:vml" xmlns:wp14="http://schemas.microsoft.com/office/word/2010/wordprocessingDrawing" xmlns:wp="http://schemas.openxmlformats.org/drawingml/2006/wordprocessingDrawing" xmlns:w10="urn:schemas-microsoft-com:office:word" xmlns:w="http://schemas.openxmlformats.org/wordprocessingml/2006/main" xmlns:w14="http://schemas.microsoft.com/office/word/2010/wordml" xmlns:w15="http://schemas.microsoft.com/office/word/2012/wordml" xmlns:w16cex="http://schemas.microsoft.com/office/word/2018/wordml/cex" xmlns:w16cid="http://schemas.microsoft.com/office/word/2016/wordml/cid" xmlns:w16="http://schemas.microsoft.com/office/word/2018/wordml" xmlns:w16sdtdh="http://schemas.microsoft.com/office/word/2020/wordml/sdtdatahash" xmlns:w16se="http://schemas.microsoft.com/office/word/2015/wordml/symex" xmlns:wpg="http://schemas.microsoft.com/office/word/2010/wordprocessingGroup" xmlns:wpi="http://schemas.microsoft.com/office/word/2010/wordprocessingInk" xmlns:wne="http://schemas.microsoft.com/office/word/2006/wordml" xmlns:wps="http://schemas.microsoft.com/office/word/2010/wordprocessingShape" mc:Ignorable="w14 w15 w16se w16cid w16 w16cex w16sdtdh wp14">
   <w:abstractNum w:abstractNumId="0" w15:restartNumberingAfterBreak="0">
     <w:nsid w:val="05553CCD"/>
     <w:multiLevelType w:val="hybridMultilevel"/>
@@ -11870,118 +12036,118 @@
       </w:rPr>
     </w:lvl>
   </w:abstractNum>
-  <w:num w:numId="1">
+  <w:num w:numId="1" w16cid:durableId="1046104793">
     <w:abstractNumId w:val="19"/>
   </w:num>
-  <w:num w:numId="2">
+  <w:num w:numId="2" w16cid:durableId="1653486416">
     <w:abstractNumId w:val="25"/>
   </w:num>
-  <w:num w:numId="3">
+  <w:num w:numId="3" w16cid:durableId="655063857">
     <w:abstractNumId w:val="24"/>
   </w:num>
-  <w:num w:numId="4">
+  <w:num w:numId="4" w16cid:durableId="892817459">
     <w:abstractNumId w:val="34"/>
   </w:num>
-  <w:num w:numId="5">
+  <w:num w:numId="5" w16cid:durableId="1023092380">
     <w:abstractNumId w:val="27"/>
   </w:num>
-  <w:num w:numId="6">
+  <w:num w:numId="6" w16cid:durableId="814374558">
     <w:abstractNumId w:val="23"/>
   </w:num>
-  <w:num w:numId="7">
+  <w:num w:numId="7" w16cid:durableId="945966038">
     <w:abstractNumId w:val="33"/>
   </w:num>
-  <w:num w:numId="8">
+  <w:num w:numId="8" w16cid:durableId="59140184">
     <w:abstractNumId w:val="0"/>
   </w:num>
-  <w:num w:numId="9">
+  <w:num w:numId="9" w16cid:durableId="1474327689">
     <w:abstractNumId w:val="8"/>
   </w:num>
-  <w:num w:numId="10">
+  <w:num w:numId="10" w16cid:durableId="1600987066">
     <w:abstractNumId w:val="20"/>
   </w:num>
-  <w:num w:numId="11">
+  <w:num w:numId="11" w16cid:durableId="1492258085">
     <w:abstractNumId w:val="6"/>
   </w:num>
-  <w:num w:numId="12">
+  <w:num w:numId="12" w16cid:durableId="613177608">
     <w:abstractNumId w:val="31"/>
   </w:num>
-  <w:num w:numId="13">
+  <w:num w:numId="13" w16cid:durableId="643199607">
     <w:abstractNumId w:val="18"/>
   </w:num>
-  <w:num w:numId="14">
+  <w:num w:numId="14" w16cid:durableId="1653292617">
     <w:abstractNumId w:val="7"/>
   </w:num>
-  <w:num w:numId="15">
+  <w:num w:numId="15" w16cid:durableId="1017583390">
     <w:abstractNumId w:val="15"/>
   </w:num>
-  <w:num w:numId="16">
+  <w:num w:numId="16" w16cid:durableId="385103512">
     <w:abstractNumId w:val="17"/>
   </w:num>
-  <w:num w:numId="17">
+  <w:num w:numId="17" w16cid:durableId="1570270403">
     <w:abstractNumId w:val="22"/>
   </w:num>
-  <w:num w:numId="18">
+  <w:num w:numId="18" w16cid:durableId="448669797">
     <w:abstractNumId w:val="12"/>
   </w:num>
-  <w:num w:numId="19">
+  <w:num w:numId="19" w16cid:durableId="897976791">
     <w:abstractNumId w:val="11"/>
   </w:num>
-  <w:num w:numId="20">
+  <w:num w:numId="20" w16cid:durableId="1835412064">
     <w:abstractNumId w:val="5"/>
   </w:num>
-  <w:num w:numId="21">
+  <w:num w:numId="21" w16cid:durableId="421728407">
     <w:abstractNumId w:val="1"/>
   </w:num>
-  <w:num w:numId="22">
+  <w:num w:numId="22" w16cid:durableId="624310823">
     <w:abstractNumId w:val="14"/>
   </w:num>
-  <w:num w:numId="23">
+  <w:num w:numId="23" w16cid:durableId="1414277733">
     <w:abstractNumId w:val="37"/>
   </w:num>
-  <w:num w:numId="24">
+  <w:num w:numId="24" w16cid:durableId="147282592">
     <w:abstractNumId w:val="29"/>
   </w:num>
-  <w:num w:numId="25">
+  <w:num w:numId="25" w16cid:durableId="1033919897">
     <w:abstractNumId w:val="35"/>
   </w:num>
-  <w:num w:numId="26">
+  <w:num w:numId="26" w16cid:durableId="2135244299">
     <w:abstractNumId w:val="4"/>
   </w:num>
-  <w:num w:numId="27">
+  <w:num w:numId="27" w16cid:durableId="176387479">
     <w:abstractNumId w:val="28"/>
   </w:num>
-  <w:num w:numId="28">
+  <w:num w:numId="28" w16cid:durableId="1110316962">
     <w:abstractNumId w:val="36"/>
   </w:num>
-  <w:num w:numId="29">
+  <w:num w:numId="29" w16cid:durableId="1144079393">
     <w:abstractNumId w:val="30"/>
   </w:num>
-  <w:num w:numId="30">
+  <w:num w:numId="30" w16cid:durableId="314801009">
     <w:abstractNumId w:val="13"/>
   </w:num>
-  <w:num w:numId="31">
+  <w:num w:numId="31" w16cid:durableId="81995306">
     <w:abstractNumId w:val="32"/>
   </w:num>
-  <w:num w:numId="32">
+  <w:num w:numId="32" w16cid:durableId="2012217365">
     <w:abstractNumId w:val="3"/>
   </w:num>
-  <w:num w:numId="33">
+  <w:num w:numId="33" w16cid:durableId="784881863">
     <w:abstractNumId w:val="16"/>
   </w:num>
-  <w:num w:numId="34">
+  <w:num w:numId="34" w16cid:durableId="961614292">
     <w:abstractNumId w:val="10"/>
   </w:num>
-  <w:num w:numId="35">
+  <w:num w:numId="35" w16cid:durableId="281302471">
     <w:abstractNumId w:val="21"/>
   </w:num>
-  <w:num w:numId="36">
+  <w:num w:numId="36" w16cid:durableId="451486297">
     <w:abstractNumId w:val="9"/>
   </w:num>
-  <w:num w:numId="37">
+  <w:num w:numId="37" w16cid:durableId="1304582319">
     <w:abstractNumId w:val="2"/>
   </w:num>
-  <w:num w:numId="38">
+  <w:num w:numId="38" w16cid:durableId="504831261">
     <w:abstractNumId w:val="26"/>
   </w:num>
 </w:numbering>

</xml_diff>